<commit_message>
updates su_document R Markdown template
* updates the word document template to more closely match SU template
* moves some of the default options into the su_document function
* handles the SU theme colours better
</commit_message>
<xml_diff>
--- a/inst/rmarkdown/templates/su-document/Strategy_Unit_Template.docx
+++ b/inst/rmarkdown/templates/su-document/Strategy_Unit_Template.docx
@@ -7,13 +7,15 @@
       <w:bookmarkEnd w:id="0"/>
     </w:p>
     <w:sectPr>
-      <w:footerReference w:type="default" r:id="rId7"/>
-      <w:headerReference w:type="first" r:id="rId8"/>
+      <w:headerReference w:type="default" r:id="rId10"/>
+      <w:footerReference w:type="default" r:id="rId11"/>
+      <w:headerReference w:type="first" r:id="rId12"/>
+      <w:footerReference w:type="first" r:id="rId13"/>
       <w:pgSz w:w="11906" w:h="16838" w:code="9"/>
-      <w:pgMar w:top="731" w:right="731" w:bottom="731" w:left="731" w:header="731" w:footer="170" w:gutter="0"/>
+      <w:pgMar w:top="1928" w:right="1134" w:bottom="1361" w:left="1134" w:header="567" w:footer="454" w:gutter="0"/>
       <w:cols w:space="720"/>
       <w:titlePg/>
-      <w:docGrid w:linePitch="326"/>
+      <w:docGrid w:linePitch="299"/>
     </w:sectPr>
   </w:body>
 </w:document>
@@ -24,7 +26,7 @@
   <w:endnote w:type="separator" w:id="-1">
     <w:p>
       <w:pPr>
-        <w:spacing w:after="0"/>
+        <w:spacing w:after="0" w:line="240" w:lineRule="auto"/>
       </w:pPr>
       <w:r>
         <w:separator/>
@@ -34,7 +36,7 @@
   <w:endnote w:type="continuationSeparator" w:id="0">
     <w:p>
       <w:pPr>
-        <w:spacing w:after="0"/>
+        <w:spacing w:after="0" w:line="240" w:lineRule="auto"/>
       </w:pPr>
       <w:r>
         <w:continuationSeparator/>
@@ -46,125 +48,192 @@
 
 <file path=word/footer1.xml><?xml version="1.0" encoding="utf-8"?>
 <w:ftr xmlns:wpc="http://schemas.microsoft.com/office/word/2010/wordprocessingCanvas" xmlns:cx="http://schemas.microsoft.com/office/drawing/2014/chartex" xmlns:cx1="http://schemas.microsoft.com/office/drawing/2015/9/8/chartex" xmlns:cx2="http://schemas.microsoft.com/office/drawing/2015/10/21/chartex" xmlns:cx3="http://schemas.microsoft.com/office/drawing/2016/5/9/chartex" xmlns:cx4="http://schemas.microsoft.com/office/drawing/2016/5/10/chartex" xmlns:cx5="http://schemas.microsoft.com/office/drawing/2016/5/11/chartex" xmlns:cx6="http://schemas.microsoft.com/office/drawing/2016/5/12/chartex" xmlns:cx7="http://schemas.microsoft.com/office/drawing/2016/5/13/chartex" xmlns:cx8="http://schemas.microsoft.com/office/drawing/2016/5/14/chartex" xmlns:mc="http://schemas.openxmlformats.org/markup-compatibility/2006" xmlns:aink="http://schemas.microsoft.com/office/drawing/2016/ink" xmlns:am3d="http://schemas.microsoft.com/office/drawing/2017/model3d" xmlns:o="urn:schemas-microsoft-com:office:office" xmlns:r="http://schemas.openxmlformats.org/officeDocument/2006/relationships" xmlns:m="http://schemas.openxmlformats.org/officeDocument/2006/math" xmlns:v="urn:schemas-microsoft-com:vml" xmlns:wp14="http://schemas.microsoft.com/office/word/2010/wordprocessingDrawing" xmlns:wp="http://schemas.openxmlformats.org/drawingml/2006/wordprocessingDrawing" xmlns:w10="urn:schemas-microsoft-com:office:word" xmlns:w="http://schemas.openxmlformats.org/wordprocessingml/2006/main" xmlns:w14="http://schemas.microsoft.com/office/word/2010/wordml" xmlns:w15="http://schemas.microsoft.com/office/word/2012/wordml" xmlns:w16cid="http://schemas.microsoft.com/office/word/2016/wordml/cid" xmlns:w16se="http://schemas.microsoft.com/office/word/2015/wordml/symex" xmlns:wpg="http://schemas.microsoft.com/office/word/2010/wordprocessingGroup" xmlns:wpi="http://schemas.microsoft.com/office/word/2010/wordprocessingInk" xmlns:wne="http://schemas.microsoft.com/office/word/2006/wordml" xmlns:wps="http://schemas.microsoft.com/office/word/2010/wordprocessingShape" mc:Ignorable="w14 w15 w16se w16cid wp14">
-  <w:sdt>
-    <w:sdtPr>
-      <w:id w:val="398642018"/>
-      <w:docPartObj>
-        <w:docPartGallery w:val="Page Numbers (Bottom of Page)"/>
-        <w:docPartUnique/>
-      </w:docPartObj>
-    </w:sdtPr>
-    <w:sdtEndPr/>
-    <w:sdtContent>
-      <w:sdt>
-        <w:sdtPr>
-          <w:id w:val="-1705238520"/>
-          <w:docPartObj>
-            <w:docPartGallery w:val="Page Numbers (Top of Page)"/>
-            <w:docPartUnique/>
-          </w:docPartObj>
-        </w:sdtPr>
-        <w:sdtEndPr/>
-        <w:sdtContent>
-          <w:p>
-            <w:pPr>
-              <w:pStyle w:val="Footer"/>
-              <w:jc w:val="right"/>
-            </w:pPr>
-            <w:r>
-              <w:t xml:space="preserve">Page </w:t>
-            </w:r>
-            <w:r>
-              <w:rPr>
-                <w:b/>
-                <w:bCs/>
-                <w:sz w:val="24"/>
-              </w:rPr>
-              <w:fldChar w:fldCharType="begin"/>
-            </w:r>
-            <w:r>
-              <w:rPr>
-                <w:b/>
-                <w:bCs/>
-              </w:rPr>
-              <w:instrText xml:space="preserve"> PAGE </w:instrText>
-            </w:r>
-            <w:r>
-              <w:rPr>
-                <w:b/>
-                <w:bCs/>
-                <w:sz w:val="24"/>
-              </w:rPr>
-              <w:fldChar w:fldCharType="separate"/>
-            </w:r>
-            <w:r>
-              <w:rPr>
-                <w:b/>
-                <w:bCs/>
-                <w:noProof/>
-              </w:rPr>
-              <w:t>2</w:t>
-            </w:r>
-            <w:r>
-              <w:rPr>
-                <w:b/>
-                <w:bCs/>
-                <w:sz w:val="24"/>
-              </w:rPr>
-              <w:fldChar w:fldCharType="end"/>
-            </w:r>
-            <w:r>
-              <w:t xml:space="preserve"> of </w:t>
-            </w:r>
-            <w:r>
-              <w:rPr>
-                <w:b/>
-                <w:bCs/>
-                <w:sz w:val="24"/>
-              </w:rPr>
-              <w:fldChar w:fldCharType="begin"/>
-            </w:r>
-            <w:r>
-              <w:rPr>
-                <w:b/>
-                <w:bCs/>
-              </w:rPr>
-              <w:instrText xml:space="preserve"> NUMPAGES  </w:instrText>
-            </w:r>
-            <w:r>
-              <w:rPr>
-                <w:b/>
-                <w:bCs/>
-                <w:sz w:val="24"/>
-              </w:rPr>
-              <w:fldChar w:fldCharType="separate"/>
-            </w:r>
-            <w:r>
-              <w:rPr>
-                <w:b/>
-                <w:bCs/>
-                <w:noProof/>
-              </w:rPr>
-              <w:t>2</w:t>
-            </w:r>
-            <w:r>
-              <w:rPr>
-                <w:b/>
-                <w:bCs/>
-                <w:sz w:val="24"/>
-              </w:rPr>
-              <w:fldChar w:fldCharType="end"/>
-            </w:r>
-          </w:p>
-        </w:sdtContent>
-      </w:sdt>
-    </w:sdtContent>
-  </w:sdt>
   <w:p>
     <w:pPr>
       <w:pStyle w:val="Footer"/>
+      <w:tabs>
+        <w:tab w:val="clear" w:pos="4513"/>
+        <w:tab w:val="clear" w:pos="9026"/>
+        <w:tab w:val="left" w:pos="0"/>
+      </w:tabs>
       <w:jc w:val="right"/>
     </w:pPr>
+    <w:r>
+      <w:fldChar w:fldCharType="begin"/>
+    </w:r>
+    <w:r>
+      <w:instrText xml:space="preserve"> PAGE   \* MERGEFORMAT </w:instrText>
+    </w:r>
+    <w:r>
+      <w:fldChar w:fldCharType="separate"/>
+    </w:r>
+    <w:r>
+      <w:rPr>
+        <w:noProof/>
+      </w:rPr>
+      <w:t>1</w:t>
+    </w:r>
+    <w:r>
+      <w:rPr>
+        <w:noProof/>
+      </w:rPr>
+      <w:fldChar w:fldCharType="end"/>
+    </w:r>
+    <w:r>
+      <w:tab/>
+    </w:r>
+  </w:p>
+</w:ftr>
+</file>
+
+<file path=word/footer2.xml><?xml version="1.0" encoding="utf-8"?>
+<w:ftr xmlns:wpc="http://schemas.microsoft.com/office/word/2010/wordprocessingCanvas" xmlns:cx="http://schemas.microsoft.com/office/drawing/2014/chartex" xmlns:cx1="http://schemas.microsoft.com/office/drawing/2015/9/8/chartex" xmlns:cx2="http://schemas.microsoft.com/office/drawing/2015/10/21/chartex" xmlns:cx3="http://schemas.microsoft.com/office/drawing/2016/5/9/chartex" xmlns:cx4="http://schemas.microsoft.com/office/drawing/2016/5/10/chartex" xmlns:cx5="http://schemas.microsoft.com/office/drawing/2016/5/11/chartex" xmlns:cx6="http://schemas.microsoft.com/office/drawing/2016/5/12/chartex" xmlns:cx7="http://schemas.microsoft.com/office/drawing/2016/5/13/chartex" xmlns:cx8="http://schemas.microsoft.com/office/drawing/2016/5/14/chartex" xmlns:mc="http://schemas.openxmlformats.org/markup-compatibility/2006" xmlns:aink="http://schemas.microsoft.com/office/drawing/2016/ink" xmlns:am3d="http://schemas.microsoft.com/office/drawing/2017/model3d" xmlns:o="urn:schemas-microsoft-com:office:office" xmlns:r="http://schemas.openxmlformats.org/officeDocument/2006/relationships" xmlns:m="http://schemas.openxmlformats.org/officeDocument/2006/math" xmlns:v="urn:schemas-microsoft-com:vml" xmlns:wp14="http://schemas.microsoft.com/office/word/2010/wordprocessingDrawing" xmlns:wp="http://schemas.openxmlformats.org/drawingml/2006/wordprocessingDrawing" xmlns:w10="urn:schemas-microsoft-com:office:word" xmlns:w="http://schemas.openxmlformats.org/wordprocessingml/2006/main" xmlns:w14="http://schemas.microsoft.com/office/word/2010/wordml" xmlns:w15="http://schemas.microsoft.com/office/word/2012/wordml" xmlns:w16cid="http://schemas.microsoft.com/office/word/2016/wordml/cid" xmlns:w16se="http://schemas.microsoft.com/office/word/2015/wordml/symex" xmlns:wpg="http://schemas.microsoft.com/office/word/2010/wordprocessingGroup" xmlns:wpi="http://schemas.microsoft.com/office/word/2010/wordprocessingInk" xmlns:wne="http://schemas.microsoft.com/office/word/2006/wordml" xmlns:wps="http://schemas.microsoft.com/office/word/2010/wordprocessingShape" mc:Ignorable="w14 w15 w16se w16cid wp14">
+  <w:p>
+    <w:pPr>
+      <w:pStyle w:val="FooterPandC"/>
+    </w:pPr>
+    <w:r>
+      <w:rPr>
+        <w:noProof/>
+        <w:lang w:eastAsia="en-GB"/>
+      </w:rPr>
+      <w:drawing>
+        <wp:anchor distT="0" distB="0" distL="114300" distR="114300" simplePos="0" relativeHeight="251667456" behindDoc="0" locked="0" layoutInCell="1" allowOverlap="1" wp14:anchorId="5145D697" wp14:editId="7F4633F8">
+          <wp:simplePos x="0" y="0"/>
+          <wp:positionH relativeFrom="margin">
+            <wp:align>right</wp:align>
+          </wp:positionH>
+          <wp:positionV relativeFrom="bottomMargin">
+            <wp:posOffset>0</wp:posOffset>
+          </wp:positionV>
+          <wp:extent cx="2412000" cy="622800"/>
+          <wp:effectExtent l="0" t="0" r="7620" b="6350"/>
+          <wp:wrapNone/>
+          <wp:docPr id="5" name="Picture 5"/>
+          <wp:cNvGraphicFramePr>
+            <a:graphicFrameLocks xmlns:a="http://schemas.openxmlformats.org/drawingml/2006/main" noChangeAspect="1"/>
+          </wp:cNvGraphicFramePr>
+          <a:graphic xmlns:a="http://schemas.openxmlformats.org/drawingml/2006/main">
+            <a:graphicData uri="http://schemas.openxmlformats.org/drawingml/2006/picture">
+              <pic:pic xmlns:pic="http://schemas.openxmlformats.org/drawingml/2006/picture">
+                <pic:nvPicPr>
+                  <pic:cNvPr id="0" name="Picture 1"/>
+                  <pic:cNvPicPr>
+                    <a:picLocks noChangeAspect="1" noChangeArrowheads="1"/>
+                  </pic:cNvPicPr>
+                </pic:nvPicPr>
+                <pic:blipFill rotWithShape="1">
+                  <a:blip r:embed="rId1" cstate="print">
+                    <a:extLst>
+                      <a:ext uri="{28A0092B-C50C-407E-A947-70E740481C1C}">
+                        <a14:useLocalDpi xmlns:a14="http://schemas.microsoft.com/office/drawing/2010/main" val="0"/>
+                      </a:ext>
+                    </a:extLst>
+                  </a:blip>
+                  <a:srcRect t="14734" b="27731"/>
+                  <a:stretch/>
+                </pic:blipFill>
+                <pic:spPr bwMode="auto">
+                  <a:xfrm>
+                    <a:off x="0" y="0"/>
+                    <a:ext cx="2412000" cy="622800"/>
+                  </a:xfrm>
+                  <a:prstGeom prst="rect">
+                    <a:avLst/>
+                  </a:prstGeom>
+                  <a:noFill/>
+                  <a:ln>
+                    <a:noFill/>
+                  </a:ln>
+                  <a:extLst>
+                    <a:ext uri="{53640926-AAD7-44D8-BBD7-CCE9431645EC}">
+                      <a14:shadowObscured xmlns:a14="http://schemas.microsoft.com/office/drawing/2010/main"/>
+                    </a:ext>
+                  </a:extLst>
+                </pic:spPr>
+              </pic:pic>
+            </a:graphicData>
+          </a:graphic>
+          <wp14:sizeRelH relativeFrom="page">
+            <wp14:pctWidth>0</wp14:pctWidth>
+          </wp14:sizeRelH>
+          <wp14:sizeRelV relativeFrom="page">
+            <wp14:pctHeight>0</wp14:pctHeight>
+          </wp14:sizeRelV>
+        </wp:anchor>
+      </w:drawing>
+    </w:r>
+    <w:r>
+      <w:fldChar w:fldCharType="begin"/>
+    </w:r>
+    <w:r>
+      <w:instrText xml:space="preserve"> IF </w:instrText>
+    </w:r>
+    <w:r>
+      <w:fldChar w:fldCharType="begin"/>
+    </w:r>
+    <w:r>
+      <w:instrText xml:space="preserve"> DOCVARIABLE  FooterPandC  \* MERGEFORMAT </w:instrText>
+    </w:r>
+    <w:r>
+      <w:fldChar w:fldCharType="end"/>
+    </w:r>
+    <w:r>
+      <w:instrText xml:space="preserve"> = "Error! No document variable supplied." "" </w:instrText>
+    </w:r>
+    <w:r>
+      <w:fldChar w:fldCharType="begin"/>
+    </w:r>
+    <w:r>
+      <w:instrText xml:space="preserve"> DOCVARIABLE  FooterPandC \* MERGEFORMAT </w:instrText>
+    </w:r>
+    <w:r>
+      <w:fldChar w:fldCharType="end"/>
+    </w:r>
+    <w:r>
+      <w:instrText xml:space="preserve"> \* MERGEFORMAT </w:instrText>
+    </w:r>
+    <w:r>
+      <w:fldChar w:fldCharType="separate"/>
+    </w:r>
+    <w:r>
+      <w:fldChar w:fldCharType="end"/>
+    </w:r>
+    <w:r>
+      <w:t>Tel: 0121 612 1538</w:t>
+    </w:r>
+    <w:r>
+      <w:br/>
+      <w:t xml:space="preserve">Email: </w:t>
+    </w:r>
+    <w:hyperlink r:id="rId2" w:history="1">
+      <w:r>
+        <w:t>strategy.unit@nhs.net</w:t>
+      </w:r>
+    </w:hyperlink>
+    <w:r>
+      <w:br/>
+    </w:r>
+    <w:r>
+      <w:t xml:space="preserve">Website: </w:t>
+    </w:r>
+    <w:hyperlink r:id="rId3" w:history="1">
+      <w:r>
+        <w:t>www.strategyunitwm.nhs.uk</w:t>
+      </w:r>
+    </w:hyperlink>
+    <w:r>
+      <w:t xml:space="preserve"> </w:t>
+    </w:r>
+    <w:r>
+      <w:br/>
+      <w:t>Twitter: @</w:t>
+    </w:r>
+    <w:proofErr w:type="spellStart"/>
+    <w:r>
+      <w:t>strategy_unit</w:t>
+    </w:r>
+    <w:proofErr w:type="spellEnd"/>
   </w:p>
 </w:ftr>
 </file>
@@ -193,17 +262,50 @@
   <w:p>
     <w:pPr>
       <w:pStyle w:val="Header"/>
-      <w:jc w:val="right"/>
+      <w:pBdr>
+        <w:bottom w:val="single" w:sz="4" w:space="1" w:color="auto"/>
+      </w:pBdr>
+      <w:spacing w:before="720"/>
+    </w:pPr>
+  </w:p>
+</w:hdr>
+</file>
+
+<file path=word/header2.xml><?xml version="1.0" encoding="utf-8"?>
+<w:hdr xmlns:wpc="http://schemas.microsoft.com/office/word/2010/wordprocessingCanvas" xmlns:cx="http://schemas.microsoft.com/office/drawing/2014/chartex" xmlns:cx1="http://schemas.microsoft.com/office/drawing/2015/9/8/chartex" xmlns:cx2="http://schemas.microsoft.com/office/drawing/2015/10/21/chartex" xmlns:cx3="http://schemas.microsoft.com/office/drawing/2016/5/9/chartex" xmlns:cx4="http://schemas.microsoft.com/office/drawing/2016/5/10/chartex" xmlns:cx5="http://schemas.microsoft.com/office/drawing/2016/5/11/chartex" xmlns:cx6="http://schemas.microsoft.com/office/drawing/2016/5/12/chartex" xmlns:cx7="http://schemas.microsoft.com/office/drawing/2016/5/13/chartex" xmlns:cx8="http://schemas.microsoft.com/office/drawing/2016/5/14/chartex" xmlns:mc="http://schemas.openxmlformats.org/markup-compatibility/2006" xmlns:aink="http://schemas.microsoft.com/office/drawing/2016/ink" xmlns:am3d="http://schemas.microsoft.com/office/drawing/2017/model3d" xmlns:o="urn:schemas-microsoft-com:office:office" xmlns:r="http://schemas.openxmlformats.org/officeDocument/2006/relationships" xmlns:m="http://schemas.openxmlformats.org/officeDocument/2006/math" xmlns:v="urn:schemas-microsoft-com:vml" xmlns:wp14="http://schemas.microsoft.com/office/word/2010/wordprocessingDrawing" xmlns:wp="http://schemas.openxmlformats.org/drawingml/2006/wordprocessingDrawing" xmlns:w10="urn:schemas-microsoft-com:office:word" xmlns:w="http://schemas.openxmlformats.org/wordprocessingml/2006/main" xmlns:w14="http://schemas.microsoft.com/office/word/2010/wordml" xmlns:w15="http://schemas.microsoft.com/office/word/2012/wordml" xmlns:w16cid="http://schemas.microsoft.com/office/word/2016/wordml/cid" xmlns:w16se="http://schemas.microsoft.com/office/word/2015/wordml/symex" xmlns:wpg="http://schemas.microsoft.com/office/word/2010/wordprocessingGroup" xmlns:wpi="http://schemas.microsoft.com/office/word/2010/wordprocessingInk" xmlns:wne="http://schemas.microsoft.com/office/word/2006/wordml" xmlns:wps="http://schemas.microsoft.com/office/word/2010/wordprocessingShape" mc:Ignorable="w14 w15 w16se w16cid wp14">
+  <w:p>
+    <w:pPr>
+      <w:pStyle w:val="Heading3"/>
+      <w:rPr>
+        <w:lang w:val="en-US"/>
+      </w:rPr>
     </w:pPr>
     <w:r>
       <w:rPr>
+        <w:lang w:val="en-US"/>
+      </w:rPr>
+      <w:t>L</w:t>
+    </w:r>
+    <w:r>
+      <w:rPr>
+        <w:rFonts w:cs="Segoe UI"/>
+        <w:b w:val="0"/>
         <w:noProof/>
+        <w:lang w:eastAsia="en-GB"/>
       </w:rPr>
       <w:drawing>
-        <wp:inline distT="0" distB="0" distL="0" distR="0" wp14:anchorId="44785CD1" wp14:editId="588D852E">
-          <wp:extent cx="853200" cy="720000"/>
+        <wp:anchor distT="0" distB="0" distL="114300" distR="114300" simplePos="0" relativeHeight="251665408" behindDoc="0" locked="0" layoutInCell="1" allowOverlap="1" wp14:anchorId="49DD61FC" wp14:editId="4D04EEB1">
+          <wp:simplePos x="723900" y="762000"/>
+          <wp:positionH relativeFrom="margin">
+            <wp:align>right</wp:align>
+          </wp:positionH>
+          <wp:positionV relativeFrom="page">
+            <wp:posOffset>360045</wp:posOffset>
+          </wp:positionV>
+          <wp:extent cx="1411200" cy="1162800"/>
           <wp:effectExtent l="0" t="0" r="0" b="0"/>
-          <wp:docPr id="9" name="Picture 9" descr="Strategy Unit Logo"/>
+          <wp:wrapNone/>
+          <wp:docPr id="4" name="Picture 4"/>
           <wp:cNvGraphicFramePr>
             <a:graphicFrameLocks xmlns:a="http://schemas.openxmlformats.org/drawingml/2006/main" noChangeAspect="1"/>
           </wp:cNvGraphicFramePr>
@@ -211,10 +313,10 @@
             <a:graphicData uri="http://schemas.openxmlformats.org/drawingml/2006/picture">
               <pic:pic xmlns:pic="http://schemas.openxmlformats.org/drawingml/2006/picture">
                 <pic:nvPicPr>
-                  <pic:cNvPr id="1" name="tsu_logo_yellow_screen_transparent.png"/>
+                  <pic:cNvPr id="0" name="Word Letter Background - yellow.jpg"/>
                   <pic:cNvPicPr/>
                 </pic:nvPicPr>
-                <pic:blipFill>
+                <pic:blipFill rotWithShape="1">
                   <a:blip r:embed="rId1">
                     <a:extLst>
                       <a:ext uri="{28A0092B-C50C-407E-A947-70E740481C1C}">
@@ -222,25 +324,83 @@
                       </a:ext>
                     </a:extLst>
                   </a:blip>
-                  <a:stretch>
-                    <a:fillRect/>
-                  </a:stretch>
+                  <a:srcRect t="27381" r="31722"/>
+                  <a:stretch/>
                 </pic:blipFill>
-                <pic:spPr>
+                <pic:spPr bwMode="auto">
                   <a:xfrm>
                     <a:off x="0" y="0"/>
-                    <a:ext cx="853200" cy="720000"/>
+                    <a:ext cx="1411200" cy="1162800"/>
                   </a:xfrm>
                   <a:prstGeom prst="rect">
                     <a:avLst/>
                   </a:prstGeom>
+                  <a:ln>
+                    <a:noFill/>
+                  </a:ln>
+                  <a:extLst>
+                    <a:ext uri="{53640926-AAD7-44D8-BBD7-CCE9431645EC}">
+                      <a14:shadowObscured xmlns:a14="http://schemas.microsoft.com/office/drawing/2010/main"/>
+                    </a:ext>
+                    <a:ext uri="{FAA26D3D-D897-4be2-8F04-BA451C77F1D7}">
+                      <ma14:placeholderFlag xmlns:ma14="http://schemas.microsoft.com/office/mac/drawingml/2011/main" xmlns:w="http://schemas.openxmlformats.org/wordprocessingml/2006/main" xmlns:w10="urn:schemas-microsoft-com:office:word" xmlns:v="urn:schemas-microsoft-com:vml" xmlns:o="urn:schemas-microsoft-com:office:office" xmlns:mv="urn:schemas-microsoft-com:mac:vml" xmlns:mo="http://schemas.microsoft.com/office/mac/office/2008/main" xmlns=""/>
+                    </a:ext>
+                  </a:extLst>
                 </pic:spPr>
               </pic:pic>
             </a:graphicData>
           </a:graphic>
-        </wp:inline>
+          <wp14:sizeRelH relativeFrom="margin">
+            <wp14:pctWidth>0</wp14:pctWidth>
+          </wp14:sizeRelH>
+          <wp14:sizeRelV relativeFrom="margin">
+            <wp14:pctHeight>0</wp14:pctHeight>
+          </wp14:sizeRelV>
+        </wp:anchor>
       </w:drawing>
     </w:r>
+    <w:r>
+      <w:rPr>
+        <w:lang w:val="en-US"/>
+      </w:rPr>
+      <w:t>eading rese</w:t>
+    </w:r>
+    <w:r>
+      <w:rPr>
+        <w:lang w:val="en-US"/>
+      </w:rPr>
+      <w:t>arch, analysis and change from within the NHS</w:t>
+    </w:r>
+  </w:p>
+  <w:p>
+    <w:pPr>
+      <w:pStyle w:val="FooterPandC"/>
+      <w:rPr>
+        <w:lang w:val="en-US"/>
+      </w:rPr>
+    </w:pPr>
+    <w:r>
+      <w:rPr>
+        <w:lang w:val="en-US"/>
+      </w:rPr>
+      <w:t>The Strategy Unit at Midlands and Lancashire Commissioning Support Unit</w:t>
+    </w:r>
+  </w:p>
+  <w:p>
+    <w:pPr>
+      <w:pStyle w:val="FooterPandC"/>
+    </w:pPr>
+    <w:r>
+      <w:rPr>
+        <w:lang w:val="en-US"/>
+      </w:rPr>
+      <w:t>Kingston House | 438–450 High Street | West Bromwich | B70 9LD</w:t>
+    </w:r>
+  </w:p>
+  <w:p>
+    <w:pPr>
+      <w:pStyle w:val="Header"/>
+    </w:pPr>
   </w:p>
 </w:hdr>
 </file>
@@ -250,7 +410,7 @@
   <w:abstractNum w:abstractNumId="0" w15:restartNumberingAfterBreak="0">
     <w:nsid w:val="FFFFFF7C"/>
     <w:multiLevelType w:val="singleLevel"/>
-    <w:tmpl w:val="2ABE10AC"/>
+    <w:tmpl w:val="6FB28178"/>
     <w:lvl w:ilvl="0">
       <w:start w:val="1"/>
       <w:numFmt w:val="decimal"/>
@@ -267,7 +427,7 @@
   <w:abstractNum w:abstractNumId="1" w15:restartNumberingAfterBreak="0">
     <w:nsid w:val="FFFFFF7D"/>
     <w:multiLevelType w:val="singleLevel"/>
-    <w:tmpl w:val="589A7B8C"/>
+    <w:tmpl w:val="6CA6756E"/>
     <w:lvl w:ilvl="0">
       <w:start w:val="1"/>
       <w:numFmt w:val="decimal"/>
@@ -284,7 +444,7 @@
   <w:abstractNum w:abstractNumId="2" w15:restartNumberingAfterBreak="0">
     <w:nsid w:val="FFFFFF7E"/>
     <w:multiLevelType w:val="singleLevel"/>
-    <w:tmpl w:val="3AB00050"/>
+    <w:tmpl w:val="31EA2AE2"/>
     <w:lvl w:ilvl="0">
       <w:start w:val="1"/>
       <w:numFmt w:val="decimal"/>
@@ -301,7 +461,7 @@
   <w:abstractNum w:abstractNumId="3" w15:restartNumberingAfterBreak="0">
     <w:nsid w:val="FFFFFF7F"/>
     <w:multiLevelType w:val="singleLevel"/>
-    <w:tmpl w:val="362ED336"/>
+    <w:tmpl w:val="C2BC1E0C"/>
     <w:lvl w:ilvl="0">
       <w:start w:val="1"/>
       <w:numFmt w:val="decimal"/>
@@ -318,7 +478,7 @@
   <w:abstractNum w:abstractNumId="4" w15:restartNumberingAfterBreak="0">
     <w:nsid w:val="FFFFFF80"/>
     <w:multiLevelType w:val="singleLevel"/>
-    <w:tmpl w:val="D1D8E720"/>
+    <w:tmpl w:val="43CC5DB0"/>
     <w:lvl w:ilvl="0">
       <w:start w:val="1"/>
       <w:numFmt w:val="bullet"/>
@@ -338,7 +498,7 @@
   <w:abstractNum w:abstractNumId="5" w15:restartNumberingAfterBreak="0">
     <w:nsid w:val="FFFFFF81"/>
     <w:multiLevelType w:val="singleLevel"/>
-    <w:tmpl w:val="6BEC9DDE"/>
+    <w:tmpl w:val="BC429F6A"/>
     <w:lvl w:ilvl="0">
       <w:start w:val="1"/>
       <w:numFmt w:val="bullet"/>
@@ -358,7 +518,7 @@
   <w:abstractNum w:abstractNumId="6" w15:restartNumberingAfterBreak="0">
     <w:nsid w:val="FFFFFF82"/>
     <w:multiLevelType w:val="singleLevel"/>
-    <w:tmpl w:val="BA7EF5EE"/>
+    <w:tmpl w:val="CDC8F55C"/>
     <w:lvl w:ilvl="0">
       <w:start w:val="1"/>
       <w:numFmt w:val="bullet"/>
@@ -378,7 +538,7 @@
   <w:abstractNum w:abstractNumId="7" w15:restartNumberingAfterBreak="0">
     <w:nsid w:val="FFFFFF83"/>
     <w:multiLevelType w:val="singleLevel"/>
-    <w:tmpl w:val="E48E9836"/>
+    <w:tmpl w:val="26863E2E"/>
     <w:lvl w:ilvl="0">
       <w:start w:val="1"/>
       <w:numFmt w:val="bullet"/>
@@ -398,7 +558,7 @@
   <w:abstractNum w:abstractNumId="8" w15:restartNumberingAfterBreak="0">
     <w:nsid w:val="FFFFFF88"/>
     <w:multiLevelType w:val="singleLevel"/>
-    <w:tmpl w:val="4544971A"/>
+    <w:tmpl w:val="B22E2B12"/>
     <w:lvl w:ilvl="0">
       <w:start w:val="1"/>
       <w:numFmt w:val="decimal"/>
@@ -415,7 +575,7 @@
   <w:abstractNum w:abstractNumId="9" w15:restartNumberingAfterBreak="0">
     <w:nsid w:val="FFFFFF89"/>
     <w:multiLevelType w:val="singleLevel"/>
-    <w:tmpl w:val="F0A8220E"/>
+    <w:tmpl w:val="EB42D9B2"/>
     <w:lvl w:ilvl="0">
       <w:start w:val="1"/>
       <w:numFmt w:val="bullet"/>
@@ -433,9 +593,427 @@
     </w:lvl>
   </w:abstractNum>
   <w:abstractNum w:abstractNumId="10" w15:restartNumberingAfterBreak="0">
-    <w:nsid w:val="170CD2DE"/>
+    <w:nsid w:val="0209395B"/>
     <w:multiLevelType w:val="multilevel"/>
-    <w:tmpl w:val="69B81DE6"/>
+    <w:tmpl w:val="CEC6FA9C"/>
+    <w:styleLink w:val="NumbLstIndBullet"/>
+    <w:lvl w:ilvl="0">
+      <w:start w:val="1"/>
+      <w:numFmt w:val="bullet"/>
+      <w:pStyle w:val="IndBullet1"/>
+      <w:lvlText w:val=""/>
+      <w:lvlJc w:val="left"/>
+      <w:pPr>
+        <w:tabs>
+          <w:tab w:val="num" w:pos="1191"/>
+        </w:tabs>
+        <w:ind w:left="1191" w:hanging="397"/>
+      </w:pPr>
+      <w:rPr>
+        <w:rFonts w:ascii="Symbol" w:hAnsi="Symbol" w:hint="default"/>
+        <w:color w:val="auto"/>
+      </w:rPr>
+    </w:lvl>
+    <w:lvl w:ilvl="1">
+      <w:start w:val="1"/>
+      <w:numFmt w:val="bullet"/>
+      <w:pStyle w:val="IndBullet2"/>
+      <w:lvlText w:val=""/>
+      <w:lvlJc w:val="left"/>
+      <w:pPr>
+        <w:tabs>
+          <w:tab w:val="num" w:pos="1588"/>
+        </w:tabs>
+        <w:ind w:left="1588" w:hanging="397"/>
+      </w:pPr>
+      <w:rPr>
+        <w:rFonts w:ascii="Symbol" w:hAnsi="Symbol" w:hint="default"/>
+        <w:color w:val="auto"/>
+      </w:rPr>
+    </w:lvl>
+    <w:lvl w:ilvl="2">
+      <w:start w:val="1"/>
+      <w:numFmt w:val="bullet"/>
+      <w:pStyle w:val="IndBullet3"/>
+      <w:lvlText w:val=""/>
+      <w:lvlJc w:val="left"/>
+      <w:pPr>
+        <w:tabs>
+          <w:tab w:val="num" w:pos="1588"/>
+        </w:tabs>
+        <w:ind w:left="1985" w:hanging="397"/>
+      </w:pPr>
+      <w:rPr>
+        <w:rFonts w:ascii="Symbol" w:hAnsi="Symbol" w:hint="default"/>
+        <w:color w:val="auto"/>
+      </w:rPr>
+    </w:lvl>
+    <w:lvl w:ilvl="3">
+      <w:start w:val="1"/>
+      <w:numFmt w:val="decimal"/>
+      <w:pStyle w:val="IndNumbList1"/>
+      <w:lvlText w:val="%4."/>
+      <w:lvlJc w:val="left"/>
+      <w:pPr>
+        <w:tabs>
+          <w:tab w:val="num" w:pos="1588"/>
+        </w:tabs>
+        <w:ind w:left="1191" w:hanging="397"/>
+      </w:pPr>
+      <w:rPr>
+        <w:rFonts w:hint="default"/>
+      </w:rPr>
+    </w:lvl>
+    <w:lvl w:ilvl="4">
+      <w:start w:val="1"/>
+      <w:numFmt w:val="lowerLetter"/>
+      <w:pStyle w:val="IndNumbList2"/>
+      <w:lvlText w:val="%5."/>
+      <w:lvlJc w:val="left"/>
+      <w:pPr>
+        <w:tabs>
+          <w:tab w:val="num" w:pos="1588"/>
+        </w:tabs>
+        <w:ind w:left="1588" w:hanging="397"/>
+      </w:pPr>
+      <w:rPr>
+        <w:rFonts w:hint="default"/>
+      </w:rPr>
+    </w:lvl>
+    <w:lvl w:ilvl="5">
+      <w:start w:val="1"/>
+      <w:numFmt w:val="lowerRoman"/>
+      <w:lvlText w:val="(%6)"/>
+      <w:lvlJc w:val="left"/>
+      <w:pPr>
+        <w:ind w:left="2160" w:hanging="360"/>
+      </w:pPr>
+      <w:rPr>
+        <w:rFonts w:hint="default"/>
+      </w:rPr>
+    </w:lvl>
+    <w:lvl w:ilvl="6">
+      <w:start w:val="1"/>
+      <w:numFmt w:val="decimal"/>
+      <w:lvlText w:val="%7."/>
+      <w:lvlJc w:val="left"/>
+      <w:pPr>
+        <w:ind w:left="2520" w:hanging="360"/>
+      </w:pPr>
+      <w:rPr>
+        <w:rFonts w:hint="default"/>
+      </w:rPr>
+    </w:lvl>
+    <w:lvl w:ilvl="7">
+      <w:start w:val="1"/>
+      <w:numFmt w:val="lowerLetter"/>
+      <w:lvlText w:val="%8."/>
+      <w:lvlJc w:val="left"/>
+      <w:pPr>
+        <w:ind w:left="2880" w:hanging="360"/>
+      </w:pPr>
+      <w:rPr>
+        <w:rFonts w:hint="default"/>
+      </w:rPr>
+    </w:lvl>
+    <w:lvl w:ilvl="8">
+      <w:start w:val="1"/>
+      <w:numFmt w:val="lowerRoman"/>
+      <w:lvlText w:val="%9."/>
+      <w:lvlJc w:val="left"/>
+      <w:pPr>
+        <w:ind w:left="3240" w:hanging="360"/>
+      </w:pPr>
+      <w:rPr>
+        <w:rFonts w:hint="default"/>
+      </w:rPr>
+    </w:lvl>
+  </w:abstractNum>
+  <w:abstractNum w:abstractNumId="11" w15:restartNumberingAfterBreak="0">
+    <w:nsid w:val="23104273"/>
+    <w:multiLevelType w:val="multilevel"/>
+    <w:tmpl w:val="62001C00"/>
+    <w:lvl w:ilvl="0">
+      <w:start w:val="1"/>
+      <w:numFmt w:val="bullet"/>
+      <w:lvlText w:val=""/>
+      <w:lvlJc w:val="left"/>
+      <w:pPr>
+        <w:tabs>
+          <w:tab w:val="num" w:pos="397"/>
+        </w:tabs>
+        <w:ind w:left="397" w:hanging="397"/>
+      </w:pPr>
+      <w:rPr>
+        <w:rFonts w:ascii="Symbol" w:hAnsi="Symbol" w:hint="default"/>
+        <w:color w:val="auto"/>
+      </w:rPr>
+    </w:lvl>
+    <w:lvl w:ilvl="1">
+      <w:start w:val="1"/>
+      <w:numFmt w:val="bullet"/>
+      <w:lvlText w:val=""/>
+      <w:lvlJc w:val="left"/>
+      <w:pPr>
+        <w:tabs>
+          <w:tab w:val="num" w:pos="794"/>
+        </w:tabs>
+        <w:ind w:left="794" w:hanging="397"/>
+      </w:pPr>
+      <w:rPr>
+        <w:rFonts w:ascii="Symbol" w:hAnsi="Symbol" w:hint="default"/>
+        <w:color w:val="auto"/>
+      </w:rPr>
+    </w:lvl>
+    <w:lvl w:ilvl="2">
+      <w:start w:val="1"/>
+      <w:numFmt w:val="bullet"/>
+      <w:lvlText w:val=""/>
+      <w:lvlJc w:val="left"/>
+      <w:pPr>
+        <w:tabs>
+          <w:tab w:val="num" w:pos="1191"/>
+        </w:tabs>
+        <w:ind w:left="1191" w:hanging="397"/>
+      </w:pPr>
+      <w:rPr>
+        <w:rFonts w:ascii="Symbol" w:hAnsi="Symbol" w:hint="default"/>
+        <w:color w:val="auto"/>
+      </w:rPr>
+    </w:lvl>
+    <w:lvl w:ilvl="3">
+      <w:start w:val="1"/>
+      <w:numFmt w:val="decimal"/>
+      <w:lvlRestart w:val="0"/>
+      <w:lvlText w:val="%4."/>
+      <w:lvlJc w:val="left"/>
+      <w:pPr>
+        <w:tabs>
+          <w:tab w:val="num" w:pos="397"/>
+        </w:tabs>
+        <w:ind w:left="397" w:hanging="397"/>
+      </w:pPr>
+      <w:rPr>
+        <w:rFonts w:hint="default"/>
+      </w:rPr>
+    </w:lvl>
+    <w:lvl w:ilvl="4">
+      <w:start w:val="1"/>
+      <w:numFmt w:val="lowerLetter"/>
+      <w:lvlText w:val="%5."/>
+      <w:lvlJc w:val="left"/>
+      <w:pPr>
+        <w:tabs>
+          <w:tab w:val="num" w:pos="794"/>
+        </w:tabs>
+        <w:ind w:left="794" w:hanging="397"/>
+      </w:pPr>
+      <w:rPr>
+        <w:rFonts w:hint="default"/>
+      </w:rPr>
+    </w:lvl>
+    <w:lvl w:ilvl="5">
+      <w:start w:val="1"/>
+      <w:numFmt w:val="bullet"/>
+      <w:lvlRestart w:val="0"/>
+      <w:lvlText w:val=""/>
+      <w:lvlJc w:val="left"/>
+      <w:pPr>
+        <w:tabs>
+          <w:tab w:val="num" w:pos="510"/>
+        </w:tabs>
+        <w:ind w:left="510" w:hanging="340"/>
+      </w:pPr>
+      <w:rPr>
+        <w:rFonts w:ascii="Symbol" w:hAnsi="Symbol" w:hint="default"/>
+        <w:color w:val="auto"/>
+      </w:rPr>
+    </w:lvl>
+    <w:lvl w:ilvl="6">
+      <w:start w:val="1"/>
+      <w:numFmt w:val="decimal"/>
+      <w:lvlText w:val="%7."/>
+      <w:lvlJc w:val="left"/>
+      <w:pPr>
+        <w:ind w:left="2520" w:hanging="360"/>
+      </w:pPr>
+      <w:rPr>
+        <w:rFonts w:hint="default"/>
+      </w:rPr>
+    </w:lvl>
+    <w:lvl w:ilvl="7">
+      <w:start w:val="1"/>
+      <w:numFmt w:val="lowerLetter"/>
+      <w:lvlText w:val="%8."/>
+      <w:lvlJc w:val="left"/>
+      <w:pPr>
+        <w:ind w:left="2880" w:hanging="360"/>
+      </w:pPr>
+      <w:rPr>
+        <w:rFonts w:hint="default"/>
+      </w:rPr>
+    </w:lvl>
+    <w:lvl w:ilvl="8">
+      <w:start w:val="1"/>
+      <w:numFmt w:val="lowerRoman"/>
+      <w:lvlText w:val="%9."/>
+      <w:lvlJc w:val="left"/>
+      <w:pPr>
+        <w:ind w:left="3240" w:hanging="360"/>
+      </w:pPr>
+      <w:rPr>
+        <w:rFonts w:hint="default"/>
+      </w:rPr>
+    </w:lvl>
+  </w:abstractNum>
+  <w:abstractNum w:abstractNumId="12" w15:restartNumberingAfterBreak="0">
+    <w:nsid w:val="29782408"/>
+    <w:multiLevelType w:val="multilevel"/>
+    <w:tmpl w:val="AA18DA96"/>
+    <w:styleLink w:val="NumbLstBullets"/>
+    <w:lvl w:ilvl="0">
+      <w:start w:val="1"/>
+      <w:numFmt w:val="bullet"/>
+      <w:pStyle w:val="Bullet1"/>
+      <w:lvlText w:val=""/>
+      <w:lvlJc w:val="left"/>
+      <w:pPr>
+        <w:tabs>
+          <w:tab w:val="num" w:pos="397"/>
+        </w:tabs>
+        <w:ind w:left="397" w:hanging="397"/>
+      </w:pPr>
+      <w:rPr>
+        <w:rFonts w:ascii="Symbol" w:hAnsi="Symbol" w:hint="default"/>
+        <w:color w:val="auto"/>
+      </w:rPr>
+    </w:lvl>
+    <w:lvl w:ilvl="1">
+      <w:start w:val="1"/>
+      <w:numFmt w:val="bullet"/>
+      <w:pStyle w:val="Bullet2"/>
+      <w:lvlText w:val=""/>
+      <w:lvlJc w:val="left"/>
+      <w:pPr>
+        <w:tabs>
+          <w:tab w:val="num" w:pos="794"/>
+        </w:tabs>
+        <w:ind w:left="794" w:hanging="397"/>
+      </w:pPr>
+      <w:rPr>
+        <w:rFonts w:ascii="Symbol" w:hAnsi="Symbol" w:hint="default"/>
+        <w:color w:val="auto"/>
+      </w:rPr>
+    </w:lvl>
+    <w:lvl w:ilvl="2">
+      <w:start w:val="1"/>
+      <w:numFmt w:val="bullet"/>
+      <w:pStyle w:val="Bullet3"/>
+      <w:lvlText w:val=""/>
+      <w:lvlJc w:val="left"/>
+      <w:pPr>
+        <w:tabs>
+          <w:tab w:val="num" w:pos="1191"/>
+        </w:tabs>
+        <w:ind w:left="1191" w:hanging="397"/>
+      </w:pPr>
+      <w:rPr>
+        <w:rFonts w:ascii="Symbol" w:hAnsi="Symbol" w:hint="default"/>
+        <w:color w:val="auto"/>
+      </w:rPr>
+    </w:lvl>
+    <w:lvl w:ilvl="3">
+      <w:start w:val="1"/>
+      <w:numFmt w:val="decimal"/>
+      <w:lvlRestart w:val="0"/>
+      <w:pStyle w:val="NumbList1"/>
+      <w:lvlText w:val="%4."/>
+      <w:lvlJc w:val="left"/>
+      <w:pPr>
+        <w:tabs>
+          <w:tab w:val="num" w:pos="397"/>
+        </w:tabs>
+        <w:ind w:left="397" w:hanging="397"/>
+      </w:pPr>
+      <w:rPr>
+        <w:rFonts w:hint="default"/>
+      </w:rPr>
+    </w:lvl>
+    <w:lvl w:ilvl="4">
+      <w:start w:val="1"/>
+      <w:numFmt w:val="lowerLetter"/>
+      <w:pStyle w:val="NumbList2"/>
+      <w:lvlText w:val="%5."/>
+      <w:lvlJc w:val="left"/>
+      <w:pPr>
+        <w:tabs>
+          <w:tab w:val="num" w:pos="794"/>
+        </w:tabs>
+        <w:ind w:left="794" w:hanging="397"/>
+      </w:pPr>
+      <w:rPr>
+        <w:rFonts w:hint="default"/>
+      </w:rPr>
+    </w:lvl>
+    <w:lvl w:ilvl="5">
+      <w:start w:val="1"/>
+      <w:numFmt w:val="bullet"/>
+      <w:lvlRestart w:val="0"/>
+      <w:pStyle w:val="BoxBullet1"/>
+      <w:lvlText w:val=""/>
+      <w:lvlJc w:val="left"/>
+      <w:pPr>
+        <w:tabs>
+          <w:tab w:val="num" w:pos="510"/>
+        </w:tabs>
+        <w:ind w:left="510" w:hanging="340"/>
+      </w:pPr>
+      <w:rPr>
+        <w:rFonts w:ascii="Symbol" w:hAnsi="Symbol" w:hint="default"/>
+        <w:color w:val="auto"/>
+      </w:rPr>
+    </w:lvl>
+    <w:lvl w:ilvl="6">
+      <w:start w:val="1"/>
+      <w:numFmt w:val="decimal"/>
+      <w:lvlText w:val="%7."/>
+      <w:lvlJc w:val="left"/>
+      <w:pPr>
+        <w:ind w:left="2520" w:hanging="360"/>
+      </w:pPr>
+      <w:rPr>
+        <w:rFonts w:hint="default"/>
+      </w:rPr>
+    </w:lvl>
+    <w:lvl w:ilvl="7">
+      <w:start w:val="1"/>
+      <w:numFmt w:val="lowerLetter"/>
+      <w:lvlText w:val="%8."/>
+      <w:lvlJc w:val="left"/>
+      <w:pPr>
+        <w:ind w:left="2880" w:hanging="360"/>
+      </w:pPr>
+      <w:rPr>
+        <w:rFonts w:hint="default"/>
+      </w:rPr>
+    </w:lvl>
+    <w:lvl w:ilvl="8">
+      <w:start w:val="1"/>
+      <w:numFmt w:val="lowerRoman"/>
+      <w:lvlText w:val="%9."/>
+      <w:lvlJc w:val="left"/>
+      <w:pPr>
+        <w:ind w:left="3240" w:hanging="360"/>
+      </w:pPr>
+      <w:rPr>
+        <w:rFonts w:hint="default"/>
+      </w:rPr>
+    </w:lvl>
+  </w:abstractNum>
+  <w:abstractNum w:abstractNumId="13" w15:restartNumberingAfterBreak="0">
+    <w:nsid w:val="2C1AE401"/>
+    <w:multiLevelType w:val="multilevel"/>
+    <w:tmpl w:val="1C2C47BA"/>
     <w:lvl w:ilvl="0">
       <w:numFmt w:val="bullet"/>
       <w:lvlText w:val=" "/>
@@ -536,160 +1114,778 @@
       </w:pPr>
     </w:lvl>
   </w:abstractNum>
-  <w:abstractNum w:abstractNumId="11" w15:restartNumberingAfterBreak="0">
-    <w:nsid w:val="2C1AE401"/>
+  <w:abstractNum w:abstractNumId="14" w15:restartNumberingAfterBreak="0">
+    <w:nsid w:val="55FB52B3"/>
     <w:multiLevelType w:val="multilevel"/>
-    <w:tmpl w:val="8C0C2418"/>
+    <w:tmpl w:val="45A4FCB6"/>
+    <w:styleLink w:val="NumbLstMain"/>
     <w:lvl w:ilvl="0">
+      <w:start w:val="1"/>
+      <w:numFmt w:val="decimal"/>
+      <w:pStyle w:val="Heading1Numb"/>
+      <w:lvlText w:val="%1."/>
+      <w:lvlJc w:val="left"/>
+      <w:pPr>
+        <w:tabs>
+          <w:tab w:val="num" w:pos="794"/>
+        </w:tabs>
+        <w:ind w:left="794" w:hanging="794"/>
+      </w:pPr>
+      <w:rPr>
+        <w:rFonts w:hint="default"/>
+      </w:rPr>
+    </w:lvl>
+    <w:lvl w:ilvl="1">
+      <w:start w:val="1"/>
+      <w:numFmt w:val="decimal"/>
+      <w:pStyle w:val="Heading2Numb"/>
+      <w:lvlText w:val="%1.%2"/>
+      <w:lvlJc w:val="left"/>
+      <w:pPr>
+        <w:tabs>
+          <w:tab w:val="num" w:pos="794"/>
+        </w:tabs>
+        <w:ind w:left="794" w:hanging="794"/>
+      </w:pPr>
+      <w:rPr>
+        <w:rFonts w:hint="default"/>
+      </w:rPr>
+    </w:lvl>
+    <w:lvl w:ilvl="2">
+      <w:start w:val="1"/>
+      <w:numFmt w:val="decimal"/>
+      <w:pStyle w:val="Heading3Numb"/>
+      <w:lvlText w:val="%1.%2.%3"/>
+      <w:lvlJc w:val="left"/>
+      <w:pPr>
+        <w:tabs>
+          <w:tab w:val="num" w:pos="794"/>
+        </w:tabs>
+        <w:ind w:left="794" w:hanging="794"/>
+      </w:pPr>
+      <w:rPr>
+        <w:rFonts w:hint="default"/>
+      </w:rPr>
+    </w:lvl>
+    <w:lvl w:ilvl="3">
+      <w:start w:val="1"/>
+      <w:numFmt w:val="decimal"/>
+      <w:pStyle w:val="Heading4Numb"/>
+      <w:lvlText w:val="%1.%2.%3.%4"/>
+      <w:lvlJc w:val="left"/>
+      <w:pPr>
+        <w:tabs>
+          <w:tab w:val="num" w:pos="794"/>
+        </w:tabs>
+        <w:ind w:left="794" w:hanging="794"/>
+      </w:pPr>
+      <w:rPr>
+        <w:rFonts w:hint="default"/>
+      </w:rPr>
+    </w:lvl>
+    <w:lvl w:ilvl="4">
+      <w:start w:val="1"/>
+      <w:numFmt w:val="decimal"/>
+      <w:lvlRestart w:val="1"/>
+      <w:pStyle w:val="TableTitle"/>
+      <w:lvlText w:val="Table %1.%5"/>
+      <w:lvlJc w:val="left"/>
+      <w:pPr>
+        <w:ind w:left="1418" w:hanging="1418"/>
+      </w:pPr>
+      <w:rPr>
+        <w:rFonts w:hint="default"/>
+      </w:rPr>
+    </w:lvl>
+    <w:lvl w:ilvl="5">
+      <w:start w:val="1"/>
+      <w:numFmt w:val="decimal"/>
+      <w:lvlRestart w:val="1"/>
+      <w:pStyle w:val="FigureTitle"/>
+      <w:lvlText w:val="Figure %1.%6"/>
+      <w:lvlJc w:val="left"/>
+      <w:pPr>
+        <w:ind w:left="1418" w:hanging="1418"/>
+      </w:pPr>
+      <w:rPr>
+        <w:rFonts w:hint="default"/>
+      </w:rPr>
+    </w:lvl>
+    <w:lvl w:ilvl="6">
+      <w:start w:val="1"/>
+      <w:numFmt w:val="none"/>
+      <w:lvlText w:val=""/>
+      <w:lvlJc w:val="left"/>
+      <w:pPr>
+        <w:ind w:left="2520" w:hanging="360"/>
+      </w:pPr>
+      <w:rPr>
+        <w:rFonts w:hint="default"/>
+      </w:rPr>
+    </w:lvl>
+    <w:lvl w:ilvl="7">
+      <w:start w:val="1"/>
+      <w:numFmt w:val="none"/>
+      <w:lvlText w:val=""/>
+      <w:lvlJc w:val="left"/>
+      <w:pPr>
+        <w:ind w:left="2880" w:hanging="360"/>
+      </w:pPr>
+      <w:rPr>
+        <w:rFonts w:hint="default"/>
+      </w:rPr>
+    </w:lvl>
+    <w:lvl w:ilvl="8">
+      <w:start w:val="1"/>
+      <w:numFmt w:val="none"/>
+      <w:lvlText w:val=""/>
+      <w:lvlJc w:val="left"/>
+      <w:pPr>
+        <w:ind w:left="3240" w:hanging="360"/>
+      </w:pPr>
+      <w:rPr>
+        <w:rFonts w:hint="default"/>
+      </w:rPr>
+    </w:lvl>
+  </w:abstractNum>
+  <w:abstractNum w:abstractNumId="15" w15:restartNumberingAfterBreak="0">
+    <w:nsid w:val="564905F3"/>
+    <w:multiLevelType w:val="multilevel"/>
+    <w:tmpl w:val="615A377C"/>
+    <w:styleLink w:val="NumbLstTableBullet"/>
+    <w:lvl w:ilvl="0">
+      <w:start w:val="1"/>
       <w:numFmt w:val="bullet"/>
-      <w:lvlText w:val=" "/>
-      <w:lvlJc w:val="left"/>
-      <w:pPr>
-        <w:tabs>
-          <w:tab w:val="num" w:pos="0"/>
-        </w:tabs>
-        <w:ind w:left="480" w:hanging="480"/>
-      </w:pPr>
+      <w:pStyle w:val="TableBullet1"/>
+      <w:lvlText w:val=""/>
+      <w:lvlJc w:val="left"/>
+      <w:pPr>
+        <w:tabs>
+          <w:tab w:val="num" w:pos="510"/>
+        </w:tabs>
+        <w:ind w:left="510" w:hanging="397"/>
+      </w:pPr>
+      <w:rPr>
+        <w:rFonts w:ascii="Symbol" w:hAnsi="Symbol" w:hint="default"/>
+        <w:color w:val="auto"/>
+      </w:rPr>
     </w:lvl>
     <w:lvl w:ilvl="1">
+      <w:start w:val="1"/>
       <w:numFmt w:val="bullet"/>
-      <w:lvlText w:val=" "/>
-      <w:lvlJc w:val="left"/>
-      <w:pPr>
-        <w:tabs>
-          <w:tab w:val="num" w:pos="720"/>
-        </w:tabs>
-        <w:ind w:left="1200" w:hanging="480"/>
-      </w:pPr>
+      <w:pStyle w:val="TableBullet2"/>
+      <w:lvlText w:val=""/>
+      <w:lvlJc w:val="left"/>
+      <w:pPr>
+        <w:tabs>
+          <w:tab w:val="num" w:pos="907"/>
+        </w:tabs>
+        <w:ind w:left="907" w:hanging="397"/>
+      </w:pPr>
+      <w:rPr>
+        <w:rFonts w:ascii="Symbol" w:hAnsi="Symbol" w:hint="default"/>
+        <w:color w:val="auto"/>
+      </w:rPr>
     </w:lvl>
     <w:lvl w:ilvl="2">
+      <w:start w:val="1"/>
+      <w:numFmt w:val="decimal"/>
+      <w:pStyle w:val="TableNumbList1"/>
+      <w:lvlText w:val="%3."/>
+      <w:lvlJc w:val="left"/>
+      <w:pPr>
+        <w:tabs>
+          <w:tab w:val="num" w:pos="510"/>
+        </w:tabs>
+        <w:ind w:left="510" w:hanging="397"/>
+      </w:pPr>
+      <w:rPr>
+        <w:rFonts w:hint="default"/>
+      </w:rPr>
+    </w:lvl>
+    <w:lvl w:ilvl="3">
+      <w:start w:val="1"/>
+      <w:numFmt w:val="lowerLetter"/>
+      <w:pStyle w:val="TableNumbList2"/>
+      <w:lvlText w:val="%4."/>
+      <w:lvlJc w:val="left"/>
+      <w:pPr>
+        <w:tabs>
+          <w:tab w:val="num" w:pos="907"/>
+        </w:tabs>
+        <w:ind w:left="907" w:hanging="397"/>
+      </w:pPr>
+      <w:rPr>
+        <w:rFonts w:hint="default"/>
+      </w:rPr>
+    </w:lvl>
+    <w:lvl w:ilvl="4">
+      <w:start w:val="1"/>
+      <w:numFmt w:val="lowerLetter"/>
+      <w:lvlText w:val="(%5)"/>
+      <w:lvlJc w:val="left"/>
+      <w:pPr>
+        <w:ind w:left="1800" w:hanging="360"/>
+      </w:pPr>
+      <w:rPr>
+        <w:rFonts w:hint="default"/>
+      </w:rPr>
+    </w:lvl>
+    <w:lvl w:ilvl="5">
+      <w:start w:val="1"/>
+      <w:numFmt w:val="lowerRoman"/>
+      <w:lvlText w:val="(%6)"/>
+      <w:lvlJc w:val="left"/>
+      <w:pPr>
+        <w:ind w:left="2160" w:hanging="360"/>
+      </w:pPr>
+      <w:rPr>
+        <w:rFonts w:hint="default"/>
+      </w:rPr>
+    </w:lvl>
+    <w:lvl w:ilvl="6">
+      <w:start w:val="1"/>
+      <w:numFmt w:val="decimal"/>
+      <w:lvlText w:val="%7."/>
+      <w:lvlJc w:val="left"/>
+      <w:pPr>
+        <w:ind w:left="2520" w:hanging="360"/>
+      </w:pPr>
+      <w:rPr>
+        <w:rFonts w:hint="default"/>
+      </w:rPr>
+    </w:lvl>
+    <w:lvl w:ilvl="7">
+      <w:start w:val="1"/>
+      <w:numFmt w:val="lowerLetter"/>
+      <w:lvlText w:val="%8."/>
+      <w:lvlJc w:val="left"/>
+      <w:pPr>
+        <w:ind w:left="2880" w:hanging="360"/>
+      </w:pPr>
+      <w:rPr>
+        <w:rFonts w:hint="default"/>
+      </w:rPr>
+    </w:lvl>
+    <w:lvl w:ilvl="8">
+      <w:start w:val="1"/>
+      <w:numFmt w:val="lowerRoman"/>
+      <w:lvlText w:val="%9."/>
+      <w:lvlJc w:val="left"/>
+      <w:pPr>
+        <w:ind w:left="3240" w:hanging="360"/>
+      </w:pPr>
+      <w:rPr>
+        <w:rFonts w:hint="default"/>
+      </w:rPr>
+    </w:lvl>
+  </w:abstractNum>
+  <w:abstractNum w:abstractNumId="16" w15:restartNumberingAfterBreak="0">
+    <w:nsid w:val="5A652CF3"/>
+    <w:multiLevelType w:val="multilevel"/>
+    <w:tmpl w:val="DD441BC4"/>
+    <w:lvl w:ilvl="0">
+      <w:start w:val="1"/>
       <w:numFmt w:val="bullet"/>
-      <w:lvlText w:val=" "/>
-      <w:lvlJc w:val="left"/>
-      <w:pPr>
-        <w:tabs>
-          <w:tab w:val="num" w:pos="1440"/>
-        </w:tabs>
-        <w:ind w:left="1920" w:hanging="480"/>
-      </w:pPr>
+      <w:lvlText w:val=""/>
+      <w:lvlJc w:val="left"/>
+      <w:pPr>
+        <w:tabs>
+          <w:tab w:val="num" w:pos="1191"/>
+        </w:tabs>
+        <w:ind w:left="1191" w:hanging="397"/>
+      </w:pPr>
+      <w:rPr>
+        <w:rFonts w:ascii="Symbol" w:hAnsi="Symbol" w:hint="default"/>
+        <w:color w:val="auto"/>
+      </w:rPr>
+    </w:lvl>
+    <w:lvl w:ilvl="1">
+      <w:start w:val="1"/>
+      <w:numFmt w:val="bullet"/>
+      <w:lvlText w:val=""/>
+      <w:lvlJc w:val="left"/>
+      <w:pPr>
+        <w:tabs>
+          <w:tab w:val="num" w:pos="1588"/>
+        </w:tabs>
+        <w:ind w:left="1588" w:hanging="397"/>
+      </w:pPr>
+      <w:rPr>
+        <w:rFonts w:ascii="Symbol" w:hAnsi="Symbol" w:hint="default"/>
+        <w:color w:val="auto"/>
+      </w:rPr>
+    </w:lvl>
+    <w:lvl w:ilvl="2">
+      <w:start w:val="1"/>
+      <w:numFmt w:val="bullet"/>
+      <w:lvlText w:val=""/>
+      <w:lvlJc w:val="left"/>
+      <w:pPr>
+        <w:tabs>
+          <w:tab w:val="num" w:pos="1588"/>
+        </w:tabs>
+        <w:ind w:left="1985" w:hanging="397"/>
+      </w:pPr>
+      <w:rPr>
+        <w:rFonts w:ascii="Symbol" w:hAnsi="Symbol" w:hint="default"/>
+        <w:color w:val="auto"/>
+      </w:rPr>
     </w:lvl>
     <w:lvl w:ilvl="3">
-      <w:numFmt w:val="bullet"/>
-      <w:lvlText w:val=" "/>
-      <w:lvlJc w:val="left"/>
-      <w:pPr>
-        <w:tabs>
-          <w:tab w:val="num" w:pos="2160"/>
-        </w:tabs>
-        <w:ind w:left="2640" w:hanging="480"/>
-      </w:pPr>
+      <w:start w:val="1"/>
+      <w:numFmt w:val="decimal"/>
+      <w:lvlText w:val="%4."/>
+      <w:lvlJc w:val="left"/>
+      <w:pPr>
+        <w:tabs>
+          <w:tab w:val="num" w:pos="1588"/>
+        </w:tabs>
+        <w:ind w:left="1191" w:hanging="397"/>
+      </w:pPr>
+      <w:rPr>
+        <w:rFonts w:hint="default"/>
+      </w:rPr>
     </w:lvl>
     <w:lvl w:ilvl="4">
-      <w:numFmt w:val="bullet"/>
-      <w:lvlText w:val=" "/>
-      <w:lvlJc w:val="left"/>
-      <w:pPr>
-        <w:tabs>
-          <w:tab w:val="num" w:pos="2880"/>
-        </w:tabs>
-        <w:ind w:left="3360" w:hanging="480"/>
-      </w:pPr>
+      <w:start w:val="1"/>
+      <w:numFmt w:val="lowerLetter"/>
+      <w:lvlText w:val="%5."/>
+      <w:lvlJc w:val="left"/>
+      <w:pPr>
+        <w:tabs>
+          <w:tab w:val="num" w:pos="1588"/>
+        </w:tabs>
+        <w:ind w:left="1588" w:hanging="397"/>
+      </w:pPr>
+      <w:rPr>
+        <w:rFonts w:hint="default"/>
+      </w:rPr>
     </w:lvl>
     <w:lvl w:ilvl="5">
-      <w:numFmt w:val="bullet"/>
-      <w:lvlText w:val=" "/>
-      <w:lvlJc w:val="left"/>
-      <w:pPr>
-        <w:tabs>
-          <w:tab w:val="num" w:pos="3600"/>
-        </w:tabs>
-        <w:ind w:left="4080" w:hanging="480"/>
-      </w:pPr>
+      <w:start w:val="1"/>
+      <w:numFmt w:val="lowerRoman"/>
+      <w:lvlText w:val="(%6)"/>
+      <w:lvlJc w:val="left"/>
+      <w:pPr>
+        <w:ind w:left="2160" w:hanging="360"/>
+      </w:pPr>
+      <w:rPr>
+        <w:rFonts w:hint="default"/>
+      </w:rPr>
     </w:lvl>
     <w:lvl w:ilvl="6">
-      <w:numFmt w:val="bullet"/>
-      <w:lvlText w:val=" "/>
-      <w:lvlJc w:val="left"/>
-      <w:pPr>
-        <w:tabs>
-          <w:tab w:val="num" w:pos="4320"/>
-        </w:tabs>
-        <w:ind w:left="4800" w:hanging="480"/>
-      </w:pPr>
+      <w:start w:val="1"/>
+      <w:numFmt w:val="decimal"/>
+      <w:lvlText w:val="%7."/>
+      <w:lvlJc w:val="left"/>
+      <w:pPr>
+        <w:ind w:left="2520" w:hanging="360"/>
+      </w:pPr>
+      <w:rPr>
+        <w:rFonts w:hint="default"/>
+      </w:rPr>
     </w:lvl>
     <w:lvl w:ilvl="7">
-      <w:numFmt w:val="bullet"/>
-      <w:lvlText w:val=" "/>
-      <w:lvlJc w:val="left"/>
-      <w:pPr>
-        <w:tabs>
-          <w:tab w:val="num" w:pos="5040"/>
-        </w:tabs>
-        <w:ind w:left="5520" w:hanging="480"/>
-      </w:pPr>
+      <w:start w:val="1"/>
+      <w:numFmt w:val="lowerLetter"/>
+      <w:lvlText w:val="%8."/>
+      <w:lvlJc w:val="left"/>
+      <w:pPr>
+        <w:ind w:left="2880" w:hanging="360"/>
+      </w:pPr>
+      <w:rPr>
+        <w:rFonts w:hint="default"/>
+      </w:rPr>
     </w:lvl>
     <w:lvl w:ilvl="8">
-      <w:numFmt w:val="bullet"/>
-      <w:lvlText w:val=" "/>
-      <w:lvlJc w:val="left"/>
-      <w:pPr>
-        <w:tabs>
-          <w:tab w:val="num" w:pos="5760"/>
-        </w:tabs>
-        <w:ind w:left="6240" w:hanging="480"/>
-      </w:pPr>
+      <w:start w:val="1"/>
+      <w:numFmt w:val="lowerRoman"/>
+      <w:lvlText w:val="%9."/>
+      <w:lvlJc w:val="left"/>
+      <w:pPr>
+        <w:ind w:left="3240" w:hanging="360"/>
+      </w:pPr>
+      <w:rPr>
+        <w:rFonts w:hint="default"/>
+      </w:rPr>
+    </w:lvl>
+  </w:abstractNum>
+  <w:abstractNum w:abstractNumId="17" w15:restartNumberingAfterBreak="0">
+    <w:nsid w:val="752433C9"/>
+    <w:multiLevelType w:val="multilevel"/>
+    <w:tmpl w:val="8932CABE"/>
+    <w:styleLink w:val="NumbLstBox"/>
+    <w:lvl w:ilvl="0">
+      <w:start w:val="1"/>
+      <w:numFmt w:val="decimal"/>
+      <w:pStyle w:val="BoxNumber"/>
+      <w:lvlText w:val="Box %1:"/>
+      <w:lvlJc w:val="left"/>
+      <w:pPr>
+        <w:tabs>
+          <w:tab w:val="num" w:pos="907"/>
+        </w:tabs>
+        <w:ind w:left="907" w:hanging="737"/>
+      </w:pPr>
+      <w:rPr>
+        <w:rFonts w:hint="default"/>
+      </w:rPr>
+    </w:lvl>
+    <w:lvl w:ilvl="1">
+      <w:start w:val="1"/>
+      <w:numFmt w:val="lowerLetter"/>
+      <w:lvlText w:val="%2)"/>
+      <w:lvlJc w:val="left"/>
+      <w:pPr>
+        <w:ind w:left="720" w:hanging="360"/>
+      </w:pPr>
+      <w:rPr>
+        <w:rFonts w:hint="default"/>
+      </w:rPr>
+    </w:lvl>
+    <w:lvl w:ilvl="2">
+      <w:start w:val="1"/>
+      <w:numFmt w:val="lowerRoman"/>
+      <w:lvlText w:val="%3)"/>
+      <w:lvlJc w:val="left"/>
+      <w:pPr>
+        <w:ind w:left="1080" w:hanging="360"/>
+      </w:pPr>
+      <w:rPr>
+        <w:rFonts w:hint="default"/>
+      </w:rPr>
+    </w:lvl>
+    <w:lvl w:ilvl="3">
+      <w:start w:val="1"/>
+      <w:numFmt w:val="decimal"/>
+      <w:lvlText w:val="(%4)"/>
+      <w:lvlJc w:val="left"/>
+      <w:pPr>
+        <w:ind w:left="1440" w:hanging="360"/>
+      </w:pPr>
+      <w:rPr>
+        <w:rFonts w:hint="default"/>
+      </w:rPr>
+    </w:lvl>
+    <w:lvl w:ilvl="4">
+      <w:start w:val="1"/>
+      <w:numFmt w:val="lowerLetter"/>
+      <w:lvlText w:val="(%5)"/>
+      <w:lvlJc w:val="left"/>
+      <w:pPr>
+        <w:ind w:left="1800" w:hanging="360"/>
+      </w:pPr>
+      <w:rPr>
+        <w:rFonts w:hint="default"/>
+      </w:rPr>
+    </w:lvl>
+    <w:lvl w:ilvl="5">
+      <w:start w:val="1"/>
+      <w:numFmt w:val="lowerRoman"/>
+      <w:lvlText w:val="(%6)"/>
+      <w:lvlJc w:val="left"/>
+      <w:pPr>
+        <w:ind w:left="2160" w:hanging="360"/>
+      </w:pPr>
+      <w:rPr>
+        <w:rFonts w:hint="default"/>
+      </w:rPr>
+    </w:lvl>
+    <w:lvl w:ilvl="6">
+      <w:start w:val="1"/>
+      <w:numFmt w:val="decimal"/>
+      <w:lvlText w:val="%7."/>
+      <w:lvlJc w:val="left"/>
+      <w:pPr>
+        <w:ind w:left="2520" w:hanging="360"/>
+      </w:pPr>
+      <w:rPr>
+        <w:rFonts w:hint="default"/>
+      </w:rPr>
+    </w:lvl>
+    <w:lvl w:ilvl="7">
+      <w:start w:val="1"/>
+      <w:numFmt w:val="lowerLetter"/>
+      <w:lvlText w:val="%8."/>
+      <w:lvlJc w:val="left"/>
+      <w:pPr>
+        <w:ind w:left="2880" w:hanging="360"/>
+      </w:pPr>
+      <w:rPr>
+        <w:rFonts w:hint="default"/>
+      </w:rPr>
+    </w:lvl>
+    <w:lvl w:ilvl="8">
+      <w:start w:val="1"/>
+      <w:numFmt w:val="lowerRoman"/>
+      <w:lvlText w:val="%9."/>
+      <w:lvlJc w:val="left"/>
+      <w:pPr>
+        <w:ind w:left="3240" w:hanging="360"/>
+      </w:pPr>
+      <w:rPr>
+        <w:rFonts w:hint="default"/>
+      </w:rPr>
+    </w:lvl>
+  </w:abstractNum>
+  <w:abstractNum w:abstractNumId="18" w15:restartNumberingAfterBreak="0">
+    <w:nsid w:val="7CED6EC2"/>
+    <w:multiLevelType w:val="multilevel"/>
+    <w:tmpl w:val="C34A5FA0"/>
+    <w:styleLink w:val="NumbLstAnnex"/>
+    <w:lvl w:ilvl="0">
+      <w:start w:val="1"/>
+      <w:numFmt w:val="decimal"/>
+      <w:pStyle w:val="Annex1"/>
+      <w:lvlText w:val="Annex %1:"/>
+      <w:lvlJc w:val="left"/>
+      <w:pPr>
+        <w:tabs>
+          <w:tab w:val="num" w:pos="2155"/>
+        </w:tabs>
+        <w:ind w:left="2155" w:hanging="2155"/>
+      </w:pPr>
+      <w:rPr>
+        <w:rFonts w:hint="default"/>
+      </w:rPr>
+    </w:lvl>
+    <w:lvl w:ilvl="1">
+      <w:start w:val="1"/>
+      <w:numFmt w:val="none"/>
+      <w:suff w:val="nothing"/>
+      <w:lvlText w:val=""/>
+      <w:lvlJc w:val="left"/>
+      <w:pPr>
+        <w:ind w:left="2155" w:firstLine="0"/>
+      </w:pPr>
+      <w:rPr>
+        <w:rFonts w:hint="default"/>
+      </w:rPr>
+    </w:lvl>
+    <w:lvl w:ilvl="2">
+      <w:start w:val="1"/>
+      <w:numFmt w:val="none"/>
+      <w:suff w:val="nothing"/>
+      <w:lvlText w:val=""/>
+      <w:lvlJc w:val="left"/>
+      <w:pPr>
+        <w:ind w:left="2155" w:firstLine="0"/>
+      </w:pPr>
+      <w:rPr>
+        <w:rFonts w:hint="default"/>
+      </w:rPr>
+    </w:lvl>
+    <w:lvl w:ilvl="3">
+      <w:start w:val="1"/>
+      <w:numFmt w:val="none"/>
+      <w:suff w:val="nothing"/>
+      <w:lvlText w:val=""/>
+      <w:lvlJc w:val="left"/>
+      <w:pPr>
+        <w:ind w:left="2155" w:firstLine="0"/>
+      </w:pPr>
+      <w:rPr>
+        <w:rFonts w:hint="default"/>
+      </w:rPr>
+    </w:lvl>
+    <w:lvl w:ilvl="4">
+      <w:start w:val="1"/>
+      <w:numFmt w:val="none"/>
+      <w:suff w:val="nothing"/>
+      <w:lvlText w:val=""/>
+      <w:lvlJc w:val="left"/>
+      <w:pPr>
+        <w:ind w:left="2155" w:firstLine="0"/>
+      </w:pPr>
+      <w:rPr>
+        <w:rFonts w:hint="default"/>
+      </w:rPr>
+    </w:lvl>
+    <w:lvl w:ilvl="5">
+      <w:start w:val="1"/>
+      <w:numFmt w:val="none"/>
+      <w:suff w:val="nothing"/>
+      <w:lvlText w:val=""/>
+      <w:lvlJc w:val="left"/>
+      <w:pPr>
+        <w:ind w:left="2155" w:firstLine="0"/>
+      </w:pPr>
+      <w:rPr>
+        <w:rFonts w:hint="default"/>
+      </w:rPr>
+    </w:lvl>
+    <w:lvl w:ilvl="6">
+      <w:start w:val="1"/>
+      <w:numFmt w:val="none"/>
+      <w:suff w:val="nothing"/>
+      <w:lvlText w:val=""/>
+      <w:lvlJc w:val="left"/>
+      <w:pPr>
+        <w:ind w:left="2155" w:firstLine="0"/>
+      </w:pPr>
+      <w:rPr>
+        <w:rFonts w:hint="default"/>
+      </w:rPr>
+    </w:lvl>
+    <w:lvl w:ilvl="7">
+      <w:start w:val="1"/>
+      <w:numFmt w:val="none"/>
+      <w:suff w:val="nothing"/>
+      <w:lvlText w:val=""/>
+      <w:lvlJc w:val="left"/>
+      <w:pPr>
+        <w:ind w:left="2155" w:firstLine="0"/>
+      </w:pPr>
+      <w:rPr>
+        <w:rFonts w:hint="default"/>
+      </w:rPr>
+    </w:lvl>
+    <w:lvl w:ilvl="8">
+      <w:start w:val="1"/>
+      <w:numFmt w:val="none"/>
+      <w:suff w:val="nothing"/>
+      <w:lvlText w:val=""/>
+      <w:lvlJc w:val="left"/>
+      <w:pPr>
+        <w:ind w:left="2155" w:firstLine="0"/>
+      </w:pPr>
+      <w:rPr>
+        <w:rFonts w:hint="default"/>
+      </w:rPr>
     </w:lvl>
   </w:abstractNum>
   <w:num w:numId="1">
+    <w:abstractNumId w:val="13"/>
+  </w:num>
+  <w:num w:numId="2">
+    <w:abstractNumId w:val="18"/>
+  </w:num>
+  <w:num w:numId="3">
+    <w:abstractNumId w:val="18"/>
+  </w:num>
+  <w:num w:numId="4">
+    <w:abstractNumId w:val="11"/>
+  </w:num>
+  <w:num w:numId="5">
+    <w:abstractNumId w:val="17"/>
+  </w:num>
+  <w:num w:numId="6">
+    <w:abstractNumId w:val="11"/>
+  </w:num>
+  <w:num w:numId="7">
+    <w:abstractNumId w:val="11"/>
+  </w:num>
+  <w:num w:numId="8">
+    <w:abstractNumId w:val="11"/>
+  </w:num>
+  <w:num w:numId="9">
+    <w:abstractNumId w:val="14"/>
+  </w:num>
+  <w:num w:numId="10">
+    <w:abstractNumId w:val="14"/>
+  </w:num>
+  <w:num w:numId="11">
+    <w:abstractNumId w:val="14"/>
+  </w:num>
+  <w:num w:numId="12">
+    <w:abstractNumId w:val="14"/>
+  </w:num>
+  <w:num w:numId="13">
+    <w:abstractNumId w:val="14"/>
+  </w:num>
+  <w:num w:numId="14">
+    <w:abstractNumId w:val="16"/>
+  </w:num>
+  <w:num w:numId="15">
+    <w:abstractNumId w:val="16"/>
+  </w:num>
+  <w:num w:numId="16">
+    <w:abstractNumId w:val="16"/>
+  </w:num>
+  <w:num w:numId="17">
+    <w:abstractNumId w:val="14"/>
+  </w:num>
+  <w:num w:numId="18">
+    <w:abstractNumId w:val="16"/>
+  </w:num>
+  <w:num w:numId="19">
+    <w:abstractNumId w:val="16"/>
+  </w:num>
+  <w:num w:numId="20">
+    <w:abstractNumId w:val="14"/>
+  </w:num>
+  <w:num w:numId="21">
+    <w:abstractNumId w:val="14"/>
+  </w:num>
+  <w:num w:numId="22">
+    <w:abstractNumId w:val="11"/>
+  </w:num>
+  <w:num w:numId="23">
+    <w:abstractNumId w:val="11"/>
+  </w:num>
+  <w:num w:numId="24">
+    <w:abstractNumId w:val="18"/>
+  </w:num>
+  <w:num w:numId="25">
+    <w:abstractNumId w:val="17"/>
+  </w:num>
+  <w:num w:numId="26">
+    <w:abstractNumId w:val="12"/>
+  </w:num>
+  <w:num w:numId="27">
     <w:abstractNumId w:val="10"/>
   </w:num>
-  <w:num w:numId="2">
-    <w:abstractNumId w:val="10"/>
+  <w:num w:numId="28">
+    <w:abstractNumId w:val="14"/>
   </w:num>
-  <w:num w:numId="3">
+  <w:num w:numId="29">
+    <w:abstractNumId w:val="15"/>
+  </w:num>
+  <w:num w:numId="30">
+    <w:abstractNumId w:val="15"/>
+  </w:num>
+  <w:num w:numId="31">
+    <w:abstractNumId w:val="15"/>
+  </w:num>
+  <w:num w:numId="32">
+    <w:abstractNumId w:val="15"/>
+  </w:num>
+  <w:num w:numId="33">
+    <w:abstractNumId w:val="15"/>
+  </w:num>
+  <w:num w:numId="34">
     <w:abstractNumId w:val="9"/>
   </w:num>
-  <w:num w:numId="4">
+  <w:num w:numId="35">
     <w:abstractNumId w:val="7"/>
   </w:num>
-  <w:num w:numId="5">
+  <w:num w:numId="36">
     <w:abstractNumId w:val="6"/>
   </w:num>
-  <w:num w:numId="6">
+  <w:num w:numId="37">
     <w:abstractNumId w:val="5"/>
   </w:num>
-  <w:num w:numId="7">
+  <w:num w:numId="38">
     <w:abstractNumId w:val="4"/>
   </w:num>
-  <w:num w:numId="8">
+  <w:num w:numId="39">
     <w:abstractNumId w:val="8"/>
   </w:num>
-  <w:num w:numId="9">
+  <w:num w:numId="40">
     <w:abstractNumId w:val="3"/>
   </w:num>
-  <w:num w:numId="10">
+  <w:num w:numId="41">
     <w:abstractNumId w:val="2"/>
   </w:num>
-  <w:num w:numId="11">
+  <w:num w:numId="42">
     <w:abstractNumId w:val="1"/>
   </w:num>
-  <w:num w:numId="12">
+  <w:num w:numId="43">
     <w:abstractNumId w:val="0"/>
   </w:num>
-  <w:num w:numId="13">
-    <w:abstractNumId w:val="11"/>
-  </w:num>
-  <w:num w:numId="14">
-    <w:abstractNumId w:val="11"/>
-  </w:num>
-  <w:num w:numId="15">
-    <w:abstractNumId w:val="11"/>
-  </w:num>
-  <w:num w:numId="16">
-    <w:abstractNumId w:val="11"/>
-  </w:num>
-  <w:num w:numId="17">
-    <w:abstractNumId w:val="11"/>
+  <w:num w:numId="44">
+    <w:abstractNumId w:val="13"/>
   </w:num>
 </w:numbering>
 </file>
@@ -712,7 +1908,16 @@
     </w:pPrDefault>
   </w:docDefaults>
   <w:latentStyles w:defLockedState="0" w:defUIPriority="0" w:defSemiHidden="0" w:defUnhideWhenUsed="0" w:defQFormat="0" w:count="376">
-    <w:lsdException w:name="heading 5" w:semiHidden="1" w:unhideWhenUsed="1"/>
+    <w:lsdException w:name="Normal" w:uiPriority="1" w:qFormat="1"/>
+    <w:lsdException w:name="heading 1" w:qFormat="1"/>
+    <w:lsdException w:name="heading 2" w:qFormat="1"/>
+    <w:lsdException w:name="heading 3" w:qFormat="1"/>
+    <w:lsdException w:name="heading 4" w:qFormat="1"/>
+    <w:lsdException w:name="heading 5" w:semiHidden="1" w:uiPriority="38" w:unhideWhenUsed="1" w:qFormat="1"/>
+    <w:lsdException w:name="heading 6" w:uiPriority="38" w:qFormat="1"/>
+    <w:lsdException w:name="heading 7" w:uiPriority="38" w:qFormat="1"/>
+    <w:lsdException w:name="heading 8" w:uiPriority="38" w:qFormat="1"/>
+    <w:lsdException w:name="heading 9" w:uiPriority="38" w:qFormat="1"/>
     <w:lsdException w:name="index 2" w:semiHidden="1" w:unhideWhenUsed="1"/>
     <w:lsdException w:name="index 3" w:semiHidden="1" w:unhideWhenUsed="1"/>
     <w:lsdException w:name="index 4" w:semiHidden="1" w:unhideWhenUsed="1"/>
@@ -723,17 +1928,17 @@
     <w:lsdException w:name="index 9" w:semiHidden="1" w:unhideWhenUsed="1"/>
     <w:lsdException w:name="toc 1" w:semiHidden="1" w:uiPriority="39" w:unhideWhenUsed="1"/>
     <w:lsdException w:name="toc 2" w:semiHidden="1" w:uiPriority="39" w:unhideWhenUsed="1"/>
-    <w:lsdException w:name="toc 3" w:semiHidden="1" w:unhideWhenUsed="1"/>
-    <w:lsdException w:name="toc 4" w:semiHidden="1" w:unhideWhenUsed="1"/>
-    <w:lsdException w:name="toc 5" w:semiHidden="1" w:unhideWhenUsed="1"/>
-    <w:lsdException w:name="toc 6" w:semiHidden="1" w:unhideWhenUsed="1"/>
+    <w:lsdException w:name="toc 3" w:semiHidden="1" w:uiPriority="39" w:unhideWhenUsed="1"/>
+    <w:lsdException w:name="toc 4" w:semiHidden="1" w:uiPriority="39" w:unhideWhenUsed="1"/>
+    <w:lsdException w:name="toc 5" w:semiHidden="1" w:uiPriority="39" w:unhideWhenUsed="1"/>
+    <w:lsdException w:name="toc 6" w:semiHidden="1" w:uiPriority="39" w:unhideWhenUsed="1"/>
     <w:lsdException w:name="toc 7" w:semiHidden="1" w:unhideWhenUsed="1"/>
     <w:lsdException w:name="toc 8" w:semiHidden="1" w:unhideWhenUsed="1"/>
     <w:lsdException w:name="toc 9" w:semiHidden="1" w:unhideWhenUsed="1"/>
     <w:lsdException w:name="Normal Indent" w:semiHidden="1" w:unhideWhenUsed="1"/>
     <w:lsdException w:name="footnote text" w:semiHidden="1" w:unhideWhenUsed="1"/>
     <w:lsdException w:name="annotation text" w:semiHidden="1" w:unhideWhenUsed="1"/>
-    <w:lsdException w:name="header" w:semiHidden="1" w:unhideWhenUsed="1"/>
+    <w:lsdException w:name="header" w:semiHidden="1" w:uiPriority="99" w:unhideWhenUsed="1"/>
     <w:lsdException w:name="footer" w:semiHidden="1" w:uiPriority="99" w:unhideWhenUsed="1"/>
     <w:lsdException w:name="index heading" w:semiHidden="1" w:unhideWhenUsed="1"/>
     <w:lsdException w:name="caption" w:semiHidden="1" w:unhideWhenUsed="1"/>
@@ -763,7 +1968,7 @@
     <w:lsdException w:name="List Number 5" w:semiHidden="1" w:unhideWhenUsed="1"/>
     <w:lsdException w:name="Closing" w:semiHidden="1" w:unhideWhenUsed="1"/>
     <w:lsdException w:name="Signature" w:semiHidden="1" w:unhideWhenUsed="1"/>
-    <w:lsdException w:name="Default Paragraph Font" w:semiHidden="1" w:unhideWhenUsed="1"/>
+    <w:lsdException w:name="Default Paragraph Font" w:semiHidden="1" w:uiPriority="1" w:unhideWhenUsed="1"/>
     <w:lsdException w:name="Body Text" w:semiHidden="1" w:unhideWhenUsed="1"/>
     <w:lsdException w:name="Body Text Indent" w:semiHidden="1" w:unhideWhenUsed="1"/>
     <w:lsdException w:name="List Continue" w:semiHidden="1" w:unhideWhenUsed="1"/>
@@ -798,7 +2003,7 @@
     <w:lsdException w:name="HTML Variable" w:semiHidden="1" w:unhideWhenUsed="1"/>
     <w:lsdException w:name="Normal Table" w:semiHidden="1" w:unhideWhenUsed="1"/>
     <w:lsdException w:name="annotation subject" w:semiHidden="1" w:unhideWhenUsed="1"/>
-    <w:lsdException w:name="No List" w:semiHidden="1" w:unhideWhenUsed="1"/>
+    <w:lsdException w:name="No List" w:semiHidden="1" w:uiPriority="99" w:unhideWhenUsed="1"/>
     <w:lsdException w:name="Outline List 1" w:semiHidden="1" w:unhideWhenUsed="1"/>
     <w:lsdException w:name="Outline List 2" w:semiHidden="1" w:unhideWhenUsed="1"/>
     <w:lsdException w:name="Outline List 3" w:semiHidden="1" w:unhideWhenUsed="1"/>
@@ -844,9 +2049,10 @@
     <w:lsdException w:name="Table Web 1" w:semiHidden="1" w:unhideWhenUsed="1"/>
     <w:lsdException w:name="Table Web 2" w:semiHidden="1" w:unhideWhenUsed="1"/>
     <w:lsdException w:name="Table Web 3" w:semiHidden="1" w:unhideWhenUsed="1"/>
-    <w:lsdException w:name="Balloon Text" w:semiHidden="1" w:unhideWhenUsed="1"/>
+    <w:lsdException w:name="Balloon Text" w:semiHidden="1" w:uiPriority="99" w:unhideWhenUsed="1"/>
+    <w:lsdException w:name="Table Grid" w:uiPriority="39"/>
     <w:lsdException w:name="Table Theme" w:semiHidden="1" w:unhideWhenUsed="1"/>
-    <w:lsdException w:name="Placeholder Text" w:semiHidden="1"/>
+    <w:lsdException w:name="Placeholder Text" w:semiHidden="1" w:uiPriority="99"/>
     <w:lsdException w:name="Light Shading"/>
     <w:lsdException w:name="Light List"/>
     <w:lsdException w:name="Light Grid"/>
@@ -868,6 +2074,7 @@
     <w:lsdException w:name="Medium Shading 2 Accent 1"/>
     <w:lsdException w:name="Medium List 1 Accent 1"/>
     <w:lsdException w:name="Revision" w:semiHidden="1"/>
+    <w:lsdException w:name="Quote" w:uiPriority="21" w:qFormat="1"/>
     <w:lsdException w:name="Medium List 2 Accent 1"/>
     <w:lsdException w:name="Medium Grid 1 Accent 1"/>
     <w:lsdException w:name="Medium Grid 2 Accent 1"/>
@@ -1051,197 +2258,212 @@
   </w:latentStyles>
   <w:style w:type="paragraph" w:default="1" w:styleId="Normal">
     <w:name w:val="Normal"/>
-    <w:qFormat/>
-    <w:rsid w:val="005626B5"/>
-    <w:pPr>
-      <w:jc w:val="both"/>
-    </w:pPr>
+    <w:uiPriority w:val="1"/>
+    <w:qFormat/>
+    <w:rsid w:val="002661BE"/>
+    <w:pPr>
+      <w:spacing w:after="160" w:line="288" w:lineRule="auto"/>
+    </w:pPr>
+    <w:rPr>
+      <w:rFonts w:ascii="Segoe UI" w:hAnsi="Segoe UI"/>
+      <w:color w:val="2C2825" w:themeColor="text1"/>
+      <w:sz w:val="22"/>
+      <w:szCs w:val="22"/>
+      <w:lang w:val="en-GB"/>
+    </w:rPr>
   </w:style>
   <w:style w:type="paragraph" w:styleId="Heading1">
     <w:name w:val="heading 1"/>
     <w:basedOn w:val="Normal"/>
-    <w:next w:val="BodyText"/>
-    <w:uiPriority w:val="9"/>
-    <w:qFormat/>
-    <w:rsid w:val="00F70578"/>
+    <w:next w:val="Normal"/>
+    <w:link w:val="Heading1Char"/>
+    <w:qFormat/>
+    <w:rsid w:val="003E3D12"/>
     <w:pPr>
       <w:keepNext/>
       <w:keepLines/>
       <w:pageBreakBefore/>
-      <w:spacing w:before="480" w:after="0"/>
+      <w:framePr w:w="9639" w:h="567" w:hSpace="57" w:vSpace="340" w:wrap="around" w:vAnchor="page" w:hAnchor="text" w:y="795"/>
+      <w:pBdr>
+        <w:bottom w:val="single" w:sz="4" w:space="1" w:color="auto"/>
+      </w:pBdr>
+      <w:shd w:val="clear" w:color="auto" w:fill="FFFFFF"/>
+      <w:spacing w:after="20"/>
       <w:outlineLvl w:val="0"/>
     </w:pPr>
     <w:rPr>
-      <w:rFonts w:asciiTheme="majorHAnsi" w:eastAsiaTheme="majorEastAsia" w:hAnsiTheme="majorHAnsi" w:cstheme="majorBidi"/>
+      <w:rFonts w:eastAsiaTheme="majorEastAsia" w:cstheme="majorBidi"/>
       <w:b/>
-      <w:bCs/>
-      <w:color w:val="5881C1" w:themeColor="accent2"/>
-      <w:sz w:val="32"/>
+      <w:sz w:val="48"/>
       <w:szCs w:val="32"/>
     </w:rPr>
   </w:style>
   <w:style w:type="paragraph" w:styleId="Heading2">
     <w:name w:val="heading 2"/>
     <w:basedOn w:val="Normal"/>
-    <w:next w:val="BodyText"/>
-    <w:uiPriority w:val="9"/>
-    <w:unhideWhenUsed/>
-    <w:qFormat/>
-    <w:rsid w:val="005626B5"/>
+    <w:next w:val="Normal"/>
+    <w:link w:val="Heading2Char"/>
+    <w:qFormat/>
+    <w:rsid w:val="003E3D12"/>
     <w:pPr>
       <w:keepNext/>
       <w:keepLines/>
-      <w:spacing w:before="200" w:after="0"/>
+      <w:spacing w:before="240"/>
       <w:outlineLvl w:val="1"/>
     </w:pPr>
     <w:rPr>
-      <w:rFonts w:asciiTheme="majorHAnsi" w:eastAsiaTheme="majorEastAsia" w:hAnsiTheme="majorHAnsi" w:cstheme="majorBidi"/>
+      <w:rFonts w:eastAsiaTheme="majorEastAsia" w:cstheme="majorBidi"/>
       <w:b/>
-      <w:bCs/>
-      <w:color w:val="5881C1" w:themeColor="accent2"/>
-      <w:sz w:val="32"/>
-      <w:szCs w:val="32"/>
+      <w:sz w:val="30"/>
+      <w:szCs w:val="26"/>
     </w:rPr>
   </w:style>
   <w:style w:type="paragraph" w:styleId="Heading3">
     <w:name w:val="heading 3"/>
     <w:basedOn w:val="Normal"/>
-    <w:next w:val="BodyText"/>
-    <w:uiPriority w:val="9"/>
-    <w:unhideWhenUsed/>
-    <w:qFormat/>
-    <w:rsid w:val="005626B5"/>
+    <w:next w:val="Normal"/>
+    <w:link w:val="Heading3Char"/>
+    <w:qFormat/>
+    <w:rsid w:val="003E3D12"/>
     <w:pPr>
       <w:keepNext/>
       <w:keepLines/>
-      <w:spacing w:before="200" w:after="0"/>
+      <w:spacing w:before="240" w:after="40"/>
       <w:outlineLvl w:val="2"/>
     </w:pPr>
     <w:rPr>
-      <w:rFonts w:asciiTheme="majorHAnsi" w:eastAsiaTheme="majorEastAsia" w:hAnsiTheme="majorHAnsi" w:cstheme="majorBidi"/>
+      <w:rFonts w:eastAsiaTheme="majorEastAsia" w:cstheme="majorBidi"/>
       <w:b/>
-      <w:bCs/>
-      <w:color w:val="5881C1" w:themeColor="accent2"/>
-      <w:sz w:val="28"/>
-      <w:szCs w:val="28"/>
+      <w:color w:val="333739" w:themeColor="accent1" w:themeShade="7F"/>
+      <w:szCs w:val="24"/>
     </w:rPr>
   </w:style>
   <w:style w:type="paragraph" w:styleId="Heading4">
     <w:name w:val="heading 4"/>
     <w:basedOn w:val="Normal"/>
-    <w:next w:val="BodyText"/>
-    <w:uiPriority w:val="9"/>
-    <w:unhideWhenUsed/>
-    <w:qFormat/>
-    <w:rsid w:val="005626B5"/>
+    <w:next w:val="Normal"/>
+    <w:link w:val="Heading4Char"/>
+    <w:qFormat/>
+    <w:rsid w:val="003E3D12"/>
     <w:pPr>
       <w:keepNext/>
       <w:keepLines/>
-      <w:spacing w:before="200" w:after="0"/>
+      <w:spacing w:before="40" w:after="0"/>
       <w:outlineLvl w:val="3"/>
     </w:pPr>
     <w:rPr>
-      <w:rFonts w:asciiTheme="majorHAnsi" w:eastAsiaTheme="majorEastAsia" w:hAnsiTheme="majorHAnsi" w:cstheme="majorBidi"/>
-      <w:b/>
-      <w:bCs/>
-      <w:color w:val="5881C1" w:themeColor="accent2"/>
+      <w:rFonts w:eastAsiaTheme="majorEastAsia" w:cstheme="majorBidi"/>
+      <w:i/>
+      <w:iCs/>
+      <w:color w:val="4E5356" w:themeColor="accent1" w:themeShade="BF"/>
     </w:rPr>
   </w:style>
   <w:style w:type="paragraph" w:styleId="Heading5">
     <w:name w:val="heading 5"/>
     <w:basedOn w:val="Normal"/>
-    <w:next w:val="BodyText"/>
-    <w:uiPriority w:val="9"/>
+    <w:next w:val="Normal"/>
+    <w:link w:val="Heading5Char"/>
+    <w:uiPriority w:val="38"/>
     <w:unhideWhenUsed/>
     <w:qFormat/>
-    <w:rsid w:val="005626B5"/>
+    <w:rsid w:val="003E3D12"/>
     <w:pPr>
       <w:keepNext/>
       <w:keepLines/>
-      <w:spacing w:before="200" w:after="0"/>
+      <w:spacing w:before="40" w:after="0"/>
       <w:outlineLvl w:val="4"/>
+    </w:pPr>
+    <w:rPr>
+      <w:rFonts w:asciiTheme="majorHAnsi" w:eastAsiaTheme="majorEastAsia" w:hAnsiTheme="majorHAnsi" w:cstheme="majorBidi"/>
+      <w:color w:val="4E5356" w:themeColor="accent1" w:themeShade="BF"/>
+    </w:rPr>
+  </w:style>
+  <w:style w:type="paragraph" w:styleId="Heading6">
+    <w:name w:val="heading 6"/>
+    <w:basedOn w:val="Normal"/>
+    <w:next w:val="Normal"/>
+    <w:link w:val="Heading6Char"/>
+    <w:uiPriority w:val="38"/>
+    <w:unhideWhenUsed/>
+    <w:qFormat/>
+    <w:rsid w:val="003E3D12"/>
+    <w:pPr>
+      <w:keepNext/>
+      <w:keepLines/>
+      <w:spacing w:before="40" w:after="0"/>
+      <w:outlineLvl w:val="5"/>
+    </w:pPr>
+    <w:rPr>
+      <w:rFonts w:asciiTheme="majorHAnsi" w:eastAsiaTheme="majorEastAsia" w:hAnsiTheme="majorHAnsi" w:cstheme="majorBidi"/>
+      <w:color w:val="333739" w:themeColor="accent1" w:themeShade="7F"/>
+    </w:rPr>
+  </w:style>
+  <w:style w:type="paragraph" w:styleId="Heading7">
+    <w:name w:val="heading 7"/>
+    <w:basedOn w:val="Normal"/>
+    <w:next w:val="Normal"/>
+    <w:link w:val="Heading7Char"/>
+    <w:uiPriority w:val="38"/>
+    <w:unhideWhenUsed/>
+    <w:qFormat/>
+    <w:rsid w:val="003E3D12"/>
+    <w:pPr>
+      <w:keepNext/>
+      <w:keepLines/>
+      <w:spacing w:before="40" w:after="0"/>
+      <w:outlineLvl w:val="6"/>
     </w:pPr>
     <w:rPr>
       <w:rFonts w:asciiTheme="majorHAnsi" w:eastAsiaTheme="majorEastAsia" w:hAnsiTheme="majorHAnsi" w:cstheme="majorBidi"/>
       <w:i/>
       <w:iCs/>
-      <w:color w:val="5881C1" w:themeColor="accent2"/>
-    </w:rPr>
-  </w:style>
-  <w:style w:type="paragraph" w:styleId="Heading6">
-    <w:name w:val="heading 6"/>
-    <w:basedOn w:val="Normal"/>
-    <w:next w:val="BodyText"/>
-    <w:uiPriority w:val="9"/>
+      <w:color w:val="333739" w:themeColor="accent1" w:themeShade="7F"/>
+    </w:rPr>
+  </w:style>
+  <w:style w:type="paragraph" w:styleId="Heading8">
+    <w:name w:val="heading 8"/>
+    <w:basedOn w:val="Normal"/>
+    <w:next w:val="Normal"/>
+    <w:link w:val="Heading8Char"/>
+    <w:uiPriority w:val="38"/>
     <w:unhideWhenUsed/>
     <w:qFormat/>
-    <w:rsid w:val="005626B5"/>
+    <w:rsid w:val="003E3D12"/>
     <w:pPr>
       <w:keepNext/>
       <w:keepLines/>
-      <w:spacing w:before="200" w:after="0"/>
-      <w:outlineLvl w:val="5"/>
+      <w:spacing w:before="40" w:after="0"/>
+      <w:outlineLvl w:val="7"/>
     </w:pPr>
     <w:rPr>
       <w:rFonts w:asciiTheme="majorHAnsi" w:eastAsiaTheme="majorEastAsia" w:hAnsiTheme="majorHAnsi" w:cstheme="majorBidi"/>
-      <w:color w:val="5881C1" w:themeColor="accent2"/>
-    </w:rPr>
-  </w:style>
-  <w:style w:type="paragraph" w:styleId="Heading7">
-    <w:name w:val="heading 7"/>
-    <w:basedOn w:val="Normal"/>
-    <w:next w:val="BodyText"/>
-    <w:uiPriority w:val="9"/>
+      <w:color w:val="4F4843" w:themeColor="text1" w:themeTint="D8"/>
+      <w:sz w:val="21"/>
+      <w:szCs w:val="21"/>
+    </w:rPr>
+  </w:style>
+  <w:style w:type="paragraph" w:styleId="Heading9">
+    <w:name w:val="heading 9"/>
+    <w:basedOn w:val="Normal"/>
+    <w:next w:val="Normal"/>
+    <w:link w:val="Heading9Char"/>
+    <w:uiPriority w:val="38"/>
     <w:unhideWhenUsed/>
     <w:qFormat/>
-    <w:rsid w:val="005626B5"/>
+    <w:rsid w:val="003E3D12"/>
     <w:pPr>
       <w:keepNext/>
       <w:keepLines/>
-      <w:spacing w:before="200" w:after="0"/>
-      <w:outlineLvl w:val="6"/>
+      <w:spacing w:before="40" w:after="0"/>
+      <w:outlineLvl w:val="8"/>
     </w:pPr>
     <w:rPr>
       <w:rFonts w:asciiTheme="majorHAnsi" w:eastAsiaTheme="majorEastAsia" w:hAnsiTheme="majorHAnsi" w:cstheme="majorBidi"/>
-      <w:color w:val="5881C1" w:themeColor="accent2"/>
-    </w:rPr>
-  </w:style>
-  <w:style w:type="paragraph" w:styleId="Heading8">
-    <w:name w:val="heading 8"/>
-    <w:basedOn w:val="Normal"/>
-    <w:next w:val="BodyText"/>
-    <w:uiPriority w:val="9"/>
-    <w:unhideWhenUsed/>
-    <w:qFormat/>
-    <w:rsid w:val="005626B5"/>
-    <w:pPr>
-      <w:keepNext/>
-      <w:keepLines/>
-      <w:spacing w:before="200" w:after="0"/>
-      <w:outlineLvl w:val="7"/>
-    </w:pPr>
-    <w:rPr>
-      <w:rFonts w:asciiTheme="majorHAnsi" w:eastAsiaTheme="majorEastAsia" w:hAnsiTheme="majorHAnsi" w:cstheme="majorBidi"/>
-      <w:color w:val="5881C1" w:themeColor="accent2"/>
-    </w:rPr>
-  </w:style>
-  <w:style w:type="paragraph" w:styleId="Heading9">
-    <w:name w:val="heading 9"/>
-    <w:basedOn w:val="Normal"/>
-    <w:next w:val="BodyText"/>
-    <w:uiPriority w:val="9"/>
-    <w:unhideWhenUsed/>
-    <w:qFormat/>
-    <w:rsid w:val="005626B5"/>
-    <w:pPr>
-      <w:keepNext/>
-      <w:keepLines/>
-      <w:spacing w:before="200" w:after="0"/>
-      <w:outlineLvl w:val="8"/>
-    </w:pPr>
-    <w:rPr>
-      <w:rFonts w:asciiTheme="majorHAnsi" w:eastAsiaTheme="majorEastAsia" w:hAnsiTheme="majorHAnsi" w:cstheme="majorBidi"/>
-      <w:color w:val="5881C1" w:themeColor="accent2"/>
+      <w:i/>
+      <w:iCs/>
+      <w:color w:val="4F4843" w:themeColor="text1" w:themeTint="D8"/>
+      <w:sz w:val="21"/>
+      <w:szCs w:val="21"/>
     </w:rPr>
   </w:style>
   <w:style w:type="character" w:default="1" w:styleId="DefaultParagraphFont">
@@ -1276,7 +2498,6 @@
     <w:basedOn w:val="Normal"/>
     <w:link w:val="BodyTextChar"/>
     <w:qFormat/>
-    <w:rsid w:val="005626B5"/>
     <w:pPr>
       <w:spacing w:before="180" w:after="180"/>
     </w:pPr>
@@ -1297,66 +2518,60 @@
   </w:style>
   <w:style w:type="paragraph" w:styleId="Title">
     <w:name w:val="Title"/>
-    <w:basedOn w:val="Normal"/>
+    <w:basedOn w:val="DocTitle"/>
     <w:next w:val="BodyText"/>
     <w:qFormat/>
-    <w:rsid w:val="004751FA"/>
+    <w:rsid w:val="00CA6E8C"/>
     <w:pPr>
       <w:keepNext/>
       <w:keepLines/>
-      <w:spacing w:after="0"/>
-    </w:pPr>
-    <w:rPr>
-      <w:rFonts w:ascii="Segoe UI" w:eastAsiaTheme="majorEastAsia" w:hAnsi="Segoe UI" w:cstheme="majorBidi"/>
-      <w:b/>
+      <w:spacing w:before="480"/>
+    </w:pPr>
+    <w:rPr>
+      <w:rFonts w:asciiTheme="majorHAnsi" w:eastAsiaTheme="majorEastAsia" w:hAnsiTheme="majorHAnsi" w:cstheme="majorBidi"/>
+      <w:b w:val="0"/>
       <w:bCs/>
-      <w:color w:val="5881C1" w:themeColor="accent2"/>
-      <w:sz w:val="36"/>
       <w:szCs w:val="36"/>
     </w:rPr>
   </w:style>
   <w:style w:type="paragraph" w:styleId="Subtitle">
     <w:name w:val="Subtitle"/>
-    <w:basedOn w:val="Title"/>
+    <w:basedOn w:val="DocType"/>
     <w:next w:val="BodyText"/>
     <w:qFormat/>
-    <w:rsid w:val="00B6215F"/>
-    <w:pPr>
-      <w:jc w:val="left"/>
-    </w:pPr>
-    <w:rPr>
-      <w:color w:val="BCCCE6" w:themeColor="accent2" w:themeTint="66"/>
-      <w:sz w:val="30"/>
+    <w:rsid w:val="00FA6E5D"/>
+    <w:rPr>
       <w:szCs w:val="30"/>
     </w:rPr>
   </w:style>
   <w:style w:type="paragraph" w:customStyle="1" w:styleId="Author">
     <w:name w:val="Author"/>
+    <w:basedOn w:val="DocAuthor"/>
     <w:next w:val="BodyText"/>
     <w:qFormat/>
-    <w:rsid w:val="001C3014"/>
+    <w:rsid w:val="00FA6E5D"/>
     <w:pPr>
       <w:keepNext/>
       <w:keepLines/>
-      <w:spacing w:after="0"/>
-    </w:pPr>
-    <w:rPr>
-      <w:rFonts w:ascii="Segoe UI" w:hAnsi="Segoe UI"/>
+      <w:spacing w:before="800"/>
+    </w:pPr>
+    <w:rPr>
+      <w:sz w:val="40"/>
     </w:rPr>
   </w:style>
   <w:style w:type="paragraph" w:styleId="Date">
     <w:name w:val="Date"/>
+    <w:basedOn w:val="DocDate"/>
     <w:next w:val="BodyText"/>
     <w:qFormat/>
-    <w:rsid w:val="005626B5"/>
+    <w:rsid w:val="00FA6E5D"/>
     <w:pPr>
       <w:keepNext/>
       <w:keepLines/>
     </w:pPr>
     <w:rPr>
-      <w:rFonts w:ascii="Segoe UI" w:hAnsi="Segoe UI"/>
-      <w:i/>
-      <w:sz w:val="20"/>
+      <w:b w:val="0"/>
+      <w:sz w:val="28"/>
     </w:rPr>
   </w:style>
   <w:style w:type="paragraph" w:customStyle="1" w:styleId="Abstract">
@@ -1364,14 +2579,13 @@
     <w:basedOn w:val="Normal"/>
     <w:next w:val="BodyText"/>
     <w:qFormat/>
-    <w:rsid w:val="005626B5"/>
     <w:pPr>
       <w:keepNext/>
       <w:keepLines/>
       <w:spacing w:before="300" w:after="300"/>
     </w:pPr>
     <w:rPr>
-      <w:i/>
+      <w:sz w:val="20"/>
       <w:szCs w:val="20"/>
     </w:rPr>
   </w:style>
@@ -1478,10 +2692,14 @@
     <w:name w:val="Verbatim Char"/>
     <w:basedOn w:val="CaptionChar"/>
     <w:link w:val="SourceCode"/>
-    <w:rsid w:val="00B6215F"/>
-    <w:rPr>
-      <w:rFonts w:ascii="Delugia Nerd Font" w:hAnsi="Delugia Nerd Font"/>
+    <w:rsid w:val="002054FA"/>
+    <w:rPr>
+      <w:rFonts w:ascii="Consolas" w:hAnsi="Consolas"/>
+      <w:color w:val="2C2825" w:themeColor="text1"/>
+      <w:sz w:val="22"/>
+      <w:szCs w:val="22"/>
       <w:shd w:val="clear" w:color="auto" w:fill="F8F8F8"/>
+      <w:lang w:val="en-GB"/>
     </w:rPr>
   </w:style>
   <w:style w:type="character" w:styleId="FootnoteReference">
@@ -1493,44 +2711,46 @@
   </w:style>
   <w:style w:type="character" w:styleId="Hyperlink">
     <w:name w:val="Hyperlink"/>
-    <w:basedOn w:val="CaptionChar"/>
     <w:uiPriority w:val="99"/>
-    <w:rsid w:val="00B6215F"/>
-    <w:rPr>
-      <w:b/>
-      <w:color w:val="899FC0" w:themeColor="accent5"/>
+    <w:unhideWhenUsed/>
+    <w:rsid w:val="003E3D12"/>
+    <w:rPr>
+      <w:color w:val="0000FF"/>
       <w:u w:val="single"/>
     </w:rPr>
   </w:style>
   <w:style w:type="paragraph" w:styleId="TOCHeading">
     <w:name w:val="TOC Heading"/>
-    <w:basedOn w:val="Heading1"/>
+    <w:basedOn w:val="Heading1NoTOC"/>
     <w:next w:val="BodyText"/>
     <w:uiPriority w:val="39"/>
     <w:unhideWhenUsed/>
     <w:qFormat/>
-    <w:rsid w:val="00F70578"/>
-    <w:pPr>
-      <w:pageBreakBefore w:val="0"/>
+    <w:rsid w:val="0073397D"/>
+    <w:pPr>
+      <w:framePr w:wrap="around"/>
       <w:spacing w:before="240" w:line="259" w:lineRule="auto"/>
       <w:outlineLvl w:val="9"/>
     </w:pPr>
     <w:rPr>
-      <w:bCs w:val="0"/>
+      <w:rFonts w:asciiTheme="majorHAnsi" w:hAnsiTheme="majorHAnsi"/>
+      <w:b w:val="0"/>
+      <w:bCs/>
+      <w:color w:val="auto"/>
     </w:rPr>
   </w:style>
   <w:style w:type="paragraph" w:customStyle="1" w:styleId="SourceCode">
     <w:name w:val="Source Code"/>
     <w:basedOn w:val="Normal"/>
     <w:link w:val="VerbatimChar"/>
-    <w:rsid w:val="00B6215F"/>
+    <w:rsid w:val="002054FA"/>
     <w:pPr>
       <w:shd w:val="clear" w:color="auto" w:fill="F8F8F8"/>
       <w:wordWrap w:val="0"/>
-      <w:jc w:val="left"/>
-    </w:pPr>
-    <w:rPr>
-      <w:rFonts w:ascii="Delugia Nerd Font" w:hAnsi="Delugia Nerd Font"/>
+      <w:spacing w:after="0" w:line="240" w:lineRule="auto"/>
+    </w:pPr>
+    <w:rPr>
+      <w:rFonts w:ascii="Consolas" w:hAnsi="Consolas"/>
     </w:rPr>
   </w:style>
   <w:style w:type="character" w:customStyle="1" w:styleId="KeywordTok">
@@ -1541,7 +2761,9 @@
       <w:b/>
       <w:color w:val="204A87"/>
       <w:sz w:val="22"/>
+      <w:szCs w:val="22"/>
       <w:shd w:val="clear" w:color="auto" w:fill="F8F8F8"/>
+      <w:lang w:val="en-GB"/>
     </w:rPr>
   </w:style>
   <w:style w:type="character" w:customStyle="1" w:styleId="DataTypeTok">
@@ -1551,7 +2773,9 @@
       <w:rFonts w:ascii="Consolas" w:hAnsi="Consolas"/>
       <w:color w:val="204A87"/>
       <w:sz w:val="22"/>
+      <w:szCs w:val="22"/>
       <w:shd w:val="clear" w:color="auto" w:fill="F8F8F8"/>
+      <w:lang w:val="en-GB"/>
     </w:rPr>
   </w:style>
   <w:style w:type="character" w:customStyle="1" w:styleId="DecValTok">
@@ -1561,7 +2785,9 @@
       <w:rFonts w:ascii="Consolas" w:hAnsi="Consolas"/>
       <w:color w:val="0000CF"/>
       <w:sz w:val="22"/>
+      <w:szCs w:val="22"/>
       <w:shd w:val="clear" w:color="auto" w:fill="F8F8F8"/>
+      <w:lang w:val="en-GB"/>
     </w:rPr>
   </w:style>
   <w:style w:type="character" w:customStyle="1" w:styleId="BaseNTok">
@@ -1571,7 +2797,9 @@
       <w:rFonts w:ascii="Consolas" w:hAnsi="Consolas"/>
       <w:color w:val="0000CF"/>
       <w:sz w:val="22"/>
+      <w:szCs w:val="22"/>
       <w:shd w:val="clear" w:color="auto" w:fill="F8F8F8"/>
+      <w:lang w:val="en-GB"/>
     </w:rPr>
   </w:style>
   <w:style w:type="character" w:customStyle="1" w:styleId="FloatTok">
@@ -1581,7 +2809,9 @@
       <w:rFonts w:ascii="Consolas" w:hAnsi="Consolas"/>
       <w:color w:val="0000CF"/>
       <w:sz w:val="22"/>
+      <w:szCs w:val="22"/>
       <w:shd w:val="clear" w:color="auto" w:fill="F8F8F8"/>
+      <w:lang w:val="en-GB"/>
     </w:rPr>
   </w:style>
   <w:style w:type="character" w:customStyle="1" w:styleId="ConstantTok">
@@ -1591,7 +2821,9 @@
       <w:rFonts w:ascii="Consolas" w:hAnsi="Consolas"/>
       <w:color w:val="000000"/>
       <w:sz w:val="22"/>
+      <w:szCs w:val="22"/>
       <w:shd w:val="clear" w:color="auto" w:fill="F8F8F8"/>
+      <w:lang w:val="en-GB"/>
     </w:rPr>
   </w:style>
   <w:style w:type="character" w:customStyle="1" w:styleId="CharTok">
@@ -1601,7 +2833,9 @@
       <w:rFonts w:ascii="Consolas" w:hAnsi="Consolas"/>
       <w:color w:val="4E9A06"/>
       <w:sz w:val="22"/>
+      <w:szCs w:val="22"/>
       <w:shd w:val="clear" w:color="auto" w:fill="F8F8F8"/>
+      <w:lang w:val="en-GB"/>
     </w:rPr>
   </w:style>
   <w:style w:type="character" w:customStyle="1" w:styleId="SpecialCharTok">
@@ -1611,7 +2845,9 @@
       <w:rFonts w:ascii="Consolas" w:hAnsi="Consolas"/>
       <w:color w:val="000000"/>
       <w:sz w:val="22"/>
+      <w:szCs w:val="22"/>
       <w:shd w:val="clear" w:color="auto" w:fill="F8F8F8"/>
+      <w:lang w:val="en-GB"/>
     </w:rPr>
   </w:style>
   <w:style w:type="character" w:customStyle="1" w:styleId="StringTok">
@@ -1621,7 +2857,9 @@
       <w:rFonts w:ascii="Consolas" w:hAnsi="Consolas"/>
       <w:color w:val="4E9A06"/>
       <w:sz w:val="22"/>
+      <w:szCs w:val="22"/>
       <w:shd w:val="clear" w:color="auto" w:fill="F8F8F8"/>
+      <w:lang w:val="en-GB"/>
     </w:rPr>
   </w:style>
   <w:style w:type="character" w:customStyle="1" w:styleId="VerbatimStringTok">
@@ -1631,7 +2869,9 @@
       <w:rFonts w:ascii="Consolas" w:hAnsi="Consolas"/>
       <w:color w:val="4E9A06"/>
       <w:sz w:val="22"/>
+      <w:szCs w:val="22"/>
       <w:shd w:val="clear" w:color="auto" w:fill="F8F8F8"/>
+      <w:lang w:val="en-GB"/>
     </w:rPr>
   </w:style>
   <w:style w:type="character" w:customStyle="1" w:styleId="SpecialStringTok">
@@ -1641,7 +2881,9 @@
       <w:rFonts w:ascii="Consolas" w:hAnsi="Consolas"/>
       <w:color w:val="4E9A06"/>
       <w:sz w:val="22"/>
+      <w:szCs w:val="22"/>
       <w:shd w:val="clear" w:color="auto" w:fill="F8F8F8"/>
+      <w:lang w:val="en-GB"/>
     </w:rPr>
   </w:style>
   <w:style w:type="character" w:customStyle="1" w:styleId="ImportTok">
@@ -1649,8 +2891,11 @@
     <w:basedOn w:val="VerbatimChar"/>
     <w:rPr>
       <w:rFonts w:ascii="Consolas" w:hAnsi="Consolas"/>
+      <w:color w:val="2C2825" w:themeColor="text1"/>
       <w:sz w:val="22"/>
+      <w:szCs w:val="22"/>
       <w:shd w:val="clear" w:color="auto" w:fill="F8F8F8"/>
+      <w:lang w:val="en-GB"/>
     </w:rPr>
   </w:style>
   <w:style w:type="character" w:customStyle="1" w:styleId="CommentTok">
@@ -1661,7 +2906,9 @@
       <w:i/>
       <w:color w:val="8F5902"/>
       <w:sz w:val="22"/>
+      <w:szCs w:val="22"/>
       <w:shd w:val="clear" w:color="auto" w:fill="F8F8F8"/>
+      <w:lang w:val="en-GB"/>
     </w:rPr>
   </w:style>
   <w:style w:type="character" w:customStyle="1" w:styleId="DocumentationTok">
@@ -1673,7 +2920,9 @@
       <w:i/>
       <w:color w:val="8F5902"/>
       <w:sz w:val="22"/>
+      <w:szCs w:val="22"/>
       <w:shd w:val="clear" w:color="auto" w:fill="F8F8F8"/>
+      <w:lang w:val="en-GB"/>
     </w:rPr>
   </w:style>
   <w:style w:type="character" w:customStyle="1" w:styleId="AnnotationTok">
@@ -1685,7 +2934,9 @@
       <w:i/>
       <w:color w:val="8F5902"/>
       <w:sz w:val="22"/>
+      <w:szCs w:val="22"/>
       <w:shd w:val="clear" w:color="auto" w:fill="F8F8F8"/>
+      <w:lang w:val="en-GB"/>
     </w:rPr>
   </w:style>
   <w:style w:type="character" w:customStyle="1" w:styleId="CommentVarTok">
@@ -1697,7 +2948,9 @@
       <w:i/>
       <w:color w:val="8F5902"/>
       <w:sz w:val="22"/>
+      <w:szCs w:val="22"/>
       <w:shd w:val="clear" w:color="auto" w:fill="F8F8F8"/>
+      <w:lang w:val="en-GB"/>
     </w:rPr>
   </w:style>
   <w:style w:type="character" w:customStyle="1" w:styleId="OtherTok">
@@ -1707,7 +2960,9 @@
       <w:rFonts w:ascii="Consolas" w:hAnsi="Consolas"/>
       <w:color w:val="8F5902"/>
       <w:sz w:val="22"/>
+      <w:szCs w:val="22"/>
       <w:shd w:val="clear" w:color="auto" w:fill="F8F8F8"/>
+      <w:lang w:val="en-GB"/>
     </w:rPr>
   </w:style>
   <w:style w:type="character" w:customStyle="1" w:styleId="FunctionTok">
@@ -1717,7 +2972,9 @@
       <w:rFonts w:ascii="Consolas" w:hAnsi="Consolas"/>
       <w:color w:val="000000"/>
       <w:sz w:val="22"/>
+      <w:szCs w:val="22"/>
       <w:shd w:val="clear" w:color="auto" w:fill="F8F8F8"/>
+      <w:lang w:val="en-GB"/>
     </w:rPr>
   </w:style>
   <w:style w:type="character" w:customStyle="1" w:styleId="VariableTok">
@@ -1727,7 +2984,9 @@
       <w:rFonts w:ascii="Consolas" w:hAnsi="Consolas"/>
       <w:color w:val="000000"/>
       <w:sz w:val="22"/>
+      <w:szCs w:val="22"/>
       <w:shd w:val="clear" w:color="auto" w:fill="F8F8F8"/>
+      <w:lang w:val="en-GB"/>
     </w:rPr>
   </w:style>
   <w:style w:type="character" w:customStyle="1" w:styleId="ControlFlowTok">
@@ -1738,7 +2997,9 @@
       <w:b/>
       <w:color w:val="204A87"/>
       <w:sz w:val="22"/>
+      <w:szCs w:val="22"/>
       <w:shd w:val="clear" w:color="auto" w:fill="F8F8F8"/>
+      <w:lang w:val="en-GB"/>
     </w:rPr>
   </w:style>
   <w:style w:type="character" w:customStyle="1" w:styleId="OperatorTok">
@@ -1749,7 +3010,9 @@
       <w:b/>
       <w:color w:val="CE5C00"/>
       <w:sz w:val="22"/>
+      <w:szCs w:val="22"/>
       <w:shd w:val="clear" w:color="auto" w:fill="F8F8F8"/>
+      <w:lang w:val="en-GB"/>
     </w:rPr>
   </w:style>
   <w:style w:type="character" w:customStyle="1" w:styleId="BuiltInTok">
@@ -1757,8 +3020,11 @@
     <w:basedOn w:val="VerbatimChar"/>
     <w:rPr>
       <w:rFonts w:ascii="Consolas" w:hAnsi="Consolas"/>
+      <w:color w:val="2C2825" w:themeColor="text1"/>
       <w:sz w:val="22"/>
+      <w:szCs w:val="22"/>
       <w:shd w:val="clear" w:color="auto" w:fill="F8F8F8"/>
+      <w:lang w:val="en-GB"/>
     </w:rPr>
   </w:style>
   <w:style w:type="character" w:customStyle="1" w:styleId="ExtensionTok">
@@ -1766,8 +3032,11 @@
     <w:basedOn w:val="VerbatimChar"/>
     <w:rPr>
       <w:rFonts w:ascii="Consolas" w:hAnsi="Consolas"/>
+      <w:color w:val="2C2825" w:themeColor="text1"/>
       <w:sz w:val="22"/>
+      <w:szCs w:val="22"/>
       <w:shd w:val="clear" w:color="auto" w:fill="F8F8F8"/>
+      <w:lang w:val="en-GB"/>
     </w:rPr>
   </w:style>
   <w:style w:type="character" w:customStyle="1" w:styleId="PreprocessorTok">
@@ -1778,7 +3047,9 @@
       <w:i/>
       <w:color w:val="8F5902"/>
       <w:sz w:val="22"/>
+      <w:szCs w:val="22"/>
       <w:shd w:val="clear" w:color="auto" w:fill="F8F8F8"/>
+      <w:lang w:val="en-GB"/>
     </w:rPr>
   </w:style>
   <w:style w:type="character" w:customStyle="1" w:styleId="AttributeTok">
@@ -1788,7 +3059,9 @@
       <w:rFonts w:ascii="Consolas" w:hAnsi="Consolas"/>
       <w:color w:val="C4A000"/>
       <w:sz w:val="22"/>
+      <w:szCs w:val="22"/>
       <w:shd w:val="clear" w:color="auto" w:fill="F8F8F8"/>
+      <w:lang w:val="en-GB"/>
     </w:rPr>
   </w:style>
   <w:style w:type="character" w:customStyle="1" w:styleId="RegionMarkerTok">
@@ -1796,8 +3069,11 @@
     <w:basedOn w:val="VerbatimChar"/>
     <w:rPr>
       <w:rFonts w:ascii="Consolas" w:hAnsi="Consolas"/>
+      <w:color w:val="2C2825" w:themeColor="text1"/>
       <w:sz w:val="22"/>
+      <w:szCs w:val="22"/>
       <w:shd w:val="clear" w:color="auto" w:fill="F8F8F8"/>
+      <w:lang w:val="en-GB"/>
     </w:rPr>
   </w:style>
   <w:style w:type="character" w:customStyle="1" w:styleId="InformationTok">
@@ -1809,7 +3085,9 @@
       <w:i/>
       <w:color w:val="8F5902"/>
       <w:sz w:val="22"/>
+      <w:szCs w:val="22"/>
       <w:shd w:val="clear" w:color="auto" w:fill="F8F8F8"/>
+      <w:lang w:val="en-GB"/>
     </w:rPr>
   </w:style>
   <w:style w:type="character" w:customStyle="1" w:styleId="WarningTok">
@@ -1821,7 +3099,9 @@
       <w:i/>
       <w:color w:val="8F5902"/>
       <w:sz w:val="22"/>
+      <w:szCs w:val="22"/>
       <w:shd w:val="clear" w:color="auto" w:fill="F8F8F8"/>
+      <w:lang w:val="en-GB"/>
     </w:rPr>
   </w:style>
   <w:style w:type="character" w:customStyle="1" w:styleId="AlertTok">
@@ -1831,7 +3111,9 @@
       <w:rFonts w:ascii="Consolas" w:hAnsi="Consolas"/>
       <w:color w:val="EF2929"/>
       <w:sz w:val="22"/>
+      <w:szCs w:val="22"/>
       <w:shd w:val="clear" w:color="auto" w:fill="F8F8F8"/>
+      <w:lang w:val="en-GB"/>
     </w:rPr>
   </w:style>
   <w:style w:type="character" w:customStyle="1" w:styleId="ErrorTok">
@@ -1842,7 +3124,9 @@
       <w:b/>
       <w:color w:val="A40000"/>
       <w:sz w:val="22"/>
+      <w:szCs w:val="22"/>
       <w:shd w:val="clear" w:color="auto" w:fill="F8F8F8"/>
+      <w:lang w:val="en-GB"/>
     </w:rPr>
   </w:style>
   <w:style w:type="character" w:customStyle="1" w:styleId="NormalTok">
@@ -1850,15 +3134,1173 @@
     <w:basedOn w:val="VerbatimChar"/>
     <w:rPr>
       <w:rFonts w:ascii="Consolas" w:hAnsi="Consolas"/>
+      <w:color w:val="2C2825" w:themeColor="text1"/>
       <w:sz w:val="22"/>
+      <w:szCs w:val="22"/>
       <w:shd w:val="clear" w:color="auto" w:fill="F8F8F8"/>
-    </w:rPr>
-  </w:style>
-  <w:style w:type="character" w:customStyle="1" w:styleId="BodyTextChar">
-    <w:name w:val="Body Text Char"/>
+      <w:lang w:val="en-GB"/>
+    </w:rPr>
+  </w:style>
+  <w:style w:type="paragraph" w:customStyle="1" w:styleId="Annex1">
+    <w:name w:val="Annex 1"/>
+    <w:basedOn w:val="Normal"/>
+    <w:next w:val="Normal"/>
+    <w:uiPriority w:val="5"/>
+    <w:qFormat/>
+    <w:rsid w:val="003E3D12"/>
+    <w:pPr>
+      <w:keepNext/>
+      <w:keepLines/>
+      <w:pageBreakBefore/>
+      <w:numPr>
+        <w:numId w:val="24"/>
+      </w:numPr>
+    </w:pPr>
+    <w:rPr>
+      <w:b/>
+      <w:sz w:val="48"/>
+    </w:rPr>
+  </w:style>
+  <w:style w:type="paragraph" w:styleId="BalloonText">
+    <w:name w:val="Balloon Text"/>
+    <w:basedOn w:val="Normal"/>
+    <w:link w:val="BalloonTextChar"/>
+    <w:uiPriority w:val="99"/>
+    <w:semiHidden/>
+    <w:unhideWhenUsed/>
+    <w:rsid w:val="003E3D12"/>
+    <w:pPr>
+      <w:spacing w:after="0"/>
+    </w:pPr>
+    <w:rPr>
+      <w:rFonts w:ascii="Tahoma" w:hAnsi="Tahoma" w:cs="Tahoma"/>
+      <w:sz w:val="16"/>
+      <w:szCs w:val="16"/>
+    </w:rPr>
+  </w:style>
+  <w:style w:type="character" w:customStyle="1" w:styleId="BalloonTextChar">
+    <w:name w:val="Balloon Text Char"/>
     <w:basedOn w:val="DefaultParagraphFont"/>
-    <w:link w:val="BodyText"/>
-    <w:rsid w:val="005626B5"/>
+    <w:link w:val="BalloonText"/>
+    <w:uiPriority w:val="99"/>
+    <w:semiHidden/>
+    <w:rsid w:val="003E3D12"/>
+    <w:rPr>
+      <w:rFonts w:ascii="Tahoma" w:hAnsi="Tahoma" w:cs="Tahoma"/>
+      <w:color w:val="2C2825" w:themeColor="text1"/>
+      <w:sz w:val="16"/>
+      <w:szCs w:val="16"/>
+      <w:lang w:val="en-GB"/>
+    </w:rPr>
+  </w:style>
+  <w:style w:type="paragraph" w:customStyle="1" w:styleId="BoxAuthor">
+    <w:name w:val="BoxAuthor"/>
+    <w:basedOn w:val="Normal"/>
+    <w:uiPriority w:val="12"/>
+    <w:qFormat/>
+    <w:rsid w:val="003E3D12"/>
+    <w:pPr>
+      <w:spacing w:before="80" w:after="80"/>
+      <w:ind w:left="170" w:right="170"/>
+      <w:jc w:val="right"/>
+    </w:pPr>
+  </w:style>
+  <w:style w:type="paragraph" w:customStyle="1" w:styleId="BoxBullet1">
+    <w:name w:val="BoxBullet 1"/>
+    <w:basedOn w:val="Normal"/>
+    <w:uiPriority w:val="11"/>
+    <w:qFormat/>
+    <w:rsid w:val="003E3D12"/>
+    <w:pPr>
+      <w:numPr>
+        <w:ilvl w:val="5"/>
+        <w:numId w:val="26"/>
+      </w:numPr>
+      <w:spacing w:before="80" w:after="80" w:line="240" w:lineRule="auto"/>
+      <w:ind w:right="170"/>
+    </w:pPr>
+  </w:style>
+  <w:style w:type="paragraph" w:customStyle="1" w:styleId="BoxNumber">
+    <w:name w:val="BoxNumber"/>
+    <w:basedOn w:val="Normal"/>
+    <w:next w:val="Normal"/>
+    <w:uiPriority w:val="9"/>
+    <w:qFormat/>
+    <w:rsid w:val="003E3D12"/>
+    <w:pPr>
+      <w:numPr>
+        <w:numId w:val="25"/>
+      </w:numPr>
+      <w:spacing w:before="60" w:after="60"/>
+    </w:pPr>
+    <w:rPr>
+      <w:b/>
+    </w:rPr>
+  </w:style>
+  <w:style w:type="paragraph" w:customStyle="1" w:styleId="BoxQuote">
+    <w:name w:val="BoxQuote"/>
+    <w:basedOn w:val="Normal"/>
+    <w:next w:val="BoxAuthor"/>
+    <w:uiPriority w:val="11"/>
+    <w:qFormat/>
+    <w:rsid w:val="003E3D12"/>
+    <w:pPr>
+      <w:spacing w:before="80" w:after="80" w:line="240" w:lineRule="auto"/>
+      <w:ind w:left="510" w:right="510"/>
+    </w:pPr>
+    <w:rPr>
+      <w:i/>
+    </w:rPr>
+  </w:style>
+  <w:style w:type="paragraph" w:customStyle="1" w:styleId="BoxTitle">
+    <w:name w:val="BoxTitle"/>
+    <w:basedOn w:val="Normal"/>
+    <w:next w:val="Normal"/>
+    <w:uiPriority w:val="9"/>
+    <w:qFormat/>
+    <w:rsid w:val="003E3D12"/>
+    <w:pPr>
+      <w:spacing w:before="60" w:after="60" w:line="240" w:lineRule="auto"/>
+      <w:ind w:left="170" w:right="170"/>
+    </w:pPr>
+    <w:rPr>
+      <w:b/>
+      <w:sz w:val="26"/>
+    </w:rPr>
+  </w:style>
+  <w:style w:type="paragraph" w:customStyle="1" w:styleId="BoxText">
+    <w:name w:val="BoxText"/>
+    <w:basedOn w:val="BoxTitle"/>
+    <w:uiPriority w:val="10"/>
+    <w:qFormat/>
+    <w:rsid w:val="003E3D12"/>
+    <w:pPr>
+      <w:spacing w:before="80" w:after="80"/>
+    </w:pPr>
+    <w:rPr>
+      <w:b w:val="0"/>
+      <w:sz w:val="22"/>
+    </w:rPr>
+  </w:style>
+  <w:style w:type="paragraph" w:customStyle="1" w:styleId="BoxTitleLarge">
+    <w:name w:val="BoxTitleLarge"/>
+    <w:basedOn w:val="Normal"/>
+    <w:uiPriority w:val="9"/>
+    <w:qFormat/>
+    <w:rsid w:val="003E3D12"/>
+    <w:pPr>
+      <w:keepNext/>
+      <w:keepLines/>
+      <w:spacing w:before="160" w:line="216" w:lineRule="auto"/>
+      <w:ind w:left="170" w:right="170"/>
+    </w:pPr>
+    <w:rPr>
+      <w:color w:val="auto"/>
+      <w:sz w:val="32"/>
+    </w:rPr>
+  </w:style>
+  <w:style w:type="paragraph" w:customStyle="1" w:styleId="Bullet1">
+    <w:name w:val="Bullet 1"/>
+    <w:basedOn w:val="Normal"/>
+    <w:uiPriority w:val="2"/>
+    <w:qFormat/>
+    <w:rsid w:val="003E3D12"/>
+    <w:pPr>
+      <w:numPr>
+        <w:numId w:val="26"/>
+      </w:numPr>
+    </w:pPr>
+  </w:style>
+  <w:style w:type="paragraph" w:customStyle="1" w:styleId="Bullet2">
+    <w:name w:val="Bullet 2"/>
+    <w:basedOn w:val="Normal"/>
+    <w:uiPriority w:val="2"/>
+    <w:qFormat/>
+    <w:rsid w:val="003E3D12"/>
+    <w:pPr>
+      <w:numPr>
+        <w:ilvl w:val="1"/>
+        <w:numId w:val="26"/>
+      </w:numPr>
+    </w:pPr>
+  </w:style>
+  <w:style w:type="paragraph" w:customStyle="1" w:styleId="Bullet3">
+    <w:name w:val="Bullet 3"/>
+    <w:basedOn w:val="Normal"/>
+    <w:uiPriority w:val="2"/>
+    <w:qFormat/>
+    <w:rsid w:val="003E3D12"/>
+    <w:pPr>
+      <w:numPr>
+        <w:ilvl w:val="2"/>
+        <w:numId w:val="26"/>
+      </w:numPr>
+    </w:pPr>
+  </w:style>
+  <w:style w:type="paragraph" w:customStyle="1" w:styleId="DocTitle">
+    <w:name w:val="DocTitle"/>
+    <w:basedOn w:val="Normal"/>
+    <w:uiPriority w:val="38"/>
+    <w:semiHidden/>
+    <w:qFormat/>
+    <w:rsid w:val="003E3D12"/>
+    <w:pPr>
+      <w:spacing w:before="960" w:after="0" w:line="240" w:lineRule="auto"/>
+    </w:pPr>
+    <w:rPr>
+      <w:b/>
+      <w:sz w:val="80"/>
+    </w:rPr>
+  </w:style>
+  <w:style w:type="paragraph" w:customStyle="1" w:styleId="DocDate">
+    <w:name w:val="DocDate"/>
+    <w:basedOn w:val="DocTitle"/>
+    <w:uiPriority w:val="38"/>
+    <w:semiHidden/>
+    <w:qFormat/>
+    <w:rsid w:val="003E3D12"/>
+    <w:pPr>
+      <w:spacing w:before="0" w:after="360"/>
+    </w:pPr>
+    <w:rPr>
+      <w:sz w:val="40"/>
+    </w:rPr>
+  </w:style>
+  <w:style w:type="paragraph" w:customStyle="1" w:styleId="DocAuthor">
+    <w:name w:val="DocAuthor"/>
+    <w:basedOn w:val="DocDate"/>
+    <w:uiPriority w:val="38"/>
+    <w:semiHidden/>
+    <w:qFormat/>
+    <w:rsid w:val="003E3D12"/>
+    <w:pPr>
+      <w:spacing w:after="0"/>
+    </w:pPr>
+    <w:rPr>
+      <w:b w:val="0"/>
+      <w:sz w:val="24"/>
+    </w:rPr>
+  </w:style>
+  <w:style w:type="paragraph" w:customStyle="1" w:styleId="DocText">
+    <w:name w:val="DocText"/>
+    <w:basedOn w:val="DocAuthor"/>
+    <w:uiPriority w:val="39"/>
+    <w:semiHidden/>
+    <w:qFormat/>
+    <w:rsid w:val="003E3D12"/>
+    <w:rPr>
+      <w:sz w:val="22"/>
+    </w:rPr>
+  </w:style>
+  <w:style w:type="paragraph" w:customStyle="1" w:styleId="DocType">
+    <w:name w:val="DocType"/>
+    <w:basedOn w:val="Normal"/>
+    <w:uiPriority w:val="38"/>
+    <w:semiHidden/>
+    <w:qFormat/>
+    <w:rsid w:val="003E3D12"/>
+    <w:pPr>
+      <w:spacing w:after="0" w:line="240" w:lineRule="auto"/>
+    </w:pPr>
+    <w:rPr>
+      <w:sz w:val="36"/>
+    </w:rPr>
+  </w:style>
+  <w:style w:type="paragraph" w:customStyle="1" w:styleId="EndNoteBibliography">
+    <w:name w:val="EndNote Bibliography"/>
+    <w:basedOn w:val="Normal"/>
+    <w:link w:val="EndNoteBibliographyChar"/>
+    <w:uiPriority w:val="38"/>
+    <w:semiHidden/>
+    <w:rsid w:val="003E3D12"/>
+    <w:pPr>
+      <w:spacing w:after="0" w:line="240" w:lineRule="auto"/>
+    </w:pPr>
+    <w:rPr>
+      <w:rFonts w:eastAsia="Times New Roman" w:cs="Arial"/>
+      <w:noProof/>
+      <w:color w:val="auto"/>
+      <w:szCs w:val="24"/>
+      <w:lang w:eastAsia="en-GB"/>
+    </w:rPr>
+  </w:style>
+  <w:style w:type="character" w:customStyle="1" w:styleId="EndNoteBibliographyChar">
+    <w:name w:val="EndNote Bibliography Char"/>
+    <w:basedOn w:val="DefaultParagraphFont"/>
+    <w:link w:val="EndNoteBibliography"/>
+    <w:uiPriority w:val="38"/>
+    <w:semiHidden/>
+    <w:rsid w:val="003E3D12"/>
+    <w:rPr>
+      <w:rFonts w:ascii="Segoe UI" w:eastAsia="Times New Roman" w:hAnsi="Segoe UI" w:cs="Arial"/>
+      <w:noProof/>
+      <w:sz w:val="22"/>
+      <w:lang w:val="en-GB" w:eastAsia="en-GB"/>
+    </w:rPr>
+  </w:style>
+  <w:style w:type="paragraph" w:customStyle="1" w:styleId="FigureTitle">
+    <w:name w:val="FigureTitle"/>
+    <w:basedOn w:val="Normal"/>
+    <w:next w:val="Normal"/>
+    <w:uiPriority w:val="20"/>
+    <w:rsid w:val="003E3D12"/>
+    <w:pPr>
+      <w:keepNext/>
+      <w:keepLines/>
+      <w:numPr>
+        <w:ilvl w:val="5"/>
+        <w:numId w:val="28"/>
+      </w:numPr>
+      <w:spacing w:before="240"/>
+    </w:pPr>
+    <w:rPr>
+      <w:b/>
+    </w:rPr>
+  </w:style>
+  <w:style w:type="paragraph" w:styleId="Footer">
+    <w:name w:val="footer"/>
+    <w:basedOn w:val="Normal"/>
+    <w:link w:val="FooterChar"/>
+    <w:uiPriority w:val="99"/>
+    <w:semiHidden/>
+    <w:rsid w:val="003E3D12"/>
+    <w:pPr>
+      <w:tabs>
+        <w:tab w:val="center" w:pos="4513"/>
+        <w:tab w:val="right" w:pos="9026"/>
+      </w:tabs>
+      <w:spacing w:after="0" w:line="240" w:lineRule="auto"/>
+    </w:pPr>
+    <w:rPr>
+      <w:sz w:val="20"/>
+    </w:rPr>
+  </w:style>
+  <w:style w:type="character" w:customStyle="1" w:styleId="FooterChar">
+    <w:name w:val="Footer Char"/>
+    <w:basedOn w:val="DefaultParagraphFont"/>
+    <w:link w:val="Footer"/>
+    <w:uiPriority w:val="99"/>
+    <w:semiHidden/>
+    <w:rsid w:val="003E3D12"/>
+    <w:rPr>
+      <w:rFonts w:ascii="Segoe UI" w:hAnsi="Segoe UI"/>
+      <w:color w:val="2C2825" w:themeColor="text1"/>
+      <w:sz w:val="20"/>
+      <w:szCs w:val="22"/>
+      <w:lang w:val="en-GB"/>
+    </w:rPr>
+  </w:style>
+  <w:style w:type="character" w:customStyle="1" w:styleId="FooterBold">
+    <w:name w:val="FooterBold"/>
+    <w:basedOn w:val="DefaultParagraphFont"/>
+    <w:uiPriority w:val="23"/>
+    <w:qFormat/>
+    <w:rsid w:val="003E3D12"/>
+    <w:rPr>
+      <w:b/>
+    </w:rPr>
+  </w:style>
+  <w:style w:type="paragraph" w:customStyle="1" w:styleId="FooterFileName">
+    <w:name w:val="FooterFileName"/>
+    <w:basedOn w:val="Footer"/>
+    <w:uiPriority w:val="23"/>
+    <w:qFormat/>
+    <w:rsid w:val="003E3D12"/>
+    <w:pPr>
+      <w:spacing w:before="60"/>
+    </w:pPr>
+    <w:rPr>
+      <w:color w:val="FFFFFF"/>
+      <w:sz w:val="16"/>
+    </w:rPr>
+  </w:style>
+  <w:style w:type="paragraph" w:customStyle="1" w:styleId="FooterPandC">
+    <w:name w:val="FooterPandC"/>
+    <w:basedOn w:val="Footer"/>
+    <w:uiPriority w:val="23"/>
+    <w:qFormat/>
+    <w:rsid w:val="003E3D12"/>
+    <w:pPr>
+      <w:spacing w:after="60"/>
+    </w:pPr>
+    <w:rPr>
+      <w:sz w:val="18"/>
+    </w:rPr>
+  </w:style>
+  <w:style w:type="paragraph" w:customStyle="1" w:styleId="FooterPgNo">
+    <w:name w:val="FooterPgNo"/>
+    <w:basedOn w:val="Footer"/>
+    <w:uiPriority w:val="38"/>
+    <w:semiHidden/>
+    <w:qFormat/>
+    <w:rsid w:val="003E3D12"/>
+    <w:pPr>
+      <w:jc w:val="right"/>
+    </w:pPr>
+  </w:style>
+  <w:style w:type="paragraph" w:styleId="Header">
+    <w:name w:val="header"/>
+    <w:basedOn w:val="Normal"/>
+    <w:link w:val="HeaderChar"/>
+    <w:uiPriority w:val="99"/>
+    <w:semiHidden/>
+    <w:rsid w:val="003E3D12"/>
+    <w:pPr>
+      <w:tabs>
+        <w:tab w:val="center" w:pos="4513"/>
+        <w:tab w:val="right" w:pos="9026"/>
+      </w:tabs>
+      <w:spacing w:after="0" w:line="240" w:lineRule="auto"/>
+    </w:pPr>
+  </w:style>
+  <w:style w:type="character" w:customStyle="1" w:styleId="HeaderChar">
+    <w:name w:val="Header Char"/>
+    <w:basedOn w:val="DefaultParagraphFont"/>
+    <w:link w:val="Header"/>
+    <w:uiPriority w:val="99"/>
+    <w:semiHidden/>
+    <w:rsid w:val="003E3D12"/>
+    <w:rPr>
+      <w:rFonts w:ascii="Segoe UI" w:hAnsi="Segoe UI"/>
+      <w:color w:val="2C2825" w:themeColor="text1"/>
+      <w:sz w:val="22"/>
+      <w:szCs w:val="22"/>
+      <w:lang w:val="en-GB"/>
+    </w:rPr>
+  </w:style>
+  <w:style w:type="character" w:customStyle="1" w:styleId="Heading1Char">
+    <w:name w:val="Heading 1 Char"/>
+    <w:basedOn w:val="DefaultParagraphFont"/>
+    <w:link w:val="Heading1"/>
+    <w:rsid w:val="003E3D12"/>
+    <w:rPr>
+      <w:rFonts w:ascii="Segoe UI" w:eastAsiaTheme="majorEastAsia" w:hAnsi="Segoe UI" w:cstheme="majorBidi"/>
+      <w:b/>
+      <w:color w:val="2C2825" w:themeColor="text1"/>
+      <w:sz w:val="48"/>
+      <w:szCs w:val="32"/>
+      <w:shd w:val="clear" w:color="auto" w:fill="FFFFFF"/>
+      <w:lang w:val="en-GB"/>
+    </w:rPr>
+  </w:style>
+  <w:style w:type="paragraph" w:customStyle="1" w:styleId="Heading1NoTOC">
+    <w:name w:val="Heading 1NoTOC"/>
+    <w:basedOn w:val="Heading1"/>
+    <w:uiPriority w:val="37"/>
+    <w:qFormat/>
+    <w:rsid w:val="003E3D12"/>
+    <w:pPr>
+      <w:framePr w:wrap="around"/>
+    </w:pPr>
+  </w:style>
+  <w:style w:type="paragraph" w:customStyle="1" w:styleId="Heading1Numb">
+    <w:name w:val="Heading 1Numb"/>
+    <w:basedOn w:val="Heading1"/>
+    <w:next w:val="Normal"/>
+    <w:uiPriority w:val="1"/>
+    <w:qFormat/>
+    <w:rsid w:val="003E3D12"/>
+    <w:pPr>
+      <w:framePr w:wrap="around"/>
+      <w:numPr>
+        <w:numId w:val="28"/>
+      </w:numPr>
+    </w:pPr>
+  </w:style>
+  <w:style w:type="character" w:customStyle="1" w:styleId="Heading2Char">
+    <w:name w:val="Heading 2 Char"/>
+    <w:basedOn w:val="DefaultParagraphFont"/>
+    <w:link w:val="Heading2"/>
+    <w:rsid w:val="003E3D12"/>
+    <w:rPr>
+      <w:rFonts w:ascii="Segoe UI" w:eastAsiaTheme="majorEastAsia" w:hAnsi="Segoe UI" w:cstheme="majorBidi"/>
+      <w:b/>
+      <w:color w:val="2C2825" w:themeColor="text1"/>
+      <w:sz w:val="30"/>
+      <w:szCs w:val="26"/>
+      <w:lang w:val="en-GB"/>
+    </w:rPr>
+  </w:style>
+  <w:style w:type="paragraph" w:customStyle="1" w:styleId="Heading2Numb">
+    <w:name w:val="Heading 2Numb"/>
+    <w:basedOn w:val="Heading2"/>
+    <w:next w:val="Normal"/>
+    <w:uiPriority w:val="1"/>
+    <w:qFormat/>
+    <w:rsid w:val="003E3D12"/>
+    <w:pPr>
+      <w:numPr>
+        <w:ilvl w:val="1"/>
+        <w:numId w:val="28"/>
+      </w:numPr>
+    </w:pPr>
+  </w:style>
+  <w:style w:type="character" w:customStyle="1" w:styleId="Heading3Char">
+    <w:name w:val="Heading 3 Char"/>
+    <w:basedOn w:val="DefaultParagraphFont"/>
+    <w:link w:val="Heading3"/>
+    <w:rsid w:val="003E3D12"/>
+    <w:rPr>
+      <w:rFonts w:ascii="Segoe UI" w:eastAsiaTheme="majorEastAsia" w:hAnsi="Segoe UI" w:cstheme="majorBidi"/>
+      <w:b/>
+      <w:color w:val="333739" w:themeColor="accent1" w:themeShade="7F"/>
+      <w:sz w:val="22"/>
+      <w:lang w:val="en-GB"/>
+    </w:rPr>
+  </w:style>
+  <w:style w:type="paragraph" w:customStyle="1" w:styleId="Heading3NoTOC">
+    <w:name w:val="Heading 3NoTOC"/>
+    <w:basedOn w:val="Heading3"/>
+    <w:uiPriority w:val="39"/>
+    <w:semiHidden/>
+    <w:qFormat/>
+    <w:rsid w:val="003E3D12"/>
+  </w:style>
+  <w:style w:type="paragraph" w:customStyle="1" w:styleId="Heading3Numb">
+    <w:name w:val="Heading 3Numb"/>
+    <w:basedOn w:val="Heading3"/>
+    <w:next w:val="Normal"/>
+    <w:uiPriority w:val="1"/>
+    <w:qFormat/>
+    <w:rsid w:val="003E3D12"/>
+    <w:pPr>
+      <w:numPr>
+        <w:ilvl w:val="2"/>
+        <w:numId w:val="28"/>
+      </w:numPr>
+    </w:pPr>
+  </w:style>
+  <w:style w:type="character" w:customStyle="1" w:styleId="Heading4Char">
+    <w:name w:val="Heading 4 Char"/>
+    <w:basedOn w:val="DefaultParagraphFont"/>
+    <w:link w:val="Heading4"/>
+    <w:rsid w:val="003E3D12"/>
+    <w:rPr>
+      <w:rFonts w:ascii="Segoe UI" w:eastAsiaTheme="majorEastAsia" w:hAnsi="Segoe UI" w:cstheme="majorBidi"/>
+      <w:i/>
+      <w:iCs/>
+      <w:color w:val="4E5356" w:themeColor="accent1" w:themeShade="BF"/>
+      <w:sz w:val="22"/>
+      <w:szCs w:val="22"/>
+      <w:lang w:val="en-GB"/>
+    </w:rPr>
+  </w:style>
+  <w:style w:type="paragraph" w:customStyle="1" w:styleId="Heading4Numb">
+    <w:name w:val="Heading 4Numb"/>
+    <w:basedOn w:val="Heading4"/>
+    <w:next w:val="Normal"/>
+    <w:uiPriority w:val="1"/>
+    <w:qFormat/>
+    <w:rsid w:val="003E3D12"/>
+    <w:pPr>
+      <w:numPr>
+        <w:ilvl w:val="3"/>
+        <w:numId w:val="28"/>
+      </w:numPr>
+    </w:pPr>
+  </w:style>
+  <w:style w:type="character" w:customStyle="1" w:styleId="Heading5Char">
+    <w:name w:val="Heading 5 Char"/>
+    <w:basedOn w:val="DefaultParagraphFont"/>
+    <w:link w:val="Heading5"/>
+    <w:uiPriority w:val="38"/>
+    <w:rsid w:val="003E3D12"/>
+    <w:rPr>
+      <w:rFonts w:asciiTheme="majorHAnsi" w:eastAsiaTheme="majorEastAsia" w:hAnsiTheme="majorHAnsi" w:cstheme="majorBidi"/>
+      <w:color w:val="4E5356" w:themeColor="accent1" w:themeShade="BF"/>
+      <w:sz w:val="22"/>
+      <w:szCs w:val="22"/>
+      <w:lang w:val="en-GB"/>
+    </w:rPr>
+  </w:style>
+  <w:style w:type="character" w:customStyle="1" w:styleId="Heading6Char">
+    <w:name w:val="Heading 6 Char"/>
+    <w:basedOn w:val="DefaultParagraphFont"/>
+    <w:link w:val="Heading6"/>
+    <w:uiPriority w:val="38"/>
+    <w:rsid w:val="003E3D12"/>
+    <w:rPr>
+      <w:rFonts w:asciiTheme="majorHAnsi" w:eastAsiaTheme="majorEastAsia" w:hAnsiTheme="majorHAnsi" w:cstheme="majorBidi"/>
+      <w:color w:val="333739" w:themeColor="accent1" w:themeShade="7F"/>
+      <w:sz w:val="22"/>
+      <w:szCs w:val="22"/>
+      <w:lang w:val="en-GB"/>
+    </w:rPr>
+  </w:style>
+  <w:style w:type="character" w:customStyle="1" w:styleId="Heading7Char">
+    <w:name w:val="Heading 7 Char"/>
+    <w:basedOn w:val="DefaultParagraphFont"/>
+    <w:link w:val="Heading7"/>
+    <w:uiPriority w:val="38"/>
+    <w:rsid w:val="003E3D12"/>
+    <w:rPr>
+      <w:rFonts w:asciiTheme="majorHAnsi" w:eastAsiaTheme="majorEastAsia" w:hAnsiTheme="majorHAnsi" w:cstheme="majorBidi"/>
+      <w:i/>
+      <w:iCs/>
+      <w:color w:val="333739" w:themeColor="accent1" w:themeShade="7F"/>
+      <w:sz w:val="22"/>
+      <w:szCs w:val="22"/>
+      <w:lang w:val="en-GB"/>
+    </w:rPr>
+  </w:style>
+  <w:style w:type="character" w:customStyle="1" w:styleId="Heading8Char">
+    <w:name w:val="Heading 8 Char"/>
+    <w:basedOn w:val="DefaultParagraphFont"/>
+    <w:link w:val="Heading8"/>
+    <w:uiPriority w:val="38"/>
+    <w:rsid w:val="003E3D12"/>
+    <w:rPr>
+      <w:rFonts w:asciiTheme="majorHAnsi" w:eastAsiaTheme="majorEastAsia" w:hAnsiTheme="majorHAnsi" w:cstheme="majorBidi"/>
+      <w:color w:val="4F4843" w:themeColor="text1" w:themeTint="D8"/>
+      <w:sz w:val="21"/>
+      <w:szCs w:val="21"/>
+      <w:lang w:val="en-GB"/>
+    </w:rPr>
+  </w:style>
+  <w:style w:type="character" w:customStyle="1" w:styleId="Heading9Char">
+    <w:name w:val="Heading 9 Char"/>
+    <w:basedOn w:val="DefaultParagraphFont"/>
+    <w:link w:val="Heading9"/>
+    <w:uiPriority w:val="38"/>
+    <w:rsid w:val="003E3D12"/>
+    <w:rPr>
+      <w:rFonts w:asciiTheme="majorHAnsi" w:eastAsiaTheme="majorEastAsia" w:hAnsiTheme="majorHAnsi" w:cstheme="majorBidi"/>
+      <w:i/>
+      <w:iCs/>
+      <w:color w:val="4F4843" w:themeColor="text1" w:themeTint="D8"/>
+      <w:sz w:val="21"/>
+      <w:szCs w:val="21"/>
+      <w:lang w:val="en-GB"/>
+    </w:rPr>
+  </w:style>
+  <w:style w:type="paragraph" w:customStyle="1" w:styleId="IndBullet1">
+    <w:name w:val="Ind Bullet 1"/>
+    <w:basedOn w:val="Normal"/>
+    <w:uiPriority w:val="7"/>
+    <w:qFormat/>
+    <w:rsid w:val="003E3D12"/>
+    <w:pPr>
+      <w:numPr>
+        <w:numId w:val="27"/>
+      </w:numPr>
+    </w:pPr>
+  </w:style>
+  <w:style w:type="paragraph" w:customStyle="1" w:styleId="IndBullet2">
+    <w:name w:val="Ind Bullet 2"/>
+    <w:basedOn w:val="Normal"/>
+    <w:uiPriority w:val="7"/>
+    <w:qFormat/>
+    <w:rsid w:val="003E3D12"/>
+    <w:pPr>
+      <w:numPr>
+        <w:ilvl w:val="1"/>
+        <w:numId w:val="27"/>
+      </w:numPr>
+    </w:pPr>
+  </w:style>
+  <w:style w:type="paragraph" w:customStyle="1" w:styleId="IndBullet3">
+    <w:name w:val="Ind Bullet 3"/>
+    <w:basedOn w:val="Normal"/>
+    <w:uiPriority w:val="7"/>
+    <w:qFormat/>
+    <w:rsid w:val="003E3D12"/>
+    <w:pPr>
+      <w:numPr>
+        <w:ilvl w:val="2"/>
+        <w:numId w:val="27"/>
+      </w:numPr>
+    </w:pPr>
+  </w:style>
+  <w:style w:type="paragraph" w:customStyle="1" w:styleId="IndFigureTitle">
+    <w:name w:val="Ind FigureTitle"/>
+    <w:basedOn w:val="FigureTitle"/>
+    <w:next w:val="Normal"/>
+    <w:uiPriority w:val="20"/>
+    <w:rsid w:val="003E3D12"/>
+    <w:pPr>
+      <w:ind w:left="2212"/>
+    </w:pPr>
+  </w:style>
+  <w:style w:type="paragraph" w:customStyle="1" w:styleId="IndNormal">
+    <w:name w:val="Ind Normal"/>
+    <w:basedOn w:val="Normal"/>
+    <w:uiPriority w:val="6"/>
+    <w:qFormat/>
+    <w:rsid w:val="003E3D12"/>
+    <w:pPr>
+      <w:ind w:left="794"/>
+    </w:pPr>
+  </w:style>
+  <w:style w:type="paragraph" w:customStyle="1" w:styleId="IndNormalIndent1">
+    <w:name w:val="Ind NormalIndent 1"/>
+    <w:basedOn w:val="Normal"/>
+    <w:uiPriority w:val="8"/>
+    <w:qFormat/>
+    <w:rsid w:val="003E3D12"/>
+    <w:pPr>
+      <w:ind w:left="1191"/>
+    </w:pPr>
+  </w:style>
+  <w:style w:type="paragraph" w:customStyle="1" w:styleId="IndNormalIndent2">
+    <w:name w:val="Ind NormalIndent 2"/>
+    <w:basedOn w:val="Normal"/>
+    <w:uiPriority w:val="8"/>
+    <w:qFormat/>
+    <w:rsid w:val="003E3D12"/>
+    <w:pPr>
+      <w:ind w:left="1588"/>
+    </w:pPr>
+  </w:style>
+  <w:style w:type="paragraph" w:customStyle="1" w:styleId="IndNormalNoSpace">
+    <w:name w:val="Ind NormalNoSpace"/>
+    <w:basedOn w:val="IndNormal"/>
+    <w:uiPriority w:val="6"/>
+    <w:qFormat/>
+    <w:rsid w:val="003E3D12"/>
+    <w:pPr>
+      <w:spacing w:after="0"/>
+    </w:pPr>
+  </w:style>
+  <w:style w:type="paragraph" w:customStyle="1" w:styleId="IndNumbList1">
+    <w:name w:val="Ind NumbList 1"/>
+    <w:basedOn w:val="Normal"/>
+    <w:uiPriority w:val="7"/>
+    <w:qFormat/>
+    <w:rsid w:val="003E3D12"/>
+    <w:pPr>
+      <w:numPr>
+        <w:ilvl w:val="3"/>
+        <w:numId w:val="27"/>
+      </w:numPr>
+    </w:pPr>
+  </w:style>
+  <w:style w:type="paragraph" w:customStyle="1" w:styleId="IndNumbList2">
+    <w:name w:val="Ind NumbList 2"/>
+    <w:basedOn w:val="Normal"/>
+    <w:uiPriority w:val="7"/>
+    <w:qFormat/>
+    <w:rsid w:val="003E3D12"/>
+    <w:pPr>
+      <w:numPr>
+        <w:ilvl w:val="4"/>
+        <w:numId w:val="27"/>
+      </w:numPr>
+    </w:pPr>
+  </w:style>
+  <w:style w:type="paragraph" w:customStyle="1" w:styleId="TableSource">
+    <w:name w:val="TableSource"/>
+    <w:basedOn w:val="Normal"/>
+    <w:next w:val="Normal"/>
+    <w:uiPriority w:val="18"/>
+    <w:qFormat/>
+    <w:rsid w:val="003E3D12"/>
+    <w:pPr>
+      <w:spacing w:before="40"/>
+    </w:pPr>
+    <w:rPr>
+      <w:i/>
+    </w:rPr>
+  </w:style>
+  <w:style w:type="paragraph" w:customStyle="1" w:styleId="IndTableSource">
+    <w:name w:val="Ind TableSource"/>
+    <w:basedOn w:val="TableSource"/>
+    <w:next w:val="IndNormal"/>
+    <w:uiPriority w:val="19"/>
+    <w:qFormat/>
+    <w:rsid w:val="003E3D12"/>
+    <w:pPr>
+      <w:ind w:left="794"/>
+    </w:pPr>
+  </w:style>
+  <w:style w:type="paragraph" w:customStyle="1" w:styleId="TableTitle">
+    <w:name w:val="TableTitle"/>
+    <w:basedOn w:val="Normal"/>
+    <w:next w:val="Normal"/>
+    <w:uiPriority w:val="14"/>
+    <w:qFormat/>
+    <w:rsid w:val="003E3D12"/>
+    <w:pPr>
+      <w:keepNext/>
+      <w:keepLines/>
+      <w:numPr>
+        <w:ilvl w:val="4"/>
+        <w:numId w:val="28"/>
+      </w:numPr>
+      <w:spacing w:before="240"/>
+    </w:pPr>
+    <w:rPr>
+      <w:b/>
+    </w:rPr>
+  </w:style>
+  <w:style w:type="paragraph" w:customStyle="1" w:styleId="IndTableTitle">
+    <w:name w:val="Ind TableTitle"/>
+    <w:basedOn w:val="TableTitle"/>
+    <w:next w:val="IndNormal"/>
+    <w:uiPriority w:val="19"/>
+    <w:qFormat/>
+    <w:rsid w:val="003E3D12"/>
+    <w:pPr>
+      <w:ind w:left="2212"/>
+    </w:pPr>
+  </w:style>
+  <w:style w:type="paragraph" w:customStyle="1" w:styleId="NormalIndent1">
+    <w:name w:val="NormalIndent 1"/>
+    <w:basedOn w:val="Normal"/>
+    <w:uiPriority w:val="3"/>
+    <w:qFormat/>
+    <w:rsid w:val="003E3D12"/>
+    <w:pPr>
+      <w:ind w:left="397"/>
+    </w:pPr>
+  </w:style>
+  <w:style w:type="paragraph" w:customStyle="1" w:styleId="NormalIndent2">
+    <w:name w:val="NormalIndent 2"/>
+    <w:basedOn w:val="Normal"/>
+    <w:uiPriority w:val="3"/>
+    <w:qFormat/>
+    <w:rsid w:val="003E3D12"/>
+    <w:pPr>
+      <w:ind w:left="794"/>
+    </w:pPr>
+  </w:style>
+  <w:style w:type="paragraph" w:customStyle="1" w:styleId="NormalNoSpace">
+    <w:name w:val="NormalNoSpace"/>
+    <w:basedOn w:val="Normal"/>
+    <w:uiPriority w:val="1"/>
+    <w:qFormat/>
+    <w:rsid w:val="003E3D12"/>
+    <w:pPr>
+      <w:spacing w:after="0"/>
+    </w:pPr>
+  </w:style>
+  <w:style w:type="paragraph" w:customStyle="1" w:styleId="NumbList1">
+    <w:name w:val="NumbList 1"/>
+    <w:basedOn w:val="Normal"/>
+    <w:uiPriority w:val="2"/>
+    <w:qFormat/>
+    <w:rsid w:val="003E3D12"/>
+    <w:pPr>
+      <w:numPr>
+        <w:ilvl w:val="3"/>
+        <w:numId w:val="26"/>
+      </w:numPr>
+    </w:pPr>
+  </w:style>
+  <w:style w:type="paragraph" w:customStyle="1" w:styleId="NumbList2">
+    <w:name w:val="NumbList 2"/>
+    <w:basedOn w:val="Normal"/>
+    <w:uiPriority w:val="2"/>
+    <w:qFormat/>
+    <w:rsid w:val="003E3D12"/>
+    <w:pPr>
+      <w:numPr>
+        <w:ilvl w:val="4"/>
+        <w:numId w:val="26"/>
+      </w:numPr>
+    </w:pPr>
+  </w:style>
+  <w:style w:type="numbering" w:customStyle="1" w:styleId="NumbLstAnnex">
+    <w:name w:val="NumbLstAnnex"/>
+    <w:uiPriority w:val="99"/>
+    <w:rsid w:val="003E3D12"/>
+    <w:pPr>
+      <w:numPr>
+        <w:numId w:val="2"/>
+      </w:numPr>
+    </w:pPr>
+  </w:style>
+  <w:style w:type="numbering" w:customStyle="1" w:styleId="NumbLstBox">
+    <w:name w:val="NumbLstBox"/>
+    <w:uiPriority w:val="99"/>
+    <w:rsid w:val="003E3D12"/>
+    <w:pPr>
+      <w:numPr>
+        <w:numId w:val="5"/>
+      </w:numPr>
+    </w:pPr>
+  </w:style>
+  <w:style w:type="numbering" w:customStyle="1" w:styleId="NumbLstBullets">
+    <w:name w:val="NumbLstBullets"/>
+    <w:uiPriority w:val="99"/>
+    <w:rsid w:val="003E3D12"/>
+    <w:pPr>
+      <w:numPr>
+        <w:numId w:val="26"/>
+      </w:numPr>
+    </w:pPr>
+  </w:style>
+  <w:style w:type="numbering" w:customStyle="1" w:styleId="NumbLstIndBullet">
+    <w:name w:val="NumbLstIndBullet"/>
+    <w:uiPriority w:val="99"/>
+    <w:rsid w:val="003E3D12"/>
+    <w:pPr>
+      <w:numPr>
+        <w:numId w:val="27"/>
+      </w:numPr>
+    </w:pPr>
+  </w:style>
+  <w:style w:type="numbering" w:customStyle="1" w:styleId="NumbLstMain">
+    <w:name w:val="NumbLstMain"/>
+    <w:uiPriority w:val="99"/>
+    <w:rsid w:val="003E3D12"/>
+    <w:pPr>
+      <w:numPr>
+        <w:numId w:val="9"/>
+      </w:numPr>
+    </w:pPr>
+  </w:style>
+  <w:style w:type="numbering" w:customStyle="1" w:styleId="NumbLstTableBullet">
+    <w:name w:val="NumbLstTableBullet"/>
+    <w:uiPriority w:val="99"/>
+    <w:rsid w:val="003E3D12"/>
+    <w:pPr>
+      <w:numPr>
+        <w:numId w:val="29"/>
+      </w:numPr>
+    </w:pPr>
+  </w:style>
+  <w:style w:type="character" w:styleId="PlaceholderText">
+    <w:name w:val="Placeholder Text"/>
+    <w:basedOn w:val="DefaultParagraphFont"/>
+    <w:uiPriority w:val="99"/>
+    <w:semiHidden/>
+    <w:rsid w:val="003E3D12"/>
+    <w:rPr>
+      <w:color w:val="808080"/>
+    </w:rPr>
+  </w:style>
+  <w:style w:type="paragraph" w:styleId="Quote">
+    <w:name w:val="Quote"/>
+    <w:basedOn w:val="Normal"/>
+    <w:next w:val="Normal"/>
+    <w:link w:val="QuoteChar"/>
+    <w:uiPriority w:val="21"/>
+    <w:qFormat/>
+    <w:rsid w:val="003E3D12"/>
+    <w:pPr>
+      <w:keepNext/>
+    </w:pPr>
+    <w:rPr>
+      <w:i/>
+      <w:iCs/>
+      <w:color w:val="686F73" w:themeColor="text2"/>
+      <w:sz w:val="32"/>
+    </w:rPr>
+  </w:style>
+  <w:style w:type="character" w:customStyle="1" w:styleId="QuoteChar">
+    <w:name w:val="Quote Char"/>
+    <w:basedOn w:val="DefaultParagraphFont"/>
+    <w:link w:val="Quote"/>
+    <w:uiPriority w:val="21"/>
+    <w:rsid w:val="003E3D12"/>
+    <w:rPr>
+      <w:rFonts w:ascii="Segoe UI" w:hAnsi="Segoe UI"/>
+      <w:i/>
+      <w:iCs/>
+      <w:color w:val="686F73" w:themeColor="text2"/>
+      <w:sz w:val="32"/>
+      <w:szCs w:val="22"/>
+      <w:lang w:val="en-GB"/>
+    </w:rPr>
+  </w:style>
+  <w:style w:type="paragraph" w:customStyle="1" w:styleId="QuoteHeading">
+    <w:name w:val="QuoteHeading"/>
+    <w:basedOn w:val="Quote"/>
+    <w:uiPriority w:val="21"/>
+    <w:qFormat/>
+    <w:rsid w:val="003E3D12"/>
+    <w:pPr>
+      <w:spacing w:before="80" w:after="80"/>
+    </w:pPr>
+    <w:rPr>
+      <w:b/>
+      <w:i w:val="0"/>
+      <w:color w:val="2C2825" w:themeColor="text1"/>
+      <w:sz w:val="22"/>
+    </w:rPr>
+  </w:style>
+  <w:style w:type="paragraph" w:customStyle="1" w:styleId="Reference">
+    <w:name w:val="Reference"/>
+    <w:basedOn w:val="Normal"/>
+    <w:uiPriority w:val="38"/>
+    <w:semiHidden/>
+    <w:qFormat/>
+    <w:rsid w:val="003E3D12"/>
+    <w:pPr>
+      <w:spacing w:after="120"/>
+    </w:pPr>
+    <w:rPr>
+      <w:rFonts w:eastAsia="Times New Roman" w:cs="Arial"/>
+      <w:noProof/>
+      <w:sz w:val="20"/>
+      <w:szCs w:val="20"/>
+      <w:lang w:eastAsia="en-GB"/>
+    </w:rPr>
+  </w:style>
+  <w:style w:type="table" w:styleId="TableGrid">
+    <w:name w:val="Table Grid"/>
+    <w:basedOn w:val="TableNormal"/>
+    <w:uiPriority w:val="39"/>
+    <w:rsid w:val="003E3D12"/>
+    <w:pPr>
+      <w:spacing w:after="0"/>
+    </w:pPr>
+    <w:rPr>
+      <w:sz w:val="22"/>
+      <w:szCs w:val="22"/>
+      <w:lang w:val="en-GB"/>
+    </w:rPr>
+    <w:tblPr>
+      <w:tblBorders>
+        <w:top w:val="single" w:sz="4" w:space="0" w:color="auto"/>
+        <w:left w:val="single" w:sz="4" w:space="0" w:color="auto"/>
+        <w:bottom w:val="single" w:sz="4" w:space="0" w:color="auto"/>
+        <w:right w:val="single" w:sz="4" w:space="0" w:color="auto"/>
+        <w:insideH w:val="single" w:sz="4" w:space="0" w:color="auto"/>
+        <w:insideV w:val="single" w:sz="4" w:space="0" w:color="auto"/>
+      </w:tblBorders>
+    </w:tblPr>
+  </w:style>
+  <w:style w:type="paragraph" w:customStyle="1" w:styleId="TableBullet1">
+    <w:name w:val="TableBullet 1"/>
+    <w:basedOn w:val="Normal"/>
+    <w:uiPriority w:val="17"/>
+    <w:qFormat/>
+    <w:rsid w:val="003E3D12"/>
+    <w:pPr>
+      <w:numPr>
+        <w:numId w:val="33"/>
+      </w:numPr>
+      <w:spacing w:before="40" w:after="40"/>
+      <w:ind w:right="113"/>
+    </w:pPr>
+  </w:style>
+  <w:style w:type="paragraph" w:customStyle="1" w:styleId="TableBullet2">
+    <w:name w:val="TableBullet 2"/>
+    <w:basedOn w:val="Normal"/>
+    <w:uiPriority w:val="17"/>
+    <w:qFormat/>
+    <w:rsid w:val="003E3D12"/>
+    <w:pPr>
+      <w:numPr>
+        <w:ilvl w:val="1"/>
+        <w:numId w:val="33"/>
+      </w:numPr>
+      <w:spacing w:before="40" w:after="40"/>
+      <w:ind w:right="113"/>
+    </w:pPr>
+  </w:style>
+  <w:style w:type="paragraph" w:customStyle="1" w:styleId="TableText">
+    <w:name w:val="TableText"/>
+    <w:basedOn w:val="Normal"/>
+    <w:uiPriority w:val="16"/>
+    <w:qFormat/>
+    <w:rsid w:val="003E3D12"/>
+    <w:pPr>
+      <w:spacing w:before="40" w:after="40" w:line="240" w:lineRule="auto"/>
+      <w:ind w:left="113" w:right="113"/>
+    </w:pPr>
+  </w:style>
+  <w:style w:type="paragraph" w:customStyle="1" w:styleId="TableHeading">
+    <w:name w:val="TableHeading"/>
+    <w:basedOn w:val="TableText"/>
+    <w:uiPriority w:val="15"/>
+    <w:qFormat/>
+    <w:rsid w:val="003E3D12"/>
+    <w:rPr>
+      <w:b/>
+      <w:color w:val="auto"/>
+    </w:rPr>
+  </w:style>
+  <w:style w:type="paragraph" w:customStyle="1" w:styleId="TableHeadingRight">
+    <w:name w:val="TableHeadingRight"/>
+    <w:basedOn w:val="TableHeading"/>
+    <w:uiPriority w:val="15"/>
+    <w:qFormat/>
+    <w:rsid w:val="003E3D12"/>
+    <w:pPr>
+      <w:jc w:val="right"/>
+    </w:pPr>
+  </w:style>
+  <w:style w:type="paragraph" w:customStyle="1" w:styleId="TableNumbList1">
+    <w:name w:val="TableNumbList 1"/>
+    <w:basedOn w:val="Normal"/>
+    <w:uiPriority w:val="17"/>
+    <w:qFormat/>
+    <w:rsid w:val="003E3D12"/>
+    <w:pPr>
+      <w:numPr>
+        <w:ilvl w:val="2"/>
+        <w:numId w:val="33"/>
+      </w:numPr>
+      <w:spacing w:before="40" w:after="40"/>
+      <w:ind w:right="113"/>
+    </w:pPr>
+  </w:style>
+  <w:style w:type="paragraph" w:customStyle="1" w:styleId="TableNumbList2">
+    <w:name w:val="TableNumbList 2"/>
+    <w:basedOn w:val="Normal"/>
+    <w:uiPriority w:val="17"/>
+    <w:qFormat/>
+    <w:rsid w:val="003E3D12"/>
+    <w:pPr>
+      <w:numPr>
+        <w:ilvl w:val="3"/>
+        <w:numId w:val="33"/>
+      </w:numPr>
+      <w:spacing w:before="40" w:after="40"/>
+      <w:ind w:right="113"/>
+    </w:pPr>
+  </w:style>
+  <w:style w:type="paragraph" w:customStyle="1" w:styleId="TableTextRight">
+    <w:name w:val="TableTextRight"/>
+    <w:basedOn w:val="TableText"/>
+    <w:uiPriority w:val="16"/>
+    <w:qFormat/>
+    <w:rsid w:val="003E3D12"/>
+    <w:pPr>
+      <w:jc w:val="right"/>
+    </w:pPr>
+  </w:style>
+  <w:style w:type="paragraph" w:customStyle="1" w:styleId="TableTextRightNeg">
+    <w:name w:val="TableTextRightNeg"/>
+    <w:basedOn w:val="TableTextRight"/>
+    <w:uiPriority w:val="16"/>
+    <w:qFormat/>
+    <w:rsid w:val="003E3D12"/>
+    <w:pPr>
+      <w:ind w:right="57"/>
+    </w:pPr>
+  </w:style>
+  <w:style w:type="paragraph" w:customStyle="1" w:styleId="TableTotal">
+    <w:name w:val="TableTotal"/>
+    <w:basedOn w:val="TableText"/>
+    <w:uiPriority w:val="16"/>
+    <w:qFormat/>
+    <w:rsid w:val="003E3D12"/>
+    <w:rPr>
+      <w:b/>
+    </w:rPr>
+  </w:style>
+  <w:style w:type="paragraph" w:customStyle="1" w:styleId="TableTotalRight">
+    <w:name w:val="TableTotalRight"/>
+    <w:basedOn w:val="TableTotal"/>
+    <w:uiPriority w:val="16"/>
+    <w:qFormat/>
+    <w:rsid w:val="003E3D12"/>
+    <w:pPr>
+      <w:jc w:val="right"/>
+    </w:pPr>
+  </w:style>
+  <w:style w:type="paragraph" w:customStyle="1" w:styleId="TableTotalRightNeg">
+    <w:name w:val="TableTotalRightNeg"/>
+    <w:basedOn w:val="TableTotalRight"/>
+    <w:uiPriority w:val="16"/>
+    <w:qFormat/>
+    <w:rsid w:val="003E3D12"/>
+    <w:pPr>
+      <w:ind w:right="28"/>
+    </w:pPr>
   </w:style>
   <w:style w:type="paragraph" w:styleId="TOC1">
     <w:name w:val="toc 1"/>
@@ -1866,11 +4308,16 @@
     <w:next w:val="Normal"/>
     <w:autoRedefine/>
     <w:uiPriority w:val="39"/>
-    <w:unhideWhenUsed/>
-    <w:rsid w:val="00C33E5C"/>
-    <w:pPr>
-      <w:spacing w:after="100"/>
-    </w:pPr>
+    <w:rsid w:val="003E3D12"/>
+    <w:pPr>
+      <w:tabs>
+        <w:tab w:val="right" w:leader="dot" w:pos="9639"/>
+      </w:tabs>
+      <w:spacing w:before="160" w:after="100"/>
+    </w:pPr>
+    <w:rPr>
+      <w:b/>
+    </w:rPr>
   </w:style>
   <w:style w:type="paragraph" w:styleId="TOC2">
     <w:name w:val="toc 2"/>
@@ -1878,11 +4325,78 @@
     <w:next w:val="Normal"/>
     <w:autoRedefine/>
     <w:uiPriority w:val="39"/>
-    <w:unhideWhenUsed/>
-    <w:rsid w:val="00C33E5C"/>
-    <w:pPr>
+    <w:rsid w:val="003E3D12"/>
+    <w:pPr>
+      <w:tabs>
+        <w:tab w:val="right" w:leader="dot" w:pos="9639"/>
+      </w:tabs>
       <w:spacing w:after="100"/>
-      <w:ind w:left="240"/>
+      <w:ind w:left="340"/>
+    </w:pPr>
+  </w:style>
+  <w:style w:type="paragraph" w:styleId="TOC3">
+    <w:name w:val="toc 3"/>
+    <w:basedOn w:val="Normal"/>
+    <w:next w:val="Normal"/>
+    <w:autoRedefine/>
+    <w:uiPriority w:val="39"/>
+    <w:rsid w:val="003E3D12"/>
+    <w:pPr>
+      <w:tabs>
+        <w:tab w:val="right" w:leader="dot" w:pos="9639"/>
+      </w:tabs>
+      <w:spacing w:after="100"/>
+      <w:ind w:left="340" w:hanging="340"/>
+    </w:pPr>
+    <w:rPr>
+      <w:b/>
+    </w:rPr>
+  </w:style>
+  <w:style w:type="paragraph" w:styleId="TOC4">
+    <w:name w:val="toc 4"/>
+    <w:basedOn w:val="Normal"/>
+    <w:next w:val="Normal"/>
+    <w:autoRedefine/>
+    <w:uiPriority w:val="39"/>
+    <w:rsid w:val="003E3D12"/>
+    <w:pPr>
+      <w:tabs>
+        <w:tab w:val="left" w:pos="1320"/>
+        <w:tab w:val="right" w:leader="dot" w:pos="9639"/>
+      </w:tabs>
+      <w:spacing w:after="100"/>
+      <w:ind w:left="1020" w:right="113" w:hanging="680"/>
+    </w:pPr>
+  </w:style>
+  <w:style w:type="paragraph" w:styleId="TOC5">
+    <w:name w:val="toc 5"/>
+    <w:basedOn w:val="Normal"/>
+    <w:next w:val="Normal"/>
+    <w:autoRedefine/>
+    <w:uiPriority w:val="39"/>
+    <w:rsid w:val="003E3D12"/>
+    <w:pPr>
+      <w:tabs>
+        <w:tab w:val="left" w:pos="1134"/>
+        <w:tab w:val="right" w:leader="dot" w:pos="9639"/>
+      </w:tabs>
+      <w:spacing w:before="160" w:after="100"/>
+      <w:ind w:left="1134" w:hanging="1134"/>
+    </w:pPr>
+    <w:rPr>
+      <w:b/>
+    </w:rPr>
+  </w:style>
+  <w:style w:type="paragraph" w:styleId="TOC6">
+    <w:name w:val="toc 6"/>
+    <w:basedOn w:val="Normal"/>
+    <w:next w:val="Normal"/>
+    <w:autoRedefine/>
+    <w:uiPriority w:val="39"/>
+    <w:rsid w:val="003E3D12"/>
+    <w:pPr>
+      <w:spacing w:after="100"/>
+      <w:ind w:left="680"/>
     </w:pPr>
   </w:style>
   <w:style w:type="character" w:styleId="UnresolvedMention">
@@ -1891,104 +4405,67 @@
     <w:uiPriority w:val="99"/>
     <w:semiHidden/>
     <w:unhideWhenUsed/>
-    <w:rsid w:val="009C0AD8"/>
+    <w:rsid w:val="003E3D12"/>
     <w:rPr>
       <w:color w:val="605E5C"/>
       <w:shd w:val="clear" w:color="auto" w:fill="E1DFDD"/>
     </w:rPr>
   </w:style>
-  <w:style w:type="paragraph" w:styleId="Header">
-    <w:name w:val="header"/>
-    <w:basedOn w:val="Normal"/>
-    <w:link w:val="HeaderChar"/>
-    <w:unhideWhenUsed/>
-    <w:rsid w:val="002A2CF1"/>
-    <w:pPr>
-      <w:tabs>
-        <w:tab w:val="center" w:pos="4513"/>
-        <w:tab w:val="right" w:pos="9026"/>
-      </w:tabs>
-      <w:spacing w:after="0"/>
-    </w:pPr>
-  </w:style>
-  <w:style w:type="character" w:customStyle="1" w:styleId="HeaderChar">
-    <w:name w:val="Header Char"/>
+  <w:style w:type="character" w:customStyle="1" w:styleId="BodyTextChar">
+    <w:name w:val="Body Text Char"/>
     <w:basedOn w:val="DefaultParagraphFont"/>
-    <w:link w:val="Header"/>
-    <w:rsid w:val="002A2CF1"/>
-  </w:style>
-  <w:style w:type="paragraph" w:styleId="Footer">
-    <w:name w:val="footer"/>
-    <w:basedOn w:val="Normal"/>
-    <w:link w:val="FooterChar"/>
-    <w:uiPriority w:val="99"/>
-    <w:unhideWhenUsed/>
-    <w:rsid w:val="001C770E"/>
-    <w:pPr>
-      <w:tabs>
-        <w:tab w:val="center" w:pos="4513"/>
-        <w:tab w:val="right" w:pos="9026"/>
-      </w:tabs>
-      <w:spacing w:after="0"/>
-    </w:pPr>
-    <w:rPr>
-      <w:color w:val="919A9A" w:themeColor="accent4" w:themeTint="99"/>
-      <w:sz w:val="20"/>
-    </w:rPr>
-  </w:style>
-  <w:style w:type="character" w:customStyle="1" w:styleId="FooterChar">
-    <w:name w:val="Footer Char"/>
-    <w:basedOn w:val="DefaultParagraphFont"/>
-    <w:link w:val="Footer"/>
-    <w:uiPriority w:val="99"/>
-    <w:rsid w:val="001C770E"/>
-    <w:rPr>
-      <w:color w:val="919A9A" w:themeColor="accent4" w:themeTint="99"/>
-      <w:sz w:val="20"/>
+    <w:link w:val="BodyText"/>
+    <w:rsid w:val="002661BE"/>
+    <w:rPr>
+      <w:rFonts w:ascii="Segoe UI" w:hAnsi="Segoe UI"/>
+      <w:color w:val="2C2825" w:themeColor="text1"/>
+      <w:sz w:val="22"/>
+      <w:szCs w:val="22"/>
+      <w:lang w:val="en-GB"/>
     </w:rPr>
   </w:style>
 </w:styles>
 </file>
 
 <file path=word/theme/theme1.xml><?xml version="1.0" encoding="utf-8"?>
-<a:theme xmlns:a="http://schemas.openxmlformats.org/drawingml/2006/main" name="strategyUnit">
+<a:theme xmlns:a="http://schemas.openxmlformats.org/drawingml/2006/main" name="Office Theme">
   <a:themeElements>
-    <a:clrScheme name="strategyUnit">
+    <a:clrScheme name="Strategy Unit">
       <a:dk1>
         <a:srgbClr val="2C2825"/>
       </a:dk1>
       <a:lt1>
-        <a:srgbClr val="F8BE05"/>
+        <a:srgbClr val="FFFFFF"/>
       </a:lt1>
       <a:dk2>
-        <a:srgbClr val="2C2825"/>
+        <a:srgbClr val="686F73"/>
       </a:dk2>
       <a:lt2>
-        <a:srgbClr val="FFFFFE"/>
+        <a:srgbClr val="F8BF07"/>
       </a:lt2>
       <a:accent1>
-        <a:srgbClr val="F9BF07"/>
+        <a:srgbClr val="686F73"/>
       </a:accent1>
       <a:accent2>
-        <a:srgbClr val="5881C1"/>
+        <a:srgbClr val="F8BF07"/>
       </a:accent2>
       <a:accent3>
-        <a:srgbClr val="EC6555"/>
+        <a:srgbClr val="587FC1"/>
       </a:accent3>
       <a:accent4>
-        <a:srgbClr val="4C5353"/>
+        <a:srgbClr val="EC6555"/>
       </a:accent4>
       <a:accent5>
-        <a:srgbClr val="899FC0"/>
+        <a:srgbClr val="FCE59B"/>
       </a:accent5>
       <a:accent6>
-        <a:srgbClr val="E99289"/>
+        <a:srgbClr val="A3A8AC"/>
       </a:accent6>
       <a:hlink>
-        <a:srgbClr val="5881C1"/>
+        <a:srgbClr val="0563C1"/>
       </a:hlink>
       <a:folHlink>
-        <a:srgbClr val="5881C1"/>
+        <a:srgbClr val="954F72"/>
       </a:folHlink>
     </a:clrScheme>
     <a:fontScheme name="strategyUnit">
@@ -2012,93 +4489,106 @@
           <a:gsLst>
             <a:gs pos="0">
               <a:schemeClr val="phClr">
-                <a:lumMod val="110000"/>
-                <a:satMod val="105000"/>
-                <a:tint val="67000"/>
+                <a:tint val="50000"/>
+                <a:satMod val="300000"/>
               </a:schemeClr>
             </a:gs>
-            <a:gs pos="50000">
+            <a:gs pos="35000">
               <a:schemeClr val="phClr">
-                <a:lumMod val="105000"/>
-                <a:satMod val="103000"/>
-                <a:tint val="73000"/>
+                <a:tint val="37000"/>
+                <a:satMod val="300000"/>
               </a:schemeClr>
             </a:gs>
             <a:gs pos="100000">
               <a:schemeClr val="phClr">
-                <a:lumMod val="105000"/>
-                <a:satMod val="109000"/>
-                <a:tint val="81000"/>
+                <a:tint val="15000"/>
+                <a:satMod val="350000"/>
               </a:schemeClr>
             </a:gs>
           </a:gsLst>
-          <a:lin ang="5400000" scaled="0"/>
+          <a:lin ang="16200000" scaled="1"/>
         </a:gradFill>
         <a:gradFill rotWithShape="1">
           <a:gsLst>
             <a:gs pos="0">
               <a:schemeClr val="phClr">
-                <a:satMod val="103000"/>
-                <a:lumMod val="102000"/>
-                <a:tint val="94000"/>
-              </a:schemeClr>
-            </a:gs>
-            <a:gs pos="50000">
-              <a:schemeClr val="phClr">
-                <a:satMod val="110000"/>
-                <a:lumMod val="100000"/>
+                <a:tint val="100000"/>
                 <a:shade val="100000"/>
+                <a:satMod val="130000"/>
               </a:schemeClr>
             </a:gs>
             <a:gs pos="100000">
               <a:schemeClr val="phClr">
-                <a:lumMod val="99000"/>
-                <a:satMod val="120000"/>
-                <a:shade val="78000"/>
+                <a:tint val="50000"/>
+                <a:shade val="100000"/>
+                <a:satMod val="350000"/>
               </a:schemeClr>
             </a:gs>
           </a:gsLst>
-          <a:lin ang="5400000" scaled="0"/>
+          <a:lin ang="16200000" scaled="0"/>
         </a:gradFill>
       </a:fillStyleLst>
       <a:lnStyleLst>
-        <a:ln w="6350" cap="flat" cmpd="sng" algn="ctr">
+        <a:ln w="9525" cap="flat" cmpd="sng" algn="ctr">
+          <a:solidFill>
+            <a:schemeClr val="phClr">
+              <a:shade val="95000"/>
+              <a:satMod val="105000"/>
+            </a:schemeClr>
+          </a:solidFill>
+          <a:prstDash val="solid"/>
+        </a:ln>
+        <a:ln w="25400" cap="flat" cmpd="sng" algn="ctr">
           <a:solidFill>
             <a:schemeClr val="phClr"/>
           </a:solidFill>
           <a:prstDash val="solid"/>
-          <a:miter lim="800000"/>
         </a:ln>
-        <a:ln w="12700" cap="flat" cmpd="sng" algn="ctr">
+        <a:ln w="38100" cap="flat" cmpd="sng" algn="ctr">
           <a:solidFill>
             <a:schemeClr val="phClr"/>
           </a:solidFill>
           <a:prstDash val="solid"/>
-          <a:miter lim="800000"/>
-        </a:ln>
-        <a:ln w="19050" cap="flat" cmpd="sng" algn="ctr">
-          <a:solidFill>
-            <a:schemeClr val="phClr"/>
-          </a:solidFill>
-          <a:prstDash val="solid"/>
-          <a:miter lim="800000"/>
         </a:ln>
       </a:lnStyleLst>
       <a:effectStyleLst>
         <a:effectStyle>
-          <a:effectLst/>
-        </a:effectStyle>
-        <a:effectStyle>
-          <a:effectLst/>
+          <a:effectLst>
+            <a:outerShdw blurRad="40000" dist="20000" dir="5400000" rotWithShape="0">
+              <a:srgbClr val="000000">
+                <a:alpha val="38000"/>
+              </a:srgbClr>
+            </a:outerShdw>
+          </a:effectLst>
         </a:effectStyle>
         <a:effectStyle>
           <a:effectLst>
-            <a:outerShdw blurRad="57150" dist="19050" dir="5400000" algn="ctr" rotWithShape="0">
+            <a:outerShdw blurRad="40000" dist="23000" dir="5400000" rotWithShape="0">
               <a:srgbClr val="000000">
-                <a:alpha val="63000"/>
+                <a:alpha val="35000"/>
               </a:srgbClr>
             </a:outerShdw>
           </a:effectLst>
+        </a:effectStyle>
+        <a:effectStyle>
+          <a:effectLst>
+            <a:outerShdw blurRad="40000" dist="23000" dir="5400000" rotWithShape="0">
+              <a:srgbClr val="000000">
+                <a:alpha val="35000"/>
+              </a:srgbClr>
+            </a:outerShdw>
+          </a:effectLst>
+          <a:scene3d>
+            <a:camera prst="orthographicFront">
+              <a:rot lat="0" lon="0" rev="0"/>
+            </a:camera>
+            <a:lightRig rig="threePt" dir="t">
+              <a:rot lat="0" lon="0" rev="1200000"/>
+            </a:lightRig>
+          </a:scene3d>
+          <a:sp3d>
+            <a:bevelT w="63500" h="25400"/>
+          </a:sp3d>
         </a:effectStyle>
       </a:effectStyleLst>
       <a:bgFillStyleLst>
@@ -2155,25 +4645,9 @@
   </a:themeElements>
   <a:objectDefaults>
     <a:spDef>
-      <a:spPr>
-        <a:solidFill>
-          <a:schemeClr val="bg1"/>
-        </a:solidFill>
-        <a:ln w="47625">
-          <a:noFill/>
-        </a:ln>
-      </a:spPr>
-      <a:bodyPr rot="0" spcFirstLastPara="0" vertOverflow="overflow" horzOverflow="overflow" vert="horz" wrap="square" lIns="91440" tIns="45720" rIns="91440" bIns="45720" numCol="1" spcCol="0" rtlCol="0" fromWordArt="0" anchor="ctr" anchorCtr="0" forceAA="0" compatLnSpc="1">
-        <a:prstTxWarp prst="textNoShape">
-          <a:avLst/>
-        </a:prstTxWarp>
-        <a:noAutofit/>
-      </a:bodyPr>
-      <a:lstStyle>
-        <a:defPPr algn="ctr">
-          <a:defRPr/>
-        </a:defPPr>
-      </a:lstStyle>
+      <a:spPr/>
+      <a:bodyPr/>
+      <a:lstStyle/>
       <a:style>
         <a:lnRef idx="1">
           <a:schemeClr val="accent1"/>
@@ -2190,15 +4664,7 @@
       </a:style>
     </a:spDef>
     <a:lnDef>
-      <a:spPr>
-        <a:ln w="47625" cap="sq">
-          <a:solidFill>
-            <a:schemeClr val="tx1"/>
-          </a:solidFill>
-          <a:headEnd type="none"/>
-          <a:tailEnd type="none"/>
-        </a:ln>
-      </a:spPr>
+      <a:spPr/>
       <a:bodyPr/>
       <a:lstStyle/>
       <a:style>
@@ -2218,10 +4684,273 @@
     </a:lnDef>
   </a:objectDefaults>
   <a:extraClrSchemeLst/>
-  <a:extLst>
-    <a:ext uri="{05A4C25C-085E-4340-85A3-A5531E510DB2}">
-      <thm15:themeFamily xmlns:thm15="http://schemas.microsoft.com/office/thememl/2012/main" name="strategyUnit" id="{299420EA-49BE-4354-ABEC-587554686E8A}" vid="{0565F5ED-4F9D-4E01-9BF0-915DB7C7C3A0}"/>
-    </a:ext>
-  </a:extLst>
 </a:theme>
+</file>
+
+<file path=customXml/item1.xml><?xml version="1.0" encoding="utf-8"?>
+<ct:contentTypeSchema xmlns:ct="http://schemas.microsoft.com/office/2006/metadata/contentType" xmlns:ma="http://schemas.microsoft.com/office/2006/metadata/properties/metaAttributes" ct:_="" ma:_="" ma:contentTypeName="Document" ma:contentTypeID="0x010100392D1BB98EEB334B99B70E0B7DB7105C" ma:contentTypeVersion="12" ma:contentTypeDescription="Create a new document." ma:contentTypeScope="" ma:versionID="189e9fc769a0e0262168fe4d6d2363d4">
+  <xsd:schema xmlns:xsd="http://www.w3.org/2001/XMLSchema" xmlns:xs="http://www.w3.org/2001/XMLSchema" xmlns:p="http://schemas.microsoft.com/office/2006/metadata/properties" xmlns:ns3="60b7aa15-f80a-4fdd-839c-f4bbc2217594" xmlns:ns4="af42b274-6a0d-4eb8-b3e5-ec8ba19bd91a" targetNamespace="http://schemas.microsoft.com/office/2006/metadata/properties" ma:root="true" ma:fieldsID="db2113b9664d4dbb21a707f6890210ff" ns3:_="" ns4:_="">
+    <xsd:import namespace="60b7aa15-f80a-4fdd-839c-f4bbc2217594"/>
+    <xsd:import namespace="af42b274-6a0d-4eb8-b3e5-ec8ba19bd91a"/>
+    <xsd:element name="properties">
+      <xsd:complexType>
+        <xsd:sequence>
+          <xsd:element name="documentManagement">
+            <xsd:complexType>
+              <xsd:all>
+                <xsd:element ref="ns3:MediaServiceMetadata" minOccurs="0"/>
+                <xsd:element ref="ns3:MediaServiceFastMetadata" minOccurs="0"/>
+                <xsd:element ref="ns3:MediaServiceDateTaken" minOccurs="0"/>
+                <xsd:element ref="ns3:MediaServiceAutoTags" minOccurs="0"/>
+                <xsd:element ref="ns3:MediaServiceGenerationTime" minOccurs="0"/>
+                <xsd:element ref="ns3:MediaServiceEventHashCode" minOccurs="0"/>
+                <xsd:element ref="ns3:MediaServiceOCR" minOccurs="0"/>
+                <xsd:element ref="ns4:SharedWithUsers" minOccurs="0"/>
+                <xsd:element ref="ns4:SharedWithDetails" minOccurs="0"/>
+                <xsd:element ref="ns4:SharingHintHash" minOccurs="0"/>
+                <xsd:element ref="ns3:MediaServiceAutoKeyPoints" minOccurs="0"/>
+                <xsd:element ref="ns3:MediaServiceKeyPoints" minOccurs="0"/>
+              </xsd:all>
+            </xsd:complexType>
+          </xsd:element>
+        </xsd:sequence>
+      </xsd:complexType>
+    </xsd:element>
+  </xsd:schema>
+  <xsd:schema xmlns:xsd="http://www.w3.org/2001/XMLSchema" xmlns:xs="http://www.w3.org/2001/XMLSchema" xmlns:dms="http://schemas.microsoft.com/office/2006/documentManagement/types" xmlns:pc="http://schemas.microsoft.com/office/infopath/2007/PartnerControls" targetNamespace="60b7aa15-f80a-4fdd-839c-f4bbc2217594" elementFormDefault="qualified">
+    <xsd:import namespace="http://schemas.microsoft.com/office/2006/documentManagement/types"/>
+    <xsd:import namespace="http://schemas.microsoft.com/office/infopath/2007/PartnerControls"/>
+    <xsd:element name="MediaServiceMetadata" ma:index="8" nillable="true" ma:displayName="MediaServiceMetadata" ma:hidden="true" ma:internalName="MediaServiceMetadata" ma:readOnly="true">
+      <xsd:simpleType>
+        <xsd:restriction base="dms:Note"/>
+      </xsd:simpleType>
+    </xsd:element>
+    <xsd:element name="MediaServiceFastMetadata" ma:index="9" nillable="true" ma:displayName="MediaServiceFastMetadata" ma:hidden="true" ma:internalName="MediaServiceFastMetadata" ma:readOnly="true">
+      <xsd:simpleType>
+        <xsd:restriction base="dms:Note"/>
+      </xsd:simpleType>
+    </xsd:element>
+    <xsd:element name="MediaServiceDateTaken" ma:index="10" nillable="true" ma:displayName="MediaServiceDateTaken" ma:hidden="true" ma:internalName="MediaServiceDateTaken" ma:readOnly="true">
+      <xsd:simpleType>
+        <xsd:restriction base="dms:Text"/>
+      </xsd:simpleType>
+    </xsd:element>
+    <xsd:element name="MediaServiceAutoTags" ma:index="11" nillable="true" ma:displayName="Tags" ma:internalName="MediaServiceAutoTags" ma:readOnly="true">
+      <xsd:simpleType>
+        <xsd:restriction base="dms:Text"/>
+      </xsd:simpleType>
+    </xsd:element>
+    <xsd:element name="MediaServiceGenerationTime" ma:index="12" nillable="true" ma:displayName="MediaServiceGenerationTime" ma:hidden="true" ma:internalName="MediaServiceGenerationTime" ma:readOnly="true">
+      <xsd:simpleType>
+        <xsd:restriction base="dms:Text"/>
+      </xsd:simpleType>
+    </xsd:element>
+    <xsd:element name="MediaServiceEventHashCode" ma:index="13" nillable="true" ma:displayName="MediaServiceEventHashCode" ma:hidden="true" ma:internalName="MediaServiceEventHashCode" ma:readOnly="true">
+      <xsd:simpleType>
+        <xsd:restriction base="dms:Text"/>
+      </xsd:simpleType>
+    </xsd:element>
+    <xsd:element name="MediaServiceOCR" ma:index="14" nillable="true" ma:displayName="Extracted Text" ma:internalName="MediaServiceOCR" ma:readOnly="true">
+      <xsd:simpleType>
+        <xsd:restriction base="dms:Note">
+          <xsd:maxLength value="255"/>
+        </xsd:restriction>
+      </xsd:simpleType>
+    </xsd:element>
+    <xsd:element name="MediaServiceAutoKeyPoints" ma:index="18" nillable="true" ma:displayName="MediaServiceAutoKeyPoints" ma:hidden="true" ma:internalName="MediaServiceAutoKeyPoints" ma:readOnly="true">
+      <xsd:simpleType>
+        <xsd:restriction base="dms:Note"/>
+      </xsd:simpleType>
+    </xsd:element>
+    <xsd:element name="MediaServiceKeyPoints" ma:index="19" nillable="true" ma:displayName="KeyPoints" ma:internalName="MediaServiceKeyPoints" ma:readOnly="true">
+      <xsd:simpleType>
+        <xsd:restriction base="dms:Note">
+          <xsd:maxLength value="255"/>
+        </xsd:restriction>
+      </xsd:simpleType>
+    </xsd:element>
+  </xsd:schema>
+  <xsd:schema xmlns:xsd="http://www.w3.org/2001/XMLSchema" xmlns:xs="http://www.w3.org/2001/XMLSchema" xmlns:dms="http://schemas.microsoft.com/office/2006/documentManagement/types" xmlns:pc="http://schemas.microsoft.com/office/infopath/2007/PartnerControls" targetNamespace="af42b274-6a0d-4eb8-b3e5-ec8ba19bd91a" elementFormDefault="qualified">
+    <xsd:import namespace="http://schemas.microsoft.com/office/2006/documentManagement/types"/>
+    <xsd:import namespace="http://schemas.microsoft.com/office/infopath/2007/PartnerControls"/>
+    <xsd:element name="SharedWithUsers" ma:index="15" nillable="true" ma:displayName="Shared With" ma:internalName="SharedWithUsers" ma:readOnly="true">
+      <xsd:complexType>
+        <xsd:complexContent>
+          <xsd:extension base="dms:UserMulti">
+            <xsd:sequence>
+              <xsd:element name="UserInfo" minOccurs="0" maxOccurs="unbounded">
+                <xsd:complexType>
+                  <xsd:sequence>
+                    <xsd:element name="DisplayName" type="xsd:string" minOccurs="0"/>
+                    <xsd:element name="AccountId" type="dms:UserId" minOccurs="0" nillable="true"/>
+                    <xsd:element name="AccountType" type="xsd:string" minOccurs="0"/>
+                  </xsd:sequence>
+                </xsd:complexType>
+              </xsd:element>
+            </xsd:sequence>
+          </xsd:extension>
+        </xsd:complexContent>
+      </xsd:complexType>
+    </xsd:element>
+    <xsd:element name="SharedWithDetails" ma:index="16" nillable="true" ma:displayName="Shared With Details" ma:internalName="SharedWithDetails" ma:readOnly="true">
+      <xsd:simpleType>
+        <xsd:restriction base="dms:Note">
+          <xsd:maxLength value="255"/>
+        </xsd:restriction>
+      </xsd:simpleType>
+    </xsd:element>
+    <xsd:element name="SharingHintHash" ma:index="17" nillable="true" ma:displayName="Sharing Hint Hash" ma:hidden="true" ma:internalName="SharingHintHash" ma:readOnly="true">
+      <xsd:simpleType>
+        <xsd:restriction base="dms:Text"/>
+      </xsd:simpleType>
+    </xsd:element>
+  </xsd:schema>
+  <xsd:schema xmlns="http://schemas.openxmlformats.org/package/2006/metadata/core-properties" xmlns:xsd="http://www.w3.org/2001/XMLSchema" xmlns:xsi="http://www.w3.org/2001/XMLSchema-instance" xmlns:dc="http://purl.org/dc/elements/1.1/" xmlns:dcterms="http://purl.org/dc/terms/" xmlns:odoc="http://schemas.microsoft.com/internal/obd" targetNamespace="http://schemas.openxmlformats.org/package/2006/metadata/core-properties" elementFormDefault="qualified" attributeFormDefault="unqualified" blockDefault="#all">
+    <xsd:import namespace="http://purl.org/dc/elements/1.1/" schemaLocation="http://dublincore.org/schemas/xmls/qdc/2003/04/02/dc.xsd"/>
+    <xsd:import namespace="http://purl.org/dc/terms/" schemaLocation="http://dublincore.org/schemas/xmls/qdc/2003/04/02/dcterms.xsd"/>
+    <xsd:element name="coreProperties" type="CT_coreProperties"/>
+    <xsd:complexType name="CT_coreProperties">
+      <xsd:all>
+        <xsd:element ref="dc:creator" minOccurs="0" maxOccurs="1"/>
+        <xsd:element ref="dcterms:created" minOccurs="0" maxOccurs="1"/>
+        <xsd:element ref="dc:identifier" minOccurs="0" maxOccurs="1"/>
+        <xsd:element name="contentType" minOccurs="0" maxOccurs="1" type="xsd:string" ma:index="0" ma:displayName="Content Type"/>
+        <xsd:element ref="dc:title" minOccurs="0" maxOccurs="1" ma:index="4" ma:displayName="Title"/>
+        <xsd:element ref="dc:subject" minOccurs="0" maxOccurs="1"/>
+        <xsd:element ref="dc:description" minOccurs="0" maxOccurs="1"/>
+        <xsd:element name="keywords" minOccurs="0" maxOccurs="1" type="xsd:string"/>
+        <xsd:element ref="dc:language" minOccurs="0" maxOccurs="1"/>
+        <xsd:element name="category" minOccurs="0" maxOccurs="1" type="xsd:string"/>
+        <xsd:element name="version" minOccurs="0" maxOccurs="1" type="xsd:string"/>
+        <xsd:element name="revision" minOccurs="0" maxOccurs="1" type="xsd:string">
+          <xsd:annotation>
+            <xsd:documentation>
+                        This value indicates the number of saves or revisions. The application is responsible for updating this value after each revision.
+                    </xsd:documentation>
+          </xsd:annotation>
+        </xsd:element>
+        <xsd:element name="lastModifiedBy" minOccurs="0" maxOccurs="1" type="xsd:string"/>
+        <xsd:element ref="dcterms:modified" minOccurs="0" maxOccurs="1"/>
+        <xsd:element name="contentStatus" minOccurs="0" maxOccurs="1" type="xsd:string"/>
+      </xsd:all>
+    </xsd:complexType>
+  </xsd:schema>
+  <xs:schema xmlns:pc="http://schemas.microsoft.com/office/infopath/2007/PartnerControls" xmlns:xs="http://www.w3.org/2001/XMLSchema" targetNamespace="http://schemas.microsoft.com/office/infopath/2007/PartnerControls" elementFormDefault="qualified" attributeFormDefault="unqualified">
+    <xs:element name="Person">
+      <xs:complexType>
+        <xs:sequence>
+          <xs:element ref="pc:DisplayName" minOccurs="0"/>
+          <xs:element ref="pc:AccountId" minOccurs="0"/>
+          <xs:element ref="pc:AccountType" minOccurs="0"/>
+        </xs:sequence>
+      </xs:complexType>
+    </xs:element>
+    <xs:element name="DisplayName" type="xs:string"/>
+    <xs:element name="AccountId" type="xs:string"/>
+    <xs:element name="AccountType" type="xs:string"/>
+    <xs:element name="BDCAssociatedEntity">
+      <xs:complexType>
+        <xs:sequence>
+          <xs:element ref="pc:BDCEntity" minOccurs="0" maxOccurs="unbounded"/>
+        </xs:sequence>
+        <xs:attribute ref="pc:EntityNamespace"/>
+        <xs:attribute ref="pc:EntityName"/>
+        <xs:attribute ref="pc:SystemInstanceName"/>
+        <xs:attribute ref="pc:AssociationName"/>
+      </xs:complexType>
+    </xs:element>
+    <xs:attribute name="EntityNamespace" type="xs:string"/>
+    <xs:attribute name="EntityName" type="xs:string"/>
+    <xs:attribute name="SystemInstanceName" type="xs:string"/>
+    <xs:attribute name="AssociationName" type="xs:string"/>
+    <xs:element name="BDCEntity">
+      <xs:complexType>
+        <xs:sequence>
+          <xs:element ref="pc:EntityDisplayName" minOccurs="0"/>
+          <xs:element ref="pc:EntityInstanceReference" minOccurs="0"/>
+          <xs:element ref="pc:EntityId1" minOccurs="0"/>
+          <xs:element ref="pc:EntityId2" minOccurs="0"/>
+          <xs:element ref="pc:EntityId3" minOccurs="0"/>
+          <xs:element ref="pc:EntityId4" minOccurs="0"/>
+          <xs:element ref="pc:EntityId5" minOccurs="0"/>
+        </xs:sequence>
+      </xs:complexType>
+    </xs:element>
+    <xs:element name="EntityDisplayName" type="xs:string"/>
+    <xs:element name="EntityInstanceReference" type="xs:string"/>
+    <xs:element name="EntityId1" type="xs:string"/>
+    <xs:element name="EntityId2" type="xs:string"/>
+    <xs:element name="EntityId3" type="xs:string"/>
+    <xs:element name="EntityId4" type="xs:string"/>
+    <xs:element name="EntityId5" type="xs:string"/>
+    <xs:element name="Terms">
+      <xs:complexType>
+        <xs:sequence>
+          <xs:element ref="pc:TermInfo" minOccurs="0" maxOccurs="unbounded"/>
+        </xs:sequence>
+      </xs:complexType>
+    </xs:element>
+    <xs:element name="TermInfo">
+      <xs:complexType>
+        <xs:sequence>
+          <xs:element ref="pc:TermName" minOccurs="0"/>
+          <xs:element ref="pc:TermId" minOccurs="0"/>
+        </xs:sequence>
+      </xs:complexType>
+    </xs:element>
+    <xs:element name="TermName" type="xs:string"/>
+    <xs:element name="TermId" type="xs:string"/>
+  </xs:schema>
+</ct:contentTypeSchema>
+</file>
+
+<file path=customXml/item2.xml><?xml version="1.0" encoding="utf-8"?>
+<?mso-contentType ?>
+<FormTemplates xmlns="http://schemas.microsoft.com/sharepoint/v3/contenttype/forms">
+  <Display>DocumentLibraryForm</Display>
+  <Edit>DocumentLibraryForm</Edit>
+  <New>DocumentLibraryForm</New>
+</FormTemplates>
+</file>
+
+<file path=customXml/item3.xml><?xml version="1.0" encoding="utf-8"?>
+<p:properties xmlns:p="http://schemas.microsoft.com/office/2006/metadata/properties" xmlns:xsi="http://www.w3.org/2001/XMLSchema-instance" xmlns:pc="http://schemas.microsoft.com/office/infopath/2007/PartnerControls">
+  <documentManagement/>
+</p:properties>
+</file>
+
+<file path=customXml/itemProps1.xml><?xml version="1.0" encoding="utf-8"?>
+<ds:datastoreItem xmlns:ds="http://schemas.openxmlformats.org/officeDocument/2006/customXml" ds:itemID="{F60B7B70-28B1-486F-918C-E5D27513AB88}">
+  <ds:schemaRefs>
+    <ds:schemaRef ds:uri="http://schemas.microsoft.com/office/2006/metadata/contentType"/>
+    <ds:schemaRef ds:uri="http://schemas.microsoft.com/office/2006/metadata/properties/metaAttributes"/>
+    <ds:schemaRef ds:uri="http://www.w3.org/2001/XMLSchema"/>
+    <ds:schemaRef ds:uri="http://schemas.microsoft.com/office/2006/metadata/properties"/>
+    <ds:schemaRef ds:uri="60b7aa15-f80a-4fdd-839c-f4bbc2217594"/>
+    <ds:schemaRef ds:uri="af42b274-6a0d-4eb8-b3e5-ec8ba19bd91a"/>
+    <ds:schemaRef ds:uri="http://schemas.microsoft.com/office/2006/documentManagement/types"/>
+    <ds:schemaRef ds:uri="http://schemas.microsoft.com/office/infopath/2007/PartnerControls"/>
+    <ds:schemaRef ds:uri="http://schemas.openxmlformats.org/package/2006/metadata/core-properties"/>
+    <ds:schemaRef ds:uri="http://purl.org/dc/elements/1.1/"/>
+    <ds:schemaRef ds:uri="http://purl.org/dc/terms/"/>
+    <ds:schemaRef ds:uri="http://schemas.microsoft.com/internal/obd"/>
+  </ds:schemaRefs>
+</ds:datastoreItem>
+</file>
+
+<file path=customXml/itemProps2.xml><?xml version="1.0" encoding="utf-8"?>
+<ds:datastoreItem xmlns:ds="http://schemas.openxmlformats.org/officeDocument/2006/customXml" ds:itemID="{F21C24D9-031A-4B66-BF67-C039182182AC}">
+  <ds:schemaRefs>
+    <ds:schemaRef ds:uri="http://schemas.microsoft.com/sharepoint/v3/contenttype/forms"/>
+  </ds:schemaRefs>
+</ds:datastoreItem>
+</file>
+
+<file path=customXml/itemProps3.xml><?xml version="1.0" encoding="utf-8"?>
+<ds:datastoreItem xmlns:ds="http://schemas.openxmlformats.org/officeDocument/2006/customXml" ds:itemID="{39FEE1B2-0405-4A78-9B08-C7911E776ECE}">
+  <ds:schemaRefs>
+    <ds:schemaRef ds:uri="http://schemas.microsoft.com/office/2006/metadata/properties"/>
+    <ds:schemaRef ds:uri="http://schemas.microsoft.com/office/infopath/2007/PartnerControls"/>
+  </ds:schemaRefs>
+</ds:datastoreItem>
 </file>
</xml_diff>

<commit_message>
Updates style for footnotes
</commit_message>
<xml_diff>
--- a/inst/rmarkdown/templates/su-document/Strategy_Unit_Template.docx
+++ b/inst/rmarkdown/templates/su-document/Strategy_Unit_Template.docx
@@ -2,10 +2,7 @@
 <file path=word/document.xml><?xml version="1.0" encoding="utf-8"?>
 <w:document xmlns:wpc="http://schemas.microsoft.com/office/word/2010/wordprocessingCanvas" xmlns:cx="http://schemas.microsoft.com/office/drawing/2014/chartex" xmlns:cx1="http://schemas.microsoft.com/office/drawing/2015/9/8/chartex" xmlns:cx2="http://schemas.microsoft.com/office/drawing/2015/10/21/chartex" xmlns:cx3="http://schemas.microsoft.com/office/drawing/2016/5/9/chartex" xmlns:cx4="http://schemas.microsoft.com/office/drawing/2016/5/10/chartex" xmlns:cx5="http://schemas.microsoft.com/office/drawing/2016/5/11/chartex" xmlns:cx6="http://schemas.microsoft.com/office/drawing/2016/5/12/chartex" xmlns:cx7="http://schemas.microsoft.com/office/drawing/2016/5/13/chartex" xmlns:cx8="http://schemas.microsoft.com/office/drawing/2016/5/14/chartex" xmlns:mc="http://schemas.openxmlformats.org/markup-compatibility/2006" xmlns:aink="http://schemas.microsoft.com/office/drawing/2016/ink" xmlns:am3d="http://schemas.microsoft.com/office/drawing/2017/model3d" xmlns:o="urn:schemas-microsoft-com:office:office" xmlns:r="http://schemas.openxmlformats.org/officeDocument/2006/relationships" xmlns:m="http://schemas.openxmlformats.org/officeDocument/2006/math" xmlns:v="urn:schemas-microsoft-com:vml" xmlns:wp14="http://schemas.microsoft.com/office/word/2010/wordprocessingDrawing" xmlns:wp="http://schemas.openxmlformats.org/drawingml/2006/wordprocessingDrawing" xmlns:w10="urn:schemas-microsoft-com:office:word" xmlns:w="http://schemas.openxmlformats.org/wordprocessingml/2006/main" xmlns:w14="http://schemas.microsoft.com/office/word/2010/wordml" xmlns:w15="http://schemas.microsoft.com/office/word/2012/wordml" xmlns:w16cid="http://schemas.microsoft.com/office/word/2016/wordml/cid" xmlns:w16se="http://schemas.microsoft.com/office/word/2015/wordml/symex" xmlns:wpg="http://schemas.microsoft.com/office/word/2010/wordprocessingGroup" xmlns:wpi="http://schemas.microsoft.com/office/word/2010/wordprocessingInk" xmlns:wne="http://schemas.microsoft.com/office/word/2006/wordml" xmlns:wps="http://schemas.microsoft.com/office/word/2010/wordprocessingShape" mc:Ignorable="w14 w15 w16se w16cid wp14">
   <w:body>
-    <w:p>
-      <w:bookmarkStart w:id="0" w:name="_GoBack"/>
-      <w:bookmarkEnd w:id="0"/>
-    </w:p>
+    <w:p/>
     <w:sectPr>
       <w:headerReference w:type="default" r:id="rId10"/>
       <w:footerReference w:type="default" r:id="rId11"/>
@@ -227,13 +224,8 @@
     </w:r>
     <w:r>
       <w:br/>
-      <w:t>Twitter: @</w:t>
+      <w:t>Twitter: @strategy_unit</w:t>
     </w:r>
-    <w:proofErr w:type="spellStart"/>
-    <w:r>
-      <w:t>strategy_unit</w:t>
-    </w:r>
-    <w:proofErr w:type="spellEnd"/>
   </w:p>
 </w:ftr>
 </file>
@@ -343,7 +335,7 @@
                       <a14:shadowObscured xmlns:a14="http://schemas.microsoft.com/office/drawing/2010/main"/>
                     </a:ext>
                     <a:ext uri="{FAA26D3D-D897-4be2-8F04-BA451C77F1D7}">
-                      <ma14:placeholderFlag xmlns:ma14="http://schemas.microsoft.com/office/mac/drawingml/2011/main" xmlns:w="http://schemas.openxmlformats.org/wordprocessingml/2006/main" xmlns:w10="urn:schemas-microsoft-com:office:word" xmlns:v="urn:schemas-microsoft-com:vml" xmlns:o="urn:schemas-microsoft-com:office:office" xmlns:mv="urn:schemas-microsoft-com:mac:vml" xmlns:mo="http://schemas.microsoft.com/office/mac/office/2008/main" xmlns=""/>
+                      <ma14:placeholderFlag xmlns="" xmlns:mo="http://schemas.microsoft.com/office/mac/office/2008/main" xmlns:mv="urn:schemas-microsoft-com:mac:vml" xmlns:o="urn:schemas-microsoft-com:office:office" xmlns:v="urn:schemas-microsoft-com:vml" xmlns:w10="urn:schemas-microsoft-com:office:word" xmlns:w="http://schemas.openxmlformats.org/wordprocessingml/2006/main" xmlns:ma14="http://schemas.microsoft.com/office/mac/drawingml/2011/main"/>
                     </a:ext>
                   </a:extLst>
                 </pic:spPr>
@@ -410,7 +402,7 @@
   <w:abstractNum w:abstractNumId="0" w15:restartNumberingAfterBreak="0">
     <w:nsid w:val="FFFFFF7C"/>
     <w:multiLevelType w:val="singleLevel"/>
-    <w:tmpl w:val="6FB28178"/>
+    <w:tmpl w:val="0556FC5E"/>
     <w:lvl w:ilvl="0">
       <w:start w:val="1"/>
       <w:numFmt w:val="decimal"/>
@@ -427,7 +419,7 @@
   <w:abstractNum w:abstractNumId="1" w15:restartNumberingAfterBreak="0">
     <w:nsid w:val="FFFFFF7D"/>
     <w:multiLevelType w:val="singleLevel"/>
-    <w:tmpl w:val="6CA6756E"/>
+    <w:tmpl w:val="8B3E687E"/>
     <w:lvl w:ilvl="0">
       <w:start w:val="1"/>
       <w:numFmt w:val="decimal"/>
@@ -444,7 +436,7 @@
   <w:abstractNum w:abstractNumId="2" w15:restartNumberingAfterBreak="0">
     <w:nsid w:val="FFFFFF7E"/>
     <w:multiLevelType w:val="singleLevel"/>
-    <w:tmpl w:val="31EA2AE2"/>
+    <w:tmpl w:val="895885A4"/>
     <w:lvl w:ilvl="0">
       <w:start w:val="1"/>
       <w:numFmt w:val="decimal"/>
@@ -461,7 +453,7 @@
   <w:abstractNum w:abstractNumId="3" w15:restartNumberingAfterBreak="0">
     <w:nsid w:val="FFFFFF7F"/>
     <w:multiLevelType w:val="singleLevel"/>
-    <w:tmpl w:val="C2BC1E0C"/>
+    <w:tmpl w:val="06182CEA"/>
     <w:lvl w:ilvl="0">
       <w:start w:val="1"/>
       <w:numFmt w:val="decimal"/>
@@ -478,7 +470,7 @@
   <w:abstractNum w:abstractNumId="4" w15:restartNumberingAfterBreak="0">
     <w:nsid w:val="FFFFFF80"/>
     <w:multiLevelType w:val="singleLevel"/>
-    <w:tmpl w:val="43CC5DB0"/>
+    <w:tmpl w:val="BE94D248"/>
     <w:lvl w:ilvl="0">
       <w:start w:val="1"/>
       <w:numFmt w:val="bullet"/>
@@ -498,7 +490,7 @@
   <w:abstractNum w:abstractNumId="5" w15:restartNumberingAfterBreak="0">
     <w:nsid w:val="FFFFFF81"/>
     <w:multiLevelType w:val="singleLevel"/>
-    <w:tmpl w:val="BC429F6A"/>
+    <w:tmpl w:val="E9B69640"/>
     <w:lvl w:ilvl="0">
       <w:start w:val="1"/>
       <w:numFmt w:val="bullet"/>
@@ -518,7 +510,7 @@
   <w:abstractNum w:abstractNumId="6" w15:restartNumberingAfterBreak="0">
     <w:nsid w:val="FFFFFF82"/>
     <w:multiLevelType w:val="singleLevel"/>
-    <w:tmpl w:val="CDC8F55C"/>
+    <w:tmpl w:val="1936B06E"/>
     <w:lvl w:ilvl="0">
       <w:start w:val="1"/>
       <w:numFmt w:val="bullet"/>
@@ -538,7 +530,7 @@
   <w:abstractNum w:abstractNumId="7" w15:restartNumberingAfterBreak="0">
     <w:nsid w:val="FFFFFF83"/>
     <w:multiLevelType w:val="singleLevel"/>
-    <w:tmpl w:val="26863E2E"/>
+    <w:tmpl w:val="4EAA3D46"/>
     <w:lvl w:ilvl="0">
       <w:start w:val="1"/>
       <w:numFmt w:val="bullet"/>
@@ -558,7 +550,7 @@
   <w:abstractNum w:abstractNumId="8" w15:restartNumberingAfterBreak="0">
     <w:nsid w:val="FFFFFF88"/>
     <w:multiLevelType w:val="singleLevel"/>
-    <w:tmpl w:val="B22E2B12"/>
+    <w:tmpl w:val="D5083860"/>
     <w:lvl w:ilvl="0">
       <w:start w:val="1"/>
       <w:numFmt w:val="decimal"/>
@@ -575,7 +567,7 @@
   <w:abstractNum w:abstractNumId="9" w15:restartNumberingAfterBreak="0">
     <w:nsid w:val="FFFFFF89"/>
     <w:multiLevelType w:val="singleLevel"/>
-    <w:tmpl w:val="EB42D9B2"/>
+    <w:tmpl w:val="AB36BD28"/>
     <w:lvl w:ilvl="0">
       <w:start w:val="1"/>
       <w:numFmt w:val="bullet"/>
@@ -2260,7 +2252,7 @@
     <w:name w:val="Normal"/>
     <w:uiPriority w:val="1"/>
     <w:qFormat/>
-    <w:rsid w:val="002661BE"/>
+    <w:rsid w:val="003D70AB"/>
     <w:pPr>
       <w:spacing w:after="160" w:line="288" w:lineRule="auto"/>
     </w:pPr>
@@ -2617,6 +2609,14 @@
     <w:uiPriority w:val="9"/>
     <w:unhideWhenUsed/>
     <w:qFormat/>
+    <w:rsid w:val="00361580"/>
+    <w:pPr>
+      <w:spacing w:after="0" w:line="240" w:lineRule="auto"/>
+    </w:pPr>
+    <w:rPr>
+      <w:rFonts w:ascii="Segoe UI Light" w:hAnsi="Segoe UI Light"/>
+      <w:sz w:val="16"/>
+    </w:rPr>
   </w:style>
   <w:style w:type="table" w:customStyle="1" w:styleId="Table">
     <w:name w:val="Table"/>
@@ -4688,6 +4688,21 @@
 </file>
 
 <file path=customXml/item1.xml><?xml version="1.0" encoding="utf-8"?>
+<p:properties xmlns:p="http://schemas.microsoft.com/office/2006/metadata/properties" xmlns:xsi="http://www.w3.org/2001/XMLSchema-instance" xmlns:pc="http://schemas.microsoft.com/office/infopath/2007/PartnerControls">
+  <documentManagement/>
+</p:properties>
+</file>
+
+<file path=customXml/item2.xml><?xml version="1.0" encoding="utf-8"?>
+<?mso-contentType ?>
+<FormTemplates xmlns="http://schemas.microsoft.com/sharepoint/v3/contenttype/forms">
+  <Display>DocumentLibraryForm</Display>
+  <Edit>DocumentLibraryForm</Edit>
+  <New>DocumentLibraryForm</New>
+</FormTemplates>
+</file>
+
+<file path=customXml/item3.xml><?xml version="1.0" encoding="utf-8"?>
 <ct:contentTypeSchema xmlns:ct="http://schemas.microsoft.com/office/2006/metadata/contentType" xmlns:ma="http://schemas.microsoft.com/office/2006/metadata/properties/metaAttributes" ct:_="" ma:_="" ma:contentTypeName="Document" ma:contentTypeID="0x010100392D1BB98EEB334B99B70E0B7DB7105C" ma:contentTypeVersion="12" ma:contentTypeDescription="Create a new document." ma:contentTypeScope="" ma:versionID="189e9fc769a0e0262168fe4d6d2363d4">
   <xsd:schema xmlns:xsd="http://www.w3.org/2001/XMLSchema" xmlns:xs="http://www.w3.org/2001/XMLSchema" xmlns:p="http://schemas.microsoft.com/office/2006/metadata/properties" xmlns:ns3="60b7aa15-f80a-4fdd-839c-f4bbc2217594" xmlns:ns4="af42b274-6a0d-4eb8-b3e5-ec8ba19bd91a" targetNamespace="http://schemas.microsoft.com/office/2006/metadata/properties" ma:root="true" ma:fieldsID="db2113b9664d4dbb21a707f6890210ff" ns3:_="" ns4:_="">
     <xsd:import namespace="60b7aa15-f80a-4fdd-839c-f4bbc2217594"/>
@@ -4904,22 +4919,24 @@
 </ct:contentTypeSchema>
 </file>
 
-<file path=customXml/item2.xml><?xml version="1.0" encoding="utf-8"?>
-<?mso-contentType ?>
-<FormTemplates xmlns="http://schemas.microsoft.com/sharepoint/v3/contenttype/forms">
-  <Display>DocumentLibraryForm</Display>
-  <Edit>DocumentLibraryForm</Edit>
-  <New>DocumentLibraryForm</New>
-</FormTemplates>
+<file path=customXml/itemProps1.xml><?xml version="1.0" encoding="utf-8"?>
+<ds:datastoreItem xmlns:ds="http://schemas.openxmlformats.org/officeDocument/2006/customXml" ds:itemID="{39FEE1B2-0405-4A78-9B08-C7911E776ECE}">
+  <ds:schemaRefs>
+    <ds:schemaRef ds:uri="http://schemas.microsoft.com/office/2006/metadata/properties"/>
+    <ds:schemaRef ds:uri="http://schemas.microsoft.com/office/infopath/2007/PartnerControls"/>
+  </ds:schemaRefs>
+</ds:datastoreItem>
 </file>
 
-<file path=customXml/item3.xml><?xml version="1.0" encoding="utf-8"?>
-<p:properties xmlns:p="http://schemas.microsoft.com/office/2006/metadata/properties" xmlns:xsi="http://www.w3.org/2001/XMLSchema-instance" xmlns:pc="http://schemas.microsoft.com/office/infopath/2007/PartnerControls">
-  <documentManagement/>
-</p:properties>
+<file path=customXml/itemProps2.xml><?xml version="1.0" encoding="utf-8"?>
+<ds:datastoreItem xmlns:ds="http://schemas.openxmlformats.org/officeDocument/2006/customXml" ds:itemID="{F21C24D9-031A-4B66-BF67-C039182182AC}">
+  <ds:schemaRefs>
+    <ds:schemaRef ds:uri="http://schemas.microsoft.com/sharepoint/v3/contenttype/forms"/>
+  </ds:schemaRefs>
+</ds:datastoreItem>
 </file>
 
-<file path=customXml/itemProps1.xml><?xml version="1.0" encoding="utf-8"?>
+<file path=customXml/itemProps3.xml><?xml version="1.0" encoding="utf-8"?>
 <ds:datastoreItem xmlns:ds="http://schemas.openxmlformats.org/officeDocument/2006/customXml" ds:itemID="{F60B7B70-28B1-486F-918C-E5D27513AB88}">
   <ds:schemaRefs>
     <ds:schemaRef ds:uri="http://schemas.microsoft.com/office/2006/metadata/contentType"/>
@@ -4936,21 +4953,4 @@
     <ds:schemaRef ds:uri="http://schemas.microsoft.com/internal/obd"/>
   </ds:schemaRefs>
 </ds:datastoreItem>
-</file>
-
-<file path=customXml/itemProps2.xml><?xml version="1.0" encoding="utf-8"?>
-<ds:datastoreItem xmlns:ds="http://schemas.openxmlformats.org/officeDocument/2006/customXml" ds:itemID="{F21C24D9-031A-4B66-BF67-C039182182AC}">
-  <ds:schemaRefs>
-    <ds:schemaRef ds:uri="http://schemas.microsoft.com/sharepoint/v3/contenttype/forms"/>
-  </ds:schemaRefs>
-</ds:datastoreItem>
-</file>
-
-<file path=customXml/itemProps3.xml><?xml version="1.0" encoding="utf-8"?>
-<ds:datastoreItem xmlns:ds="http://schemas.openxmlformats.org/officeDocument/2006/customXml" ds:itemID="{39FEE1B2-0405-4A78-9B08-C7911E776ECE}">
-  <ds:schemaRefs>
-    <ds:schemaRef ds:uri="http://schemas.microsoft.com/office/2006/metadata/properties"/>
-    <ds:schemaRef ds:uri="http://schemas.microsoft.com/office/infopath/2007/PartnerControls"/>
-  </ds:schemaRefs>
-</ds:datastoreItem>
 </file>
</xml_diff>